<commit_message>
se termina la sección tres del curso donde se apredio el flujo de trabajo de los observables
</commit_message>
<xml_diff>
--- a/Apuntes del curos RxJs.docx
+++ b/Apuntes del curos RxJs.docx
@@ -4,6 +4,7 @@
   <w:body>
     <w:p>
       <w:pPr>
+        <w:shd w:val="clear" w:color="auto" w:fill="FFFFFF" w:themeFill="background1"/>
         <w:rPr>
           <w:rFonts w:ascii="Arial" w:hAnsi="Arial" w:cs="Arial"/>
           <w:b/>
@@ -30,6 +31,7 @@
           <w:ilvl w:val="0"/>
           <w:numId w:val="3"/>
         </w:numPr>
+        <w:shd w:val="clear" w:color="auto" w:fill="FFFFFF" w:themeFill="background1"/>
         <w:rPr>
           <w:rFonts w:ascii="Arial" w:hAnsi="Arial" w:cs="Arial"/>
           <w:b/>
@@ -47,44 +49,9 @@
           <w:color w:val="29303B"/>
           <w:sz w:val="26"/>
           <w:szCs w:val="26"/>
-          <w:shd w:val="clear" w:color="auto" w:fill="F7F8FA"/>
-        </w:rPr>
-        <w:t>Sección 2: Introducción a las extensiones reactivas y a la</w:t>
-      </w:r>
-      <w:r>
-        <w:rPr>
-          <w:rFonts w:ascii="Arial" w:hAnsi="Arial" w:cs="Arial"/>
-          <w:b/>
-          <w:bCs/>
-          <w:color w:val="29303B"/>
-          <w:sz w:val="26"/>
-          <w:szCs w:val="26"/>
-        </w:rPr>
-        <w:t xml:space="preserve"> </w:t>
-      </w:r>
-      <w:r>
-        <w:rPr>
-          <w:rFonts w:ascii="Arial" w:hAnsi="Arial" w:cs="Arial"/>
-          <w:b/>
-          <w:bCs/>
-          <w:color w:val="29303B"/>
-          <w:sz w:val="26"/>
-          <w:szCs w:val="26"/>
-          <w:shd w:val="clear" w:color="auto" w:fill="F7F8FA"/>
-        </w:rPr>
-        <w:t>programación reactiva</w:t>
-      </w:r>
-      <w:r>
-        <w:rPr>
-          <w:rFonts w:ascii="Arial" w:hAnsi="Arial" w:cs="Arial"/>
-          <w:b/>
-          <w:bCs/>
-          <w:color w:val="29303B"/>
-          <w:sz w:val="26"/>
-          <w:szCs w:val="26"/>
-          <w:shd w:val="clear" w:color="auto" w:fill="F7F8FA"/>
-        </w:rPr>
-        <w:t>.</w:t>
+          <w:shd w:val="clear" w:color="auto" w:fill="FFFFFF" w:themeFill="background1"/>
+        </w:rPr>
+        <w:t>Sección 2: Introducción a las extensiones reactivas y a la programación reactiva.</w:t>
       </w:r>
     </w:p>
     <w:p>
@@ -94,6 +61,7 @@
           <w:ilvl w:val="0"/>
           <w:numId w:val="3"/>
         </w:numPr>
+        <w:shd w:val="clear" w:color="auto" w:fill="FFFFFF" w:themeFill="background1"/>
         <w:rPr>
           <w:rFonts w:ascii="Arial" w:hAnsi="Arial" w:cs="Arial"/>
           <w:b/>
@@ -111,21 +79,9 @@
           <w:color w:val="29303B"/>
           <w:sz w:val="26"/>
           <w:szCs w:val="26"/>
-          <w:shd w:val="clear" w:color="auto" w:fill="F7F8FA"/>
-        </w:rPr>
-        <w:t>Sección 3: Observables</w:t>
-      </w:r>
-      <w:r>
-        <w:rPr>
-          <w:rFonts w:ascii="Arial" w:hAnsi="Arial" w:cs="Arial"/>
-          <w:b/>
-          <w:bCs/>
-          <w:color w:val="29303B"/>
-          <w:sz w:val="26"/>
-          <w:szCs w:val="26"/>
-          <w:shd w:val="clear" w:color="auto" w:fill="F7F8FA"/>
-        </w:rPr>
-        <w:t>.</w:t>
+          <w:shd w:val="clear" w:color="auto" w:fill="FFFFFF" w:themeFill="background1"/>
+        </w:rPr>
+        <w:t>Sección 3: Observables.</w:t>
       </w:r>
     </w:p>
     <w:p>
@@ -135,6 +91,7 @@
           <w:ilvl w:val="0"/>
           <w:numId w:val="3"/>
         </w:numPr>
+        <w:shd w:val="clear" w:color="auto" w:fill="FFFFFF" w:themeFill="background1"/>
         <w:rPr>
           <w:rFonts w:ascii="Arial" w:hAnsi="Arial" w:cs="Arial"/>
           <w:b/>
@@ -152,9 +109,21 @@
           <w:color w:val="29303B"/>
           <w:sz w:val="26"/>
           <w:szCs w:val="26"/>
+          <w:shd w:val="clear" w:color="auto" w:fill="FFFFFF" w:themeFill="background1"/>
+        </w:rPr>
+        <w:t>Sección 4:</w:t>
+      </w:r>
+      <w:r>
+        <w:rPr>
+          <w:rFonts w:ascii="Arial" w:hAnsi="Arial" w:cs="Arial"/>
+          <w:b/>
+          <w:bCs/>
+          <w:color w:val="29303B"/>
+          <w:sz w:val="26"/>
+          <w:szCs w:val="26"/>
           <w:shd w:val="clear" w:color="auto" w:fill="F7F8FA"/>
         </w:rPr>
-        <w:t>Sección 4: Funciones para crear Observables</w:t>
+        <w:t xml:space="preserve"> </w:t>
       </w:r>
       <w:r>
         <w:rPr>
@@ -164,9 +133,9 @@
           <w:color w:val="29303B"/>
           <w:sz w:val="26"/>
           <w:szCs w:val="26"/>
-          <w:shd w:val="clear" w:color="auto" w:fill="F7F8FA"/>
-        </w:rPr>
-        <w:t>.</w:t>
+          <w:shd w:val="clear" w:color="auto" w:fill="FFFFFF" w:themeFill="background1"/>
+        </w:rPr>
+        <w:t>Funciones para crear Observables.</w:t>
       </w:r>
     </w:p>
     <w:p>
@@ -176,6 +145,7 @@
           <w:ilvl w:val="0"/>
           <w:numId w:val="3"/>
         </w:numPr>
+        <w:shd w:val="clear" w:color="auto" w:fill="FFFFFF" w:themeFill="background1"/>
         <w:rPr>
           <w:rFonts w:ascii="Arial" w:hAnsi="Arial" w:cs="Arial"/>
           <w:b/>
@@ -195,19 +165,7 @@
           <w:szCs w:val="26"/>
           <w:shd w:val="clear" w:color="auto" w:fill="F7F8FA"/>
         </w:rPr>
-        <w:t>Sección 5: Operadores básicos</w:t>
-      </w:r>
-      <w:r>
-        <w:rPr>
-          <w:rFonts w:ascii="Arial" w:hAnsi="Arial" w:cs="Arial"/>
-          <w:b/>
-          <w:bCs/>
-          <w:color w:val="29303B"/>
-          <w:sz w:val="26"/>
-          <w:szCs w:val="26"/>
-          <w:shd w:val="clear" w:color="auto" w:fill="F7F8FA"/>
-        </w:rPr>
-        <w:t>.</w:t>
+        <w:t>Sección 5: Operadores básicos.</w:t>
       </w:r>
     </w:p>
     <w:p>
@@ -217,6 +175,7 @@
           <w:ilvl w:val="0"/>
           <w:numId w:val="3"/>
         </w:numPr>
+        <w:shd w:val="clear" w:color="auto" w:fill="FFFFFF" w:themeFill="background1"/>
         <w:rPr>
           <w:rFonts w:ascii="Arial" w:hAnsi="Arial" w:cs="Arial"/>
           <w:b/>
@@ -236,19 +195,7 @@
           <w:szCs w:val="26"/>
           <w:shd w:val="clear" w:color="auto" w:fill="F7F8FA"/>
         </w:rPr>
-        <w:t>Sección 6: Operadores no tan comunes</w:t>
-      </w:r>
-      <w:r>
-        <w:rPr>
-          <w:rFonts w:ascii="Arial" w:hAnsi="Arial" w:cs="Arial"/>
-          <w:b/>
-          <w:bCs/>
-          <w:color w:val="29303B"/>
-          <w:sz w:val="26"/>
-          <w:szCs w:val="26"/>
-          <w:shd w:val="clear" w:color="auto" w:fill="F7F8FA"/>
-        </w:rPr>
-        <w:t>.</w:t>
+        <w:t>Sección 6: Operadores no tan comunes.</w:t>
       </w:r>
     </w:p>
     <w:p>
@@ -258,6 +205,7 @@
           <w:ilvl w:val="0"/>
           <w:numId w:val="3"/>
         </w:numPr>
+        <w:shd w:val="clear" w:color="auto" w:fill="FFFFFF" w:themeFill="background1"/>
         <w:rPr>
           <w:rFonts w:ascii="Arial" w:hAnsi="Arial" w:cs="Arial"/>
           <w:b/>
@@ -275,7 +223,7 @@
           <w:color w:val="29303B"/>
           <w:sz w:val="26"/>
           <w:szCs w:val="26"/>
-          <w:shd w:val="clear" w:color="auto" w:fill="F7F8FA"/>
+          <w:shd w:val="clear" w:color="auto" w:fill="FFFFFF" w:themeFill="background1"/>
         </w:rPr>
         <w:t>Sección 7: Operadores que trabajan con tiempo</w:t>
       </w:r>
@@ -299,6 +247,7 @@
           <w:ilvl w:val="0"/>
           <w:numId w:val="3"/>
         </w:numPr>
+        <w:shd w:val="clear" w:color="auto" w:fill="FFFFFF" w:themeFill="background1"/>
         <w:rPr>
           <w:rFonts w:ascii="Arial" w:hAnsi="Arial" w:cs="Arial"/>
           <w:b/>
@@ -318,59 +267,7 @@
           <w:szCs w:val="26"/>
           <w:shd w:val="clear" w:color="auto" w:fill="F7F8FA"/>
         </w:rPr>
-        <w:t xml:space="preserve">Sección 8: Ajax - Peticiones </w:t>
-      </w:r>
-      <w:proofErr w:type="spellStart"/>
-      <w:r>
-        <w:rPr>
-          <w:rFonts w:ascii="Arial" w:hAnsi="Arial" w:cs="Arial"/>
-          <w:b/>
-          <w:bCs/>
-          <w:color w:val="29303B"/>
-          <w:sz w:val="26"/>
-          <w:szCs w:val="26"/>
-          <w:shd w:val="clear" w:color="auto" w:fill="F7F8FA"/>
-        </w:rPr>
-        <w:t>ajax</w:t>
-      </w:r>
-      <w:proofErr w:type="spellEnd"/>
-      <w:r>
-        <w:rPr>
-          <w:rFonts w:ascii="Arial" w:hAnsi="Arial" w:cs="Arial"/>
-          <w:b/>
-          <w:bCs/>
-          <w:color w:val="29303B"/>
-          <w:sz w:val="26"/>
-          <w:szCs w:val="26"/>
-          <w:shd w:val="clear" w:color="auto" w:fill="F7F8FA"/>
-        </w:rPr>
-        <w:t xml:space="preserve"> usando RxJs/</w:t>
-      </w:r>
-      <w:proofErr w:type="spellStart"/>
-      <w:r>
-        <w:rPr>
-          <w:rFonts w:ascii="Arial" w:hAnsi="Arial" w:cs="Arial"/>
-          <w:b/>
-          <w:bCs/>
-          <w:color w:val="29303B"/>
-          <w:sz w:val="26"/>
-          <w:szCs w:val="26"/>
-          <w:shd w:val="clear" w:color="auto" w:fill="F7F8FA"/>
-        </w:rPr>
-        <w:t>ajax</w:t>
-      </w:r>
-      <w:proofErr w:type="spellEnd"/>
-      <w:r>
-        <w:rPr>
-          <w:rFonts w:ascii="Arial" w:hAnsi="Arial" w:cs="Arial"/>
-          <w:b/>
-          <w:bCs/>
-          <w:color w:val="29303B"/>
-          <w:sz w:val="26"/>
-          <w:szCs w:val="26"/>
-          <w:shd w:val="clear" w:color="auto" w:fill="F7F8FA"/>
-        </w:rPr>
-        <w:t>.</w:t>
+        <w:t>Sección 8: Ajax - Peticiones ajax usando RxJs/ajax.</w:t>
       </w:r>
     </w:p>
     <w:p>
@@ -380,6 +277,7 @@
           <w:ilvl w:val="0"/>
           <w:numId w:val="3"/>
         </w:numPr>
+        <w:shd w:val="clear" w:color="auto" w:fill="FFFFFF" w:themeFill="background1"/>
         <w:rPr>
           <w:rFonts w:ascii="Arial" w:hAnsi="Arial" w:cs="Arial"/>
           <w:b/>
@@ -399,19 +297,7 @@
           <w:szCs w:val="26"/>
           <w:shd w:val="clear" w:color="auto" w:fill="F7F8FA"/>
         </w:rPr>
-        <w:t>Sección 9: Operadores de transformación</w:t>
-      </w:r>
-      <w:r>
-        <w:rPr>
-          <w:rFonts w:ascii="Arial" w:hAnsi="Arial" w:cs="Arial"/>
-          <w:b/>
-          <w:bCs/>
-          <w:color w:val="29303B"/>
-          <w:sz w:val="26"/>
-          <w:szCs w:val="26"/>
-          <w:shd w:val="clear" w:color="auto" w:fill="F7F8FA"/>
-        </w:rPr>
-        <w:t>.</w:t>
+        <w:t>Sección 9: Operadores de transformación.</w:t>
       </w:r>
     </w:p>
     <w:p>
@@ -421,6 +307,7 @@
           <w:ilvl w:val="0"/>
           <w:numId w:val="3"/>
         </w:numPr>
+        <w:shd w:val="clear" w:color="auto" w:fill="FFFFFF" w:themeFill="background1"/>
         <w:rPr>
           <w:rFonts w:ascii="Arial" w:hAnsi="Arial" w:cs="Arial"/>
           <w:b/>
@@ -463,19 +350,7 @@
           <w:szCs w:val="26"/>
           <w:shd w:val="clear" w:color="auto" w:fill="F7F8FA"/>
         </w:rPr>
-        <w:t>observables</w:t>
-      </w:r>
-      <w:r>
-        <w:rPr>
-          <w:rFonts w:ascii="Arial" w:hAnsi="Arial" w:cs="Arial"/>
-          <w:b/>
-          <w:bCs/>
-          <w:color w:val="29303B"/>
-          <w:sz w:val="26"/>
-          <w:szCs w:val="26"/>
-          <w:shd w:val="clear" w:color="auto" w:fill="F7F8FA"/>
-        </w:rPr>
-        <w:t>.</w:t>
+        <w:t>observables.</w:t>
       </w:r>
     </w:p>
     <w:p>
@@ -485,6 +360,7 @@
           <w:ilvl w:val="0"/>
           <w:numId w:val="3"/>
         </w:numPr>
+        <w:shd w:val="clear" w:color="auto" w:fill="FFFFFF" w:themeFill="background1"/>
         <w:rPr>
           <w:rFonts w:ascii="Arial" w:hAnsi="Arial" w:cs="Arial"/>
           <w:b/>
@@ -504,19 +380,7 @@
           <w:szCs w:val="26"/>
           <w:shd w:val="clear" w:color="auto" w:fill="F7F8FA"/>
         </w:rPr>
-        <w:t>Sección 11: Ejercicios de reforzamiento</w:t>
-      </w:r>
-      <w:r>
-        <w:rPr>
-          <w:rFonts w:ascii="Arial" w:hAnsi="Arial" w:cs="Arial"/>
-          <w:b/>
-          <w:bCs/>
-          <w:color w:val="29303B"/>
-          <w:sz w:val="26"/>
-          <w:szCs w:val="26"/>
-          <w:shd w:val="clear" w:color="auto" w:fill="F7F8FA"/>
-        </w:rPr>
-        <w:t>.</w:t>
+        <w:t>Sección 11: Ejercicios de reforzamiento.</w:t>
       </w:r>
     </w:p>
     <w:p>
@@ -526,6 +390,7 @@
           <w:ilvl w:val="0"/>
           <w:numId w:val="3"/>
         </w:numPr>
+        <w:shd w:val="clear" w:color="auto" w:fill="FFFFFF" w:themeFill="background1"/>
         <w:rPr>
           <w:rFonts w:ascii="Arial" w:hAnsi="Arial" w:cs="Arial"/>
           <w:b/>
@@ -545,35 +410,25 @@
           <w:szCs w:val="26"/>
           <w:shd w:val="clear" w:color="auto" w:fill="F7F8FA"/>
         </w:rPr>
-        <w:t>Sección 12: Fin del curso</w:t>
-      </w:r>
-      <w:r>
-        <w:rPr>
-          <w:rFonts w:ascii="Arial" w:hAnsi="Arial" w:cs="Arial"/>
-          <w:b/>
-          <w:bCs/>
-          <w:color w:val="29303B"/>
+        <w:t>Sección 12: Fin del curso.</w:t>
+      </w:r>
+    </w:p>
+    <w:p>
+      <w:pPr>
+        <w:shd w:val="clear" w:color="auto" w:fill="FFFFFF" w:themeFill="background1"/>
+        <w:rPr>
+          <w:rFonts w:ascii="Arial" w:hAnsi="Arial" w:cs="Arial"/>
+          <w:b/>
+          <w:bCs/>
           <w:sz w:val="26"/>
           <w:szCs w:val="26"/>
-          <w:shd w:val="clear" w:color="auto" w:fill="F7F8FA"/>
-        </w:rPr>
-        <w:t>.</w:t>
-      </w:r>
-    </w:p>
-    <w:p>
-      <w:pPr>
-        <w:rPr>
-          <w:rFonts w:ascii="Arial" w:hAnsi="Arial" w:cs="Arial"/>
-          <w:b/>
-          <w:bCs/>
-          <w:sz w:val="26"/>
-          <w:szCs w:val="26"/>
           <w:lang w:val="es-ES"/>
         </w:rPr>
       </w:pPr>
     </w:p>
     <w:p>
       <w:pPr>
+        <w:shd w:val="clear" w:color="auto" w:fill="FFFFFF" w:themeFill="background1"/>
         <w:rPr>
           <w:rFonts w:ascii="Arial" w:hAnsi="Arial" w:cs="Arial"/>
           <w:b/>
@@ -772,21 +627,10 @@
           <w:color w:val="29303B"/>
           <w:sz w:val="28"/>
           <w:szCs w:val="28"/>
-          <w:shd w:val="clear" w:color="auto" w:fill="F7F8FA"/>
+          <w:shd w:val="clear" w:color="auto" w:fill="FFFFFF" w:themeFill="background1"/>
         </w:rPr>
         <w:lastRenderedPageBreak/>
-        <w:t>Sección 2: Introducción a las extensiones reactivas y a la</w:t>
-      </w:r>
-      <w:r>
-        <w:rPr>
-          <w:rFonts w:ascii="Arial" w:hAnsi="Arial" w:cs="Arial"/>
-          <w:b/>
-          <w:bCs/>
-          <w:color w:val="29303B"/>
-          <w:sz w:val="28"/>
-          <w:szCs w:val="28"/>
-        </w:rPr>
-        <w:t xml:space="preserve"> </w:t>
+        <w:t>Sección 2:</w:t>
       </w:r>
       <w:r>
         <w:rPr>
@@ -798,7 +642,19 @@
           <w:szCs w:val="28"/>
           <w:shd w:val="clear" w:color="auto" w:fill="F7F8FA"/>
         </w:rPr>
-        <w:t>programación reactiva.</w:t>
+        <w:t xml:space="preserve"> </w:t>
+      </w:r>
+      <w:r>
+        <w:rPr>
+          <w:rFonts w:ascii="Arial" w:hAnsi="Arial" w:cs="Arial"/>
+          <w:b/>
+          <w:bCs/>
+          <w:color w:val="29303B"/>
+          <w:sz w:val="28"/>
+          <w:szCs w:val="28"/>
+          <w:shd w:val="clear" w:color="auto" w:fill="FFFFFF" w:themeFill="background1"/>
+        </w:rPr>
+        <w:t>Introducción a las extensiones reactivas y a la programación reactiva.</w:t>
       </w:r>
     </w:p>
     <w:p>
@@ -1059,18 +915,16 @@
         </w:rPr>
         <w:t xml:space="preserve">En esta clase empezamos con la pregunta “¿por qué usar extensiones reactivas?”, la respuesta que nos dan es porque desaseamos información en tiempo real, hoy en </w:t>
       </w:r>
-      <w:proofErr w:type="gramStart"/>
-      <w:r>
-        <w:rPr>
-          <w:rFonts w:ascii="Arial" w:hAnsi="Arial" w:cs="Arial"/>
-          <w:bCs/>
-          <w:color w:val="29303B"/>
-          <w:sz w:val="22"/>
-          <w:szCs w:val="22"/>
-        </w:rPr>
-        <w:t>día  no</w:t>
-      </w:r>
-      <w:proofErr w:type="gramEnd"/>
+      <w:r>
+        <w:rPr>
+          <w:rFonts w:ascii="Arial" w:hAnsi="Arial" w:cs="Arial"/>
+          <w:bCs/>
+          <w:color w:val="29303B"/>
+          <w:sz w:val="22"/>
+          <w:szCs w:val="22"/>
+        </w:rPr>
+        <w:t>día no</w:t>
+      </w:r>
       <w:r>
         <w:rPr>
           <w:rFonts w:ascii="Arial" w:hAnsi="Arial" w:cs="Arial"/>
@@ -1682,54 +1536,18 @@
           <w:sz w:val="22"/>
           <w:szCs w:val="22"/>
         </w:rPr>
-        <w:t xml:space="preserve">Usados para transformar Observables (map, </w:t>
-      </w:r>
-      <w:proofErr w:type="spellStart"/>
-      <w:r>
-        <w:rPr>
-          <w:rFonts w:ascii="Arial" w:hAnsi="Arial" w:cs="Arial"/>
-          <w:bCs/>
-          <w:color w:val="29303B"/>
-          <w:sz w:val="22"/>
-          <w:szCs w:val="22"/>
-        </w:rPr>
-        <w:t>group</w:t>
-      </w:r>
-      <w:proofErr w:type="spellEnd"/>
-      <w:r>
-        <w:rPr>
-          <w:rFonts w:ascii="Arial" w:hAnsi="Arial" w:cs="Arial"/>
-          <w:bCs/>
-          <w:color w:val="29303B"/>
-          <w:sz w:val="22"/>
-          <w:szCs w:val="22"/>
-        </w:rPr>
-        <w:t xml:space="preserve">, </w:t>
-      </w:r>
-      <w:proofErr w:type="spellStart"/>
-      <w:proofErr w:type="gramStart"/>
-      <w:r>
-        <w:rPr>
-          <w:rFonts w:ascii="Arial" w:hAnsi="Arial" w:cs="Arial"/>
-          <w:bCs/>
-          <w:color w:val="29303B"/>
-          <w:sz w:val="22"/>
-          <w:szCs w:val="22"/>
-        </w:rPr>
-        <w:t>scan</w:t>
-      </w:r>
-      <w:proofErr w:type="spellEnd"/>
-      <w:r>
-        <w:rPr>
-          <w:rFonts w:ascii="Arial" w:hAnsi="Arial" w:cs="Arial"/>
-          <w:bCs/>
-          <w:color w:val="29303B"/>
-          <w:sz w:val="22"/>
-          <w:szCs w:val="22"/>
-        </w:rPr>
-        <w:t xml:space="preserve"> )</w:t>
-      </w:r>
-      <w:proofErr w:type="gramEnd"/>
+        <w:t xml:space="preserve">Usados para transformar Observables (map, group, </w:t>
+      </w:r>
+      <w:r>
+        <w:rPr>
+          <w:rFonts w:ascii="Arial" w:hAnsi="Arial" w:cs="Arial"/>
+          <w:bCs/>
+          <w:color w:val="29303B"/>
+          <w:sz w:val="22"/>
+          <w:szCs w:val="22"/>
+        </w:rPr>
+        <w:t>scan)</w:t>
+      </w:r>
       <w:r>
         <w:rPr>
           <w:rFonts w:ascii="Arial" w:hAnsi="Arial" w:cs="Arial"/>
@@ -1778,105 +1596,25 @@
         </w:rPr>
         <w:t>observables (</w:t>
       </w:r>
-      <w:proofErr w:type="spellStart"/>
-      <w:proofErr w:type="gramStart"/>
-      <w:r>
-        <w:rPr>
-          <w:rFonts w:ascii="Arial" w:hAnsi="Arial" w:cs="Arial"/>
-          <w:bCs/>
-          <w:color w:val="29303B"/>
-          <w:sz w:val="22"/>
-          <w:szCs w:val="22"/>
-        </w:rPr>
-        <w:t>filter</w:t>
-      </w:r>
-      <w:proofErr w:type="spellEnd"/>
-      <w:r>
-        <w:rPr>
-          <w:rFonts w:ascii="Arial" w:hAnsi="Arial" w:cs="Arial"/>
-          <w:bCs/>
-          <w:color w:val="29303B"/>
-          <w:sz w:val="22"/>
-          <w:szCs w:val="22"/>
-        </w:rPr>
-        <w:t>,,</w:t>
-      </w:r>
-      <w:proofErr w:type="gramEnd"/>
-      <w:r>
-        <w:rPr>
-          <w:rFonts w:ascii="Arial" w:hAnsi="Arial" w:cs="Arial"/>
-          <w:bCs/>
-          <w:color w:val="29303B"/>
-          <w:sz w:val="22"/>
-          <w:szCs w:val="22"/>
-        </w:rPr>
-        <w:t xml:space="preserve"> </w:t>
-      </w:r>
-      <w:proofErr w:type="spellStart"/>
-      <w:r>
-        <w:rPr>
-          <w:rFonts w:ascii="Arial" w:hAnsi="Arial" w:cs="Arial"/>
-          <w:bCs/>
-          <w:color w:val="29303B"/>
-          <w:sz w:val="22"/>
-          <w:szCs w:val="22"/>
-        </w:rPr>
-        <w:t>distinct</w:t>
-      </w:r>
-      <w:proofErr w:type="spellEnd"/>
-      <w:r>
-        <w:rPr>
-          <w:rFonts w:ascii="Arial" w:hAnsi="Arial" w:cs="Arial"/>
-          <w:bCs/>
-          <w:color w:val="29303B"/>
-          <w:sz w:val="22"/>
-          <w:szCs w:val="22"/>
-        </w:rPr>
-        <w:t xml:space="preserve">, </w:t>
-      </w:r>
-      <w:proofErr w:type="spellStart"/>
-      <w:r>
-        <w:rPr>
-          <w:rFonts w:ascii="Arial" w:hAnsi="Arial" w:cs="Arial"/>
-          <w:bCs/>
-          <w:color w:val="29303B"/>
-          <w:sz w:val="22"/>
-          <w:szCs w:val="22"/>
-        </w:rPr>
-        <w:t>skip</w:t>
-      </w:r>
-      <w:proofErr w:type="spellEnd"/>
-      <w:r>
-        <w:rPr>
-          <w:rFonts w:ascii="Arial" w:hAnsi="Arial" w:cs="Arial"/>
-          <w:bCs/>
-          <w:color w:val="29303B"/>
-          <w:sz w:val="22"/>
-          <w:szCs w:val="22"/>
-        </w:rPr>
-        <w:t xml:space="preserve">, </w:t>
-      </w:r>
-      <w:proofErr w:type="spellStart"/>
-      <w:r>
-        <w:rPr>
-          <w:rFonts w:ascii="Arial" w:hAnsi="Arial" w:cs="Arial"/>
-          <w:bCs/>
-          <w:color w:val="29303B"/>
-          <w:sz w:val="22"/>
-          <w:szCs w:val="22"/>
-        </w:rPr>
-        <w:t>debounce</w:t>
-      </w:r>
-      <w:proofErr w:type="spellEnd"/>
-      <w:r>
-        <w:rPr>
-          <w:rFonts w:ascii="Arial" w:hAnsi="Arial" w:cs="Arial"/>
-          <w:bCs/>
-          <w:color w:val="29303B"/>
-          <w:sz w:val="22"/>
-          <w:szCs w:val="22"/>
-        </w:rPr>
-        <w:t>).</w:t>
+      <w:r>
+        <w:rPr>
+          <w:rFonts w:ascii="Arial" w:hAnsi="Arial" w:cs="Arial"/>
+          <w:bCs/>
+          <w:color w:val="29303B"/>
+          <w:sz w:val="22"/>
+          <w:szCs w:val="22"/>
+        </w:rPr>
+        <w:t>filter,</w:t>
+      </w:r>
+      <w:r>
+        <w:rPr>
+          <w:rFonts w:ascii="Arial" w:hAnsi="Arial" w:cs="Arial"/>
+          <w:bCs/>
+          <w:color w:val="29303B"/>
+          <w:sz w:val="22"/>
+          <w:szCs w:val="22"/>
+        </w:rPr>
+        <w:t xml:space="preserve"> distinct, skip, debounce).</w:t>
       </w:r>
     </w:p>
     <w:p>
@@ -2193,7 +1931,17 @@
           <w:sz w:val="22"/>
           <w:szCs w:val="22"/>
         </w:rPr>
-        <w:t>Para identificar un observable se usa el signo de dólar.</w:t>
+        <w:t>Para identificar un observable se usa el signo de dólar</w:t>
+      </w:r>
+      <w:r>
+        <w:rPr>
+          <w:rFonts w:ascii="Arial" w:hAnsi="Arial" w:cs="Arial"/>
+          <w:bCs/>
+          <w:color w:val="29303B"/>
+          <w:sz w:val="22"/>
+          <w:szCs w:val="22"/>
+        </w:rPr>
+        <w:t>. Esto es un estándar para identificar observables en nuestro código.</w:t>
       </w:r>
     </w:p>
     <w:p>
@@ -2202,15 +1950,416 @@
         <w:shd w:val="clear" w:color="auto" w:fill="FFFFFF"/>
         <w:spacing w:before="0" w:beforeAutospacing="0" w:after="300" w:afterAutospacing="0"/>
         <w:rPr>
-          <w:rFonts w:ascii="Arial" w:hAnsi="Arial" w:cs="Arial"/>
-          <w:color w:val="29303B"/>
-          <w:sz w:val="22"/>
-          <w:szCs w:val="22"/>
-        </w:rPr>
-      </w:pPr>
-    </w:p>
-    <w:p>
-      <w:pPr>
+          <w:noProof/>
+        </w:rPr>
+      </w:pPr>
+      <w:r>
+        <w:rPr>
+          <w:rFonts w:ascii="Arial" w:hAnsi="Arial" w:cs="Arial"/>
+          <w:bCs/>
+          <w:color w:val="29303B"/>
+          <w:sz w:val="22"/>
+          <w:szCs w:val="22"/>
+        </w:rPr>
+        <w:t xml:space="preserve">Este observador </w:t>
+      </w:r>
+      <w:r>
+        <w:rPr>
+          <w:rFonts w:ascii="Arial" w:hAnsi="Arial" w:cs="Arial"/>
+          <w:bCs/>
+          <w:color w:val="29303B"/>
+          <w:sz w:val="22"/>
+          <w:szCs w:val="22"/>
+        </w:rPr>
+        <w:t>trabajará</w:t>
+      </w:r>
+      <w:r>
+        <w:rPr>
+          <w:rFonts w:ascii="Arial" w:hAnsi="Arial" w:cs="Arial"/>
+          <w:bCs/>
+          <w:color w:val="29303B"/>
+          <w:sz w:val="22"/>
+          <w:szCs w:val="22"/>
+        </w:rPr>
+        <w:t xml:space="preserve"> con una línea de tiempo donde se </w:t>
+      </w:r>
+      <w:r>
+        <w:rPr>
+          <w:rFonts w:ascii="Arial" w:hAnsi="Arial" w:cs="Arial"/>
+          <w:bCs/>
+          <w:color w:val="29303B"/>
+          <w:sz w:val="22"/>
+          <w:szCs w:val="22"/>
+        </w:rPr>
+        <w:t>representará</w:t>
+      </w:r>
+      <w:r>
+        <w:rPr>
+          <w:rFonts w:ascii="Arial" w:hAnsi="Arial" w:cs="Arial"/>
+          <w:bCs/>
+          <w:color w:val="29303B"/>
+          <w:sz w:val="22"/>
+          <w:szCs w:val="22"/>
+        </w:rPr>
+        <w:t xml:space="preserve"> en canicas los valores emitidos por este.</w:t>
+      </w:r>
+      <w:r>
+        <w:rPr>
+          <w:noProof/>
+        </w:rPr>
+        <w:t xml:space="preserve"> </w:t>
+      </w:r>
+      <w:r>
+        <w:rPr>
+          <w:rFonts w:ascii="Arial" w:hAnsi="Arial" w:cs="Arial"/>
+          <w:noProof/>
+          <w:sz w:val="22"/>
+          <w:szCs w:val="22"/>
+        </w:rPr>
+        <w:drawing>
+          <wp:inline distT="0" distB="0" distL="0" distR="0" wp14:anchorId="6042F070" wp14:editId="764B6F2A">
+            <wp:extent cx="5610225" cy="3143250"/>
+            <wp:effectExtent l="0" t="0" r="9525" b="0"/>
+            <wp:docPr id="2" name="Imagen 2" descr="diagrama canicas&#10;&#10;&#10;"/>
+            <wp:cNvGraphicFramePr>
+              <a:graphicFrameLocks xmlns:a="http://schemas.openxmlformats.org/drawingml/2006/main" noChangeAspect="1"/>
+            </wp:cNvGraphicFramePr>
+            <a:graphic xmlns:a="http://schemas.openxmlformats.org/drawingml/2006/main">
+              <a:graphicData uri="http://schemas.openxmlformats.org/drawingml/2006/picture">
+                <pic:pic xmlns:pic="http://schemas.openxmlformats.org/drawingml/2006/picture">
+                  <pic:nvPicPr>
+                    <pic:cNvPr id="0" name="Picture 1"/>
+                    <pic:cNvPicPr>
+                      <a:picLocks noChangeAspect="1" noChangeArrowheads="1"/>
+                    </pic:cNvPicPr>
+                  </pic:nvPicPr>
+                  <pic:blipFill>
+                    <a:blip r:embed="rId8" cstate="print">
+                      <a:extLst>
+                        <a:ext uri="{28A0092B-C50C-407E-A947-70E740481C1C}">
+                          <a14:useLocalDpi xmlns:a14="http://schemas.microsoft.com/office/drawing/2010/main" val="0"/>
+                        </a:ext>
+                      </a:extLst>
+                    </a:blip>
+                    <a:srcRect/>
+                    <a:stretch>
+                      <a:fillRect/>
+                    </a:stretch>
+                  </pic:blipFill>
+                  <pic:spPr bwMode="auto">
+                    <a:xfrm>
+                      <a:off x="0" y="0"/>
+                      <a:ext cx="5610225" cy="3143250"/>
+                    </a:xfrm>
+                    <a:prstGeom prst="rect">
+                      <a:avLst/>
+                    </a:prstGeom>
+                    <a:noFill/>
+                    <a:ln>
+                      <a:noFill/>
+                    </a:ln>
+                  </pic:spPr>
+                </pic:pic>
+              </a:graphicData>
+            </a:graphic>
+          </wp:inline>
+        </w:drawing>
+      </w:r>
+    </w:p>
+    <w:p>
+      <w:pPr>
+        <w:pStyle w:val="NormalWeb"/>
+        <w:shd w:val="clear" w:color="auto" w:fill="FFFFFF"/>
+        <w:spacing w:before="0" w:beforeAutospacing="0" w:after="300" w:afterAutospacing="0"/>
+        <w:rPr>
+          <w:rFonts w:ascii="Arial" w:hAnsi="Arial" w:cs="Arial"/>
+          <w:noProof/>
+          <w:sz w:val="22"/>
+          <w:szCs w:val="22"/>
+        </w:rPr>
+      </w:pPr>
+      <w:r>
+        <w:rPr>
+          <w:rFonts w:ascii="Arial" w:hAnsi="Arial" w:cs="Arial"/>
+          <w:b/>
+          <w:bCs/>
+          <w:noProof/>
+          <w:sz w:val="22"/>
+          <w:szCs w:val="22"/>
+        </w:rPr>
+        <w:t>Nota:</w:t>
+      </w:r>
+      <w:r>
+        <w:rPr>
+          <w:rFonts w:ascii="Arial" w:hAnsi="Arial" w:cs="Arial"/>
+          <w:noProof/>
+          <w:sz w:val="22"/>
+          <w:szCs w:val="22"/>
+        </w:rPr>
+        <w:t xml:space="preserve"> </w:t>
+      </w:r>
+      <w:r>
+        <w:rPr>
+          <w:rFonts w:ascii="Arial" w:hAnsi="Arial" w:cs="Arial"/>
+          <w:sz w:val="22"/>
+          <w:szCs w:val="22"/>
+        </w:rPr>
+        <w:t xml:space="preserve">Al momento </w:t>
+      </w:r>
+      <w:r>
+        <w:rPr>
+          <w:rFonts w:ascii="Arial" w:hAnsi="Arial" w:cs="Arial"/>
+          <w:sz w:val="22"/>
+          <w:szCs w:val="22"/>
+        </w:rPr>
+        <w:t>de trabajar</w:t>
+      </w:r>
+      <w:r>
+        <w:rPr>
+          <w:rFonts w:ascii="Arial" w:hAnsi="Arial" w:cs="Arial"/>
+          <w:sz w:val="22"/>
+          <w:szCs w:val="22"/>
+        </w:rPr>
+        <w:t xml:space="preserve"> con extensiones reactivas es recomendable que </w:t>
+      </w:r>
+      <w:r>
+        <w:rPr>
+          <w:rFonts w:ascii="Arial" w:hAnsi="Arial" w:cs="Arial"/>
+          <w:sz w:val="22"/>
+          <w:szCs w:val="22"/>
+        </w:rPr>
+        <w:t>la librería este en las dependencias de desarrollo.</w:t>
+      </w:r>
+    </w:p>
+    <w:p>
+      <w:pPr>
+        <w:shd w:val="clear" w:color="auto" w:fill="FFFFFF" w:themeFill="background1"/>
+        <w:rPr>
+          <w:rFonts w:ascii="Arial" w:hAnsi="Arial" w:cs="Arial"/>
+          <w:b/>
+          <w:bCs/>
+          <w:color w:val="29303B"/>
+          <w:sz w:val="32"/>
+          <w:szCs w:val="32"/>
+          <w:shd w:val="clear" w:color="auto" w:fill="FFFFFF" w:themeFill="background1"/>
+        </w:rPr>
+      </w:pPr>
+      <w:r>
+        <w:rPr>
+          <w:rFonts w:ascii="Arial" w:hAnsi="Arial" w:cs="Arial"/>
+          <w:b/>
+          <w:bCs/>
+          <w:color w:val="29303B"/>
+          <w:sz w:val="32"/>
+          <w:szCs w:val="32"/>
+          <w:shd w:val="clear" w:color="auto" w:fill="FFFFFF" w:themeFill="background1"/>
+        </w:rPr>
+        <w:t>Sección 3: Observables.</w:t>
+      </w:r>
+    </w:p>
+    <w:p>
+      <w:pPr>
+        <w:shd w:val="clear" w:color="auto" w:fill="FFFFFF"/>
+        <w:spacing w:after="300" w:line="240" w:lineRule="auto"/>
+        <w:rPr>
+          <w:rFonts w:ascii="Arial" w:eastAsia="Times New Roman" w:hAnsi="Arial" w:cs="Arial"/>
+          <w:color w:val="29303B"/>
+          <w:lang w:eastAsia="es-CO"/>
+        </w:rPr>
+      </w:pPr>
+      <w:r>
+        <w:rPr>
+          <w:rFonts w:ascii="Arial" w:eastAsia="Times New Roman" w:hAnsi="Arial" w:cs="Arial"/>
+          <w:color w:val="29303B"/>
+          <w:lang w:eastAsia="es-CO"/>
+        </w:rPr>
+        <w:t>Estamos a las puertas de la sección que nos enseñará sobre los observables, el primer eslabón de la programación reactiva, veremos temas como:</w:t>
+      </w:r>
+    </w:p>
+    <w:p>
+      <w:pPr>
+        <w:numPr>
+          <w:ilvl w:val="0"/>
+          <w:numId w:val="11"/>
+        </w:numPr>
+        <w:shd w:val="clear" w:color="auto" w:fill="FFFFFF"/>
+        <w:spacing w:after="300" w:line="240" w:lineRule="auto"/>
+        <w:rPr>
+          <w:rFonts w:ascii="Arial" w:eastAsia="Times New Roman" w:hAnsi="Arial" w:cs="Arial"/>
+          <w:color w:val="29303B"/>
+          <w:lang w:eastAsia="es-CO"/>
+        </w:rPr>
+      </w:pPr>
+      <w:r>
+        <w:rPr>
+          <w:rFonts w:ascii="Arial" w:eastAsia="Times New Roman" w:hAnsi="Arial" w:cs="Arial"/>
+          <w:color w:val="29303B"/>
+          <w:lang w:eastAsia="es-CO"/>
+        </w:rPr>
+        <w:t>Observers</w:t>
+      </w:r>
+    </w:p>
+    <w:p>
+      <w:pPr>
+        <w:numPr>
+          <w:ilvl w:val="0"/>
+          <w:numId w:val="11"/>
+        </w:numPr>
+        <w:shd w:val="clear" w:color="auto" w:fill="FFFFFF"/>
+        <w:spacing w:after="300" w:line="240" w:lineRule="auto"/>
+        <w:rPr>
+          <w:rFonts w:ascii="Arial" w:eastAsia="Times New Roman" w:hAnsi="Arial" w:cs="Arial"/>
+          <w:color w:val="29303B"/>
+          <w:lang w:eastAsia="es-CO"/>
+        </w:rPr>
+      </w:pPr>
+      <w:r>
+        <w:rPr>
+          <w:rFonts w:ascii="Arial" w:eastAsia="Times New Roman" w:hAnsi="Arial" w:cs="Arial"/>
+          <w:color w:val="29303B"/>
+          <w:lang w:eastAsia="es-CO"/>
+        </w:rPr>
+        <w:t>Subscriber</w:t>
+      </w:r>
+    </w:p>
+    <w:p>
+      <w:pPr>
+        <w:numPr>
+          <w:ilvl w:val="0"/>
+          <w:numId w:val="11"/>
+        </w:numPr>
+        <w:shd w:val="clear" w:color="auto" w:fill="FFFFFF"/>
+        <w:spacing w:after="300" w:line="240" w:lineRule="auto"/>
+        <w:rPr>
+          <w:rFonts w:ascii="Arial" w:eastAsia="Times New Roman" w:hAnsi="Arial" w:cs="Arial"/>
+          <w:color w:val="29303B"/>
+          <w:lang w:eastAsia="es-CO"/>
+        </w:rPr>
+      </w:pPr>
+      <w:r>
+        <w:rPr>
+          <w:rFonts w:ascii="Arial" w:eastAsia="Times New Roman" w:hAnsi="Arial" w:cs="Arial"/>
+          <w:color w:val="29303B"/>
+          <w:lang w:eastAsia="es-CO"/>
+        </w:rPr>
+        <w:t>Unsubscribe</w:t>
+      </w:r>
+    </w:p>
+    <w:p>
+      <w:pPr>
+        <w:numPr>
+          <w:ilvl w:val="0"/>
+          <w:numId w:val="11"/>
+        </w:numPr>
+        <w:shd w:val="clear" w:color="auto" w:fill="FFFFFF"/>
+        <w:spacing w:after="300" w:line="240" w:lineRule="auto"/>
+        <w:rPr>
+          <w:rFonts w:ascii="Arial" w:eastAsia="Times New Roman" w:hAnsi="Arial" w:cs="Arial"/>
+          <w:color w:val="29303B"/>
+          <w:lang w:eastAsia="es-CO"/>
+        </w:rPr>
+      </w:pPr>
+      <w:r>
+        <w:rPr>
+          <w:rFonts w:ascii="Arial" w:eastAsia="Times New Roman" w:hAnsi="Arial" w:cs="Arial"/>
+          <w:color w:val="29303B"/>
+          <w:lang w:eastAsia="es-CO"/>
+        </w:rPr>
+        <w:t>Subjects</w:t>
+      </w:r>
+    </w:p>
+    <w:p>
+      <w:pPr>
+        <w:numPr>
+          <w:ilvl w:val="0"/>
+          <w:numId w:val="11"/>
+        </w:numPr>
+        <w:shd w:val="clear" w:color="auto" w:fill="FFFFFF"/>
+        <w:spacing w:after="300" w:line="240" w:lineRule="auto"/>
+        <w:rPr>
+          <w:rFonts w:ascii="Arial" w:eastAsia="Times New Roman" w:hAnsi="Arial" w:cs="Arial"/>
+          <w:color w:val="29303B"/>
+          <w:lang w:eastAsia="es-CO"/>
+        </w:rPr>
+      </w:pPr>
+      <w:r>
+        <w:rPr>
+          <w:rFonts w:ascii="Arial" w:eastAsia="Times New Roman" w:hAnsi="Arial" w:cs="Arial"/>
+          <w:color w:val="29303B"/>
+          <w:lang w:eastAsia="es-CO"/>
+        </w:rPr>
+        <w:t>Hot y Cold Observables</w:t>
+      </w:r>
+    </w:p>
+    <w:p>
+      <w:pPr>
+        <w:numPr>
+          <w:ilvl w:val="0"/>
+          <w:numId w:val="11"/>
+        </w:numPr>
+        <w:shd w:val="clear" w:color="auto" w:fill="FFFFFF"/>
+        <w:spacing w:after="300" w:line="240" w:lineRule="auto"/>
+        <w:rPr>
+          <w:rFonts w:ascii="Arial" w:eastAsia="Times New Roman" w:hAnsi="Arial" w:cs="Arial"/>
+          <w:color w:val="29303B"/>
+          <w:lang w:eastAsia="es-CO"/>
+        </w:rPr>
+      </w:pPr>
+      <w:r>
+        <w:rPr>
+          <w:rFonts w:ascii="Arial" w:eastAsia="Times New Roman" w:hAnsi="Arial" w:cs="Arial"/>
+          <w:color w:val="29303B"/>
+          <w:lang w:eastAsia="es-CO"/>
+        </w:rPr>
+        <w:t>Observables en cadena</w:t>
+      </w:r>
+    </w:p>
+    <w:p>
+      <w:pPr>
+        <w:numPr>
+          <w:ilvl w:val="0"/>
+          <w:numId w:val="11"/>
+        </w:numPr>
+        <w:shd w:val="clear" w:color="auto" w:fill="FFFFFF"/>
+        <w:spacing w:after="300" w:line="240" w:lineRule="auto"/>
+        <w:rPr>
+          <w:rFonts w:ascii="Arial" w:eastAsia="Times New Roman" w:hAnsi="Arial" w:cs="Arial"/>
+          <w:color w:val="29303B"/>
+          <w:lang w:eastAsia="es-CO"/>
+        </w:rPr>
+      </w:pPr>
+      <w:r>
+        <w:rPr>
+          <w:rFonts w:ascii="Arial" w:eastAsia="Times New Roman" w:hAnsi="Arial" w:cs="Arial"/>
+          <w:color w:val="29303B"/>
+          <w:lang w:eastAsia="es-CO"/>
+        </w:rPr>
+        <w:t>Y más</w:t>
+      </w:r>
+    </w:p>
+    <w:p>
+      <w:pPr>
+        <w:shd w:val="clear" w:color="auto" w:fill="FFFFFF"/>
+        <w:spacing w:after="300" w:line="240" w:lineRule="auto"/>
+        <w:rPr>
+          <w:rFonts w:ascii="Arial" w:eastAsia="Times New Roman" w:hAnsi="Arial" w:cs="Arial"/>
+          <w:color w:val="29303B"/>
+          <w:lang w:eastAsia="es-CO"/>
+        </w:rPr>
+      </w:pPr>
+      <w:r>
+        <w:rPr>
+          <w:rFonts w:ascii="Arial" w:eastAsia="Times New Roman" w:hAnsi="Arial" w:cs="Arial"/>
+          <w:color w:val="29303B"/>
+          <w:lang w:eastAsia="es-CO"/>
+        </w:rPr>
+        <w:lastRenderedPageBreak/>
+        <w:t>Antes de utilizar funciones que crean observables, es importante comprender las bases para entrar a temas de la generación automática de observables.</w:t>
+      </w:r>
+    </w:p>
+    <w:p>
+      <w:pPr>
+        <w:shd w:val="clear" w:color="auto" w:fill="FFFFFF" w:themeFill="background1"/>
         <w:rPr>
           <w:rFonts w:ascii="Arial" w:hAnsi="Arial" w:cs="Arial"/>
           <w:b/>
@@ -2219,18 +2368,1213 @@
           <w:szCs w:val="28"/>
         </w:rPr>
       </w:pPr>
-    </w:p>
-    <w:p>
-      <w:pPr>
+      <w:r>
         <w:rPr>
           <w:rFonts w:ascii="Arial" w:hAnsi="Arial" w:cs="Arial"/>
           <w:b/>
           <w:bCs/>
           <w:sz w:val="28"/>
-          <w:szCs w:val="26"/>
-          <w:lang w:val="es-ES"/>
-        </w:rPr>
-      </w:pPr>
+          <w:szCs w:val="28"/>
+        </w:rPr>
+        <w:t>Video #13: Nuestro primer observable.</w:t>
+      </w:r>
+    </w:p>
+    <w:p>
+      <w:pPr>
+        <w:shd w:val="clear" w:color="auto" w:fill="FFFFFF" w:themeFill="background1"/>
+        <w:rPr>
+          <w:rFonts w:ascii="Arial" w:hAnsi="Arial" w:cs="Arial"/>
+          <w:szCs w:val="28"/>
+        </w:rPr>
+      </w:pPr>
+      <w:r>
+        <w:rPr>
+          <w:rFonts w:ascii="Arial" w:hAnsi="Arial" w:cs="Arial"/>
+          <w:szCs w:val="28"/>
+        </w:rPr>
+        <w:t>Podemos crear un observable de la siguiente forma:</w:t>
+      </w:r>
+    </w:p>
+    <w:p>
+      <w:pPr>
+        <w:shd w:val="clear" w:color="auto" w:fill="FFFFFF" w:themeFill="background1"/>
+        <w:rPr>
+          <w:rFonts w:ascii="Arial" w:hAnsi="Arial" w:cs="Arial"/>
+          <w:szCs w:val="28"/>
+        </w:rPr>
+      </w:pPr>
+      <w:r>
+        <w:rPr>
+          <w:noProof/>
+        </w:rPr>
+        <w:drawing>
+          <wp:inline distT="0" distB="0" distL="0" distR="0" wp14:anchorId="2300D462" wp14:editId="71E0857F">
+            <wp:extent cx="4733925" cy="390525"/>
+            <wp:effectExtent l="0" t="0" r="9525" b="9525"/>
+            <wp:docPr id="1" name="Imagen 1"/>
+            <wp:cNvGraphicFramePr>
+              <a:graphicFrameLocks xmlns:a="http://schemas.openxmlformats.org/drawingml/2006/main" noChangeAspect="1"/>
+            </wp:cNvGraphicFramePr>
+            <a:graphic xmlns:a="http://schemas.openxmlformats.org/drawingml/2006/main">
+              <a:graphicData uri="http://schemas.openxmlformats.org/drawingml/2006/picture">
+                <pic:pic xmlns:pic="http://schemas.openxmlformats.org/drawingml/2006/picture">
+                  <pic:nvPicPr>
+                    <pic:cNvPr id="1" name=""/>
+                    <pic:cNvPicPr/>
+                  </pic:nvPicPr>
+                  <pic:blipFill>
+                    <a:blip r:embed="rId9"/>
+                    <a:stretch>
+                      <a:fillRect/>
+                    </a:stretch>
+                  </pic:blipFill>
+                  <pic:spPr>
+                    <a:xfrm>
+                      <a:off x="0" y="0"/>
+                      <a:ext cx="4733925" cy="390525"/>
+                    </a:xfrm>
+                    <a:prstGeom prst="rect">
+                      <a:avLst/>
+                    </a:prstGeom>
+                  </pic:spPr>
+                </pic:pic>
+              </a:graphicData>
+            </a:graphic>
+          </wp:inline>
+        </w:drawing>
+      </w:r>
+    </w:p>
+    <w:p>
+      <w:pPr>
+        <w:shd w:val="clear" w:color="auto" w:fill="FFFFFF" w:themeFill="background1"/>
+        <w:rPr>
+          <w:rFonts w:ascii="Arial" w:hAnsi="Arial" w:cs="Arial"/>
+          <w:szCs w:val="28"/>
+        </w:rPr>
+      </w:pPr>
+      <w:r>
+        <w:rPr>
+          <w:rFonts w:ascii="Arial" w:hAnsi="Arial" w:cs="Arial"/>
+          <w:szCs w:val="28"/>
+        </w:rPr>
+        <w:t>este es el ejemplo de un observable, podemos ver que para identificar que es un observable utilizamos el signo de dólar, dentro de los observables existe u</w:t>
+      </w:r>
+      <w:r>
+        <w:rPr>
+          <w:rFonts w:ascii="Arial" w:hAnsi="Arial" w:cs="Arial"/>
+          <w:szCs w:val="28"/>
+        </w:rPr>
+        <w:t xml:space="preserve">n objeto llamado Subscriber, este permite crear suscripciones que nos permitiría estar al pendiente de las </w:t>
+      </w:r>
+      <w:r>
+        <w:rPr>
+          <w:rFonts w:ascii="Arial" w:hAnsi="Arial" w:cs="Arial"/>
+          <w:szCs w:val="28"/>
+        </w:rPr>
+        <w:t xml:space="preserve">emisiones </w:t>
+      </w:r>
+      <w:r>
+        <w:rPr>
+          <w:rFonts w:ascii="Arial" w:hAnsi="Arial" w:cs="Arial"/>
+          <w:szCs w:val="28"/>
+        </w:rPr>
+        <w:t>de nuestro observable</w:t>
+      </w:r>
+      <w:r>
+        <w:rPr>
+          <w:rFonts w:ascii="Arial" w:hAnsi="Arial" w:cs="Arial"/>
+          <w:szCs w:val="28"/>
+        </w:rPr>
+        <w:t>.</w:t>
+      </w:r>
+    </w:p>
+    <w:p>
+      <w:pPr>
+        <w:shd w:val="clear" w:color="auto" w:fill="FFFFFF" w:themeFill="background1"/>
+        <w:rPr>
+          <w:rFonts w:ascii="Arial" w:hAnsi="Arial" w:cs="Arial"/>
+          <w:szCs w:val="28"/>
+        </w:rPr>
+      </w:pPr>
+      <w:r>
+        <w:rPr>
+          <w:rFonts w:ascii="Arial" w:hAnsi="Arial" w:cs="Arial"/>
+          <w:szCs w:val="28"/>
+        </w:rPr>
+        <w:t xml:space="preserve">Para ejecutar un observable debemos suscribirnos a </w:t>
+      </w:r>
+      <w:r>
+        <w:rPr>
+          <w:rFonts w:ascii="Arial" w:hAnsi="Arial" w:cs="Arial"/>
+          <w:szCs w:val="28"/>
+        </w:rPr>
+        <w:t>él</w:t>
+      </w:r>
+      <w:r>
+        <w:rPr>
+          <w:rFonts w:ascii="Arial" w:hAnsi="Arial" w:cs="Arial"/>
+          <w:szCs w:val="28"/>
+        </w:rPr>
+        <w:t xml:space="preserve"> para que nos notifique los cambios de nuestro </w:t>
+      </w:r>
+      <w:r>
+        <w:rPr>
+          <w:rFonts w:ascii="Arial" w:hAnsi="Arial" w:cs="Arial"/>
+          <w:szCs w:val="28"/>
+        </w:rPr>
+        <w:t>observable.</w:t>
+      </w:r>
+    </w:p>
+    <w:p>
+      <w:pPr>
+        <w:shd w:val="clear" w:color="auto" w:fill="FFFFFF" w:themeFill="background1"/>
+        <w:rPr>
+          <w:rFonts w:ascii="Arial" w:hAnsi="Arial" w:cs="Arial"/>
+          <w:szCs w:val="28"/>
+        </w:rPr>
+      </w:pPr>
+      <w:r>
+        <w:rPr>
+          <w:noProof/>
+        </w:rPr>
+        <w:drawing>
+          <wp:inline distT="0" distB="0" distL="0" distR="0" wp14:anchorId="2557135D" wp14:editId="5C7E07C1">
+            <wp:extent cx="5612130" cy="262255"/>
+            <wp:effectExtent l="0" t="0" r="7620" b="4445"/>
+            <wp:docPr id="3" name="Imagen 3"/>
+            <wp:cNvGraphicFramePr>
+              <a:graphicFrameLocks xmlns:a="http://schemas.openxmlformats.org/drawingml/2006/main" noChangeAspect="1"/>
+            </wp:cNvGraphicFramePr>
+            <a:graphic xmlns:a="http://schemas.openxmlformats.org/drawingml/2006/main">
+              <a:graphicData uri="http://schemas.openxmlformats.org/drawingml/2006/picture">
+                <pic:pic xmlns:pic="http://schemas.openxmlformats.org/drawingml/2006/picture">
+                  <pic:nvPicPr>
+                    <pic:cNvPr id="1" name=""/>
+                    <pic:cNvPicPr/>
+                  </pic:nvPicPr>
+                  <pic:blipFill>
+                    <a:blip r:embed="rId10"/>
+                    <a:stretch>
+                      <a:fillRect/>
+                    </a:stretch>
+                  </pic:blipFill>
+                  <pic:spPr>
+                    <a:xfrm>
+                      <a:off x="0" y="0"/>
+                      <a:ext cx="5612130" cy="262255"/>
+                    </a:xfrm>
+                    <a:prstGeom prst="rect">
+                      <a:avLst/>
+                    </a:prstGeom>
+                  </pic:spPr>
+                </pic:pic>
+              </a:graphicData>
+            </a:graphic>
+          </wp:inline>
+        </w:drawing>
+      </w:r>
+    </w:p>
+    <w:p>
+      <w:pPr>
+        <w:shd w:val="clear" w:color="auto" w:fill="FFFFFF" w:themeFill="background1"/>
+        <w:rPr>
+          <w:rFonts w:ascii="Arial" w:hAnsi="Arial" w:cs="Arial"/>
+          <w:szCs w:val="28"/>
+        </w:rPr>
+      </w:pPr>
+      <w:r>
+        <w:rPr>
+          <w:rFonts w:ascii="Arial" w:hAnsi="Arial" w:cs="Arial"/>
+          <w:szCs w:val="28"/>
+        </w:rPr>
+        <w:t>Con el Subscriber.next() podemos emitir información a nuestras suscripciones, y con Subscriber.Complete() detenemos las emisiones de nuestro observable.</w:t>
+      </w:r>
+    </w:p>
+    <w:p>
+      <w:pPr>
+        <w:pStyle w:val="NormalWeb"/>
+        <w:shd w:val="clear" w:color="auto" w:fill="FFFFFF"/>
+        <w:spacing w:before="0" w:beforeAutospacing="0" w:after="300" w:afterAutospacing="0"/>
+        <w:rPr>
+          <w:rFonts w:ascii="Arial" w:hAnsi="Arial" w:cs="Arial"/>
+          <w:noProof/>
+          <w:sz w:val="22"/>
+          <w:szCs w:val="22"/>
+        </w:rPr>
+      </w:pPr>
+      <w:r>
+        <w:rPr>
+          <w:rFonts w:ascii="Arial" w:hAnsi="Arial" w:cs="Arial"/>
+          <w:b/>
+          <w:bCs/>
+          <w:noProof/>
+          <w:sz w:val="22"/>
+          <w:szCs w:val="22"/>
+        </w:rPr>
+        <w:t>Nota</w:t>
+      </w:r>
+      <w:r>
+        <w:rPr>
+          <w:rFonts w:ascii="Arial" w:hAnsi="Arial" w:cs="Arial"/>
+          <w:b/>
+          <w:bCs/>
+          <w:noProof/>
+          <w:sz w:val="22"/>
+          <w:szCs w:val="22"/>
+        </w:rPr>
+        <w:t xml:space="preserve">: </w:t>
+      </w:r>
+      <w:r>
+        <w:rPr>
+          <w:rFonts w:ascii="Arial" w:hAnsi="Arial" w:cs="Arial"/>
+          <w:noProof/>
+          <w:sz w:val="22"/>
+          <w:szCs w:val="22"/>
+        </w:rPr>
+        <w:t xml:space="preserve"> es recomendado que nuetros obserbable debe tener la expecificacion del tipo de datos que fluyen en el.</w:t>
+      </w:r>
+    </w:p>
+    <w:p>
+      <w:pPr>
+        <w:pStyle w:val="NormalWeb"/>
+        <w:shd w:val="clear" w:color="auto" w:fill="FFFFFF"/>
+        <w:spacing w:before="0" w:beforeAutospacing="0" w:after="300" w:afterAutospacing="0"/>
+        <w:rPr>
+          <w:rFonts w:ascii="Arial" w:hAnsi="Arial" w:cs="Arial"/>
+          <w:b/>
+          <w:bCs/>
+          <w:noProof/>
+          <w:sz w:val="28"/>
+          <w:szCs w:val="22"/>
+        </w:rPr>
+      </w:pPr>
+      <w:r>
+        <w:rPr>
+          <w:rFonts w:ascii="Arial" w:hAnsi="Arial" w:cs="Arial"/>
+          <w:b/>
+          <w:bCs/>
+          <w:noProof/>
+          <w:sz w:val="28"/>
+          <w:szCs w:val="22"/>
+        </w:rPr>
+        <w:t>Video 14#: Observer y Subscriber.</w:t>
+      </w:r>
+    </w:p>
+    <w:p>
+      <w:pPr>
+        <w:pStyle w:val="NormalWeb"/>
+        <w:shd w:val="clear" w:color="auto" w:fill="FFFFFF"/>
+        <w:spacing w:before="0" w:beforeAutospacing="0" w:after="300" w:afterAutospacing="0"/>
+        <w:rPr>
+          <w:rFonts w:ascii="Arial" w:hAnsi="Arial" w:cs="Arial"/>
+          <w:b/>
+          <w:bCs/>
+          <w:noProof/>
+          <w:sz w:val="28"/>
+          <w:szCs w:val="22"/>
+        </w:rPr>
+      </w:pPr>
+      <w:r>
+        <w:rPr>
+          <w:noProof/>
+        </w:rPr>
+        <w:drawing>
+          <wp:inline distT="0" distB="0" distL="0" distR="0" wp14:anchorId="456576A1" wp14:editId="6084DB8C">
+            <wp:extent cx="5514975" cy="1581150"/>
+            <wp:effectExtent l="0" t="0" r="9525" b="0"/>
+            <wp:docPr id="5" name="Imagen 5"/>
+            <wp:cNvGraphicFramePr>
+              <a:graphicFrameLocks xmlns:a="http://schemas.openxmlformats.org/drawingml/2006/main" noChangeAspect="1"/>
+            </wp:cNvGraphicFramePr>
+            <a:graphic xmlns:a="http://schemas.openxmlformats.org/drawingml/2006/main">
+              <a:graphicData uri="http://schemas.openxmlformats.org/drawingml/2006/picture">
+                <pic:pic xmlns:pic="http://schemas.openxmlformats.org/drawingml/2006/picture">
+                  <pic:nvPicPr>
+                    <pic:cNvPr id="1" name=""/>
+                    <pic:cNvPicPr/>
+                  </pic:nvPicPr>
+                  <pic:blipFill>
+                    <a:blip r:embed="rId11"/>
+                    <a:stretch>
+                      <a:fillRect/>
+                    </a:stretch>
+                  </pic:blipFill>
+                  <pic:spPr>
+                    <a:xfrm>
+                      <a:off x="0" y="0"/>
+                      <a:ext cx="5514975" cy="1581150"/>
+                    </a:xfrm>
+                    <a:prstGeom prst="rect">
+                      <a:avLst/>
+                    </a:prstGeom>
+                  </pic:spPr>
+                </pic:pic>
+              </a:graphicData>
+            </a:graphic>
+          </wp:inline>
+        </w:drawing>
+      </w:r>
+    </w:p>
+    <w:p>
+      <w:pPr>
+        <w:rPr>
+          <w:rFonts w:ascii="Arial" w:hAnsi="Arial" w:cs="Arial"/>
+          <w:szCs w:val="26"/>
+        </w:rPr>
+      </w:pPr>
+      <w:r>
+        <w:rPr>
+          <w:rFonts w:ascii="Arial" w:hAnsi="Arial" w:cs="Arial"/>
+          <w:szCs w:val="26"/>
+        </w:rPr>
+        <w:t xml:space="preserve">Existe tres posibles </w:t>
+      </w:r>
+      <w:r>
+        <w:rPr>
+          <w:rFonts w:ascii="Arial" w:hAnsi="Arial" w:cs="Arial"/>
+          <w:szCs w:val="26"/>
+        </w:rPr>
+        <w:t xml:space="preserve">funciones </w:t>
+      </w:r>
+      <w:r>
+        <w:rPr>
+          <w:rFonts w:ascii="Arial" w:hAnsi="Arial" w:cs="Arial"/>
+          <w:szCs w:val="26"/>
+        </w:rPr>
+        <w:t xml:space="preserve">que puede recibir nuestro Subscriber, </w:t>
+      </w:r>
+      <w:r>
+        <w:rPr>
+          <w:rFonts w:ascii="Arial" w:hAnsi="Arial" w:cs="Arial"/>
+          <w:szCs w:val="26"/>
+        </w:rPr>
+        <w:t>la primera</w:t>
+      </w:r>
+      <w:r>
+        <w:rPr>
+          <w:rFonts w:ascii="Arial" w:hAnsi="Arial" w:cs="Arial"/>
+          <w:szCs w:val="26"/>
+        </w:rPr>
+        <w:t>, es la respuesta correcta de nuestro observable</w:t>
+      </w:r>
+      <w:r>
+        <w:rPr>
+          <w:rFonts w:ascii="Arial" w:hAnsi="Arial" w:cs="Arial"/>
+          <w:szCs w:val="26"/>
+        </w:rPr>
+        <w:t xml:space="preserve"> es esta el que procesa el next del observable</w:t>
+      </w:r>
+      <w:r>
+        <w:rPr>
+          <w:rFonts w:ascii="Arial" w:hAnsi="Arial" w:cs="Arial"/>
+          <w:szCs w:val="26"/>
+        </w:rPr>
+        <w:t xml:space="preserve">, </w:t>
+      </w:r>
+      <w:r>
+        <w:rPr>
+          <w:rFonts w:ascii="Arial" w:hAnsi="Arial" w:cs="Arial"/>
+          <w:szCs w:val="26"/>
+        </w:rPr>
+        <w:t>la</w:t>
+      </w:r>
+      <w:r>
+        <w:rPr>
+          <w:rFonts w:ascii="Arial" w:hAnsi="Arial" w:cs="Arial"/>
+          <w:szCs w:val="26"/>
+        </w:rPr>
+        <w:t xml:space="preserve"> segund</w:t>
+      </w:r>
+      <w:r>
+        <w:rPr>
+          <w:rFonts w:ascii="Arial" w:hAnsi="Arial" w:cs="Arial"/>
+          <w:szCs w:val="26"/>
+        </w:rPr>
+        <w:t>a</w:t>
+      </w:r>
+      <w:r>
+        <w:rPr>
+          <w:rFonts w:ascii="Arial" w:hAnsi="Arial" w:cs="Arial"/>
+          <w:szCs w:val="26"/>
+        </w:rPr>
+        <w:t xml:space="preserve">, es el posible error de nuestro observable a la hora de ejecutarse, </w:t>
+      </w:r>
+      <w:r>
+        <w:rPr>
+          <w:rFonts w:ascii="Arial" w:hAnsi="Arial" w:cs="Arial"/>
+          <w:szCs w:val="26"/>
+        </w:rPr>
+        <w:t>la tercera una</w:t>
+      </w:r>
+      <w:r>
+        <w:rPr>
+          <w:rFonts w:ascii="Arial" w:hAnsi="Arial" w:cs="Arial"/>
+          <w:szCs w:val="26"/>
+        </w:rPr>
+        <w:t xml:space="preserve"> función que no recibe ningún parámetro y notifica </w:t>
+      </w:r>
+      <w:r>
+        <w:rPr>
+          <w:rFonts w:ascii="Arial" w:hAnsi="Arial" w:cs="Arial"/>
+          <w:szCs w:val="26"/>
+        </w:rPr>
+        <w:t xml:space="preserve">que </w:t>
+      </w:r>
+      <w:r>
+        <w:rPr>
+          <w:rFonts w:ascii="Arial" w:hAnsi="Arial" w:cs="Arial"/>
+          <w:szCs w:val="26"/>
+        </w:rPr>
+        <w:t xml:space="preserve">el observable ya termino su ejecución. </w:t>
+      </w:r>
+    </w:p>
+    <w:p>
+      <w:pPr>
+        <w:rPr>
+          <w:rFonts w:ascii="Arial" w:hAnsi="Arial" w:cs="Arial"/>
+          <w:szCs w:val="26"/>
+        </w:rPr>
+      </w:pPr>
+      <w:r>
+        <w:rPr>
+          <w:rFonts w:ascii="Arial" w:hAnsi="Arial" w:cs="Arial"/>
+          <w:szCs w:val="26"/>
+        </w:rPr>
+        <w:t>Estas funciones son los argumentos de nuestro Subscriber</w:t>
+      </w:r>
+      <w:r>
+        <w:rPr>
+          <w:rFonts w:ascii="Arial" w:hAnsi="Arial" w:cs="Arial"/>
+          <w:szCs w:val="26"/>
+        </w:rPr>
+        <w:t>.</w:t>
+      </w:r>
+      <w:r>
+        <w:rPr>
+          <w:rFonts w:ascii="Arial" w:hAnsi="Arial" w:cs="Arial"/>
+          <w:szCs w:val="26"/>
+        </w:rPr>
+        <w:t xml:space="preserve"> </w:t>
+      </w:r>
+    </w:p>
+    <w:p>
+      <w:pPr>
+        <w:rPr>
+          <w:rFonts w:ascii="Arial" w:hAnsi="Arial" w:cs="Arial"/>
+          <w:szCs w:val="26"/>
+        </w:rPr>
+      </w:pPr>
+      <w:r>
+        <w:rPr>
+          <w:rFonts w:ascii="Arial" w:hAnsi="Arial" w:cs="Arial"/>
+          <w:szCs w:val="26"/>
+        </w:rPr>
+        <w:t>Existe otra forma de recibir los datos de nuestro observable y es crear un objeto que obtenga nuestros argumentos. Ejemplo:</w:t>
+      </w:r>
+    </w:p>
+    <w:p>
+      <w:pPr>
+        <w:rPr>
+          <w:rFonts w:ascii="Arial" w:hAnsi="Arial" w:cs="Arial"/>
+          <w:szCs w:val="26"/>
+        </w:rPr>
+      </w:pPr>
+      <w:r>
+        <w:rPr>
+          <w:noProof/>
+        </w:rPr>
+        <w:lastRenderedPageBreak/>
+        <w:drawing>
+          <wp:inline distT="0" distB="0" distL="0" distR="0" wp14:anchorId="76B76B53" wp14:editId="58B9D5DC">
+            <wp:extent cx="5612130" cy="1146810"/>
+            <wp:effectExtent l="0" t="0" r="7620" b="0"/>
+            <wp:docPr id="6" name="Imagen 6"/>
+            <wp:cNvGraphicFramePr>
+              <a:graphicFrameLocks xmlns:a="http://schemas.openxmlformats.org/drawingml/2006/main" noChangeAspect="1"/>
+            </wp:cNvGraphicFramePr>
+            <a:graphic xmlns:a="http://schemas.openxmlformats.org/drawingml/2006/main">
+              <a:graphicData uri="http://schemas.openxmlformats.org/drawingml/2006/picture">
+                <pic:pic xmlns:pic="http://schemas.openxmlformats.org/drawingml/2006/picture">
+                  <pic:nvPicPr>
+                    <pic:cNvPr id="1" name=""/>
+                    <pic:cNvPicPr/>
+                  </pic:nvPicPr>
+                  <pic:blipFill>
+                    <a:blip r:embed="rId12"/>
+                    <a:stretch>
+                      <a:fillRect/>
+                    </a:stretch>
+                  </pic:blipFill>
+                  <pic:spPr>
+                    <a:xfrm>
+                      <a:off x="0" y="0"/>
+                      <a:ext cx="5612130" cy="1146810"/>
+                    </a:xfrm>
+                    <a:prstGeom prst="rect">
+                      <a:avLst/>
+                    </a:prstGeom>
+                  </pic:spPr>
+                </pic:pic>
+              </a:graphicData>
+            </a:graphic>
+          </wp:inline>
+        </w:drawing>
+      </w:r>
+    </w:p>
+    <w:p>
+      <w:pPr>
+        <w:tabs>
+          <w:tab w:val="left" w:pos="2552"/>
+        </w:tabs>
+        <w:rPr>
+          <w:rFonts w:ascii="Arial" w:hAnsi="Arial" w:cs="Arial"/>
+          <w:szCs w:val="26"/>
+        </w:rPr>
+      </w:pPr>
+      <w:r>
+        <w:rPr>
+          <w:rFonts w:ascii="Arial" w:hAnsi="Arial" w:cs="Arial"/>
+          <w:szCs w:val="26"/>
+        </w:rPr>
+        <w:t xml:space="preserve">Me parece que esta forma es un poco </w:t>
+      </w:r>
+      <w:r>
+        <w:rPr>
+          <w:rFonts w:ascii="Arial" w:hAnsi="Arial" w:cs="Arial"/>
+          <w:szCs w:val="26"/>
+        </w:rPr>
+        <w:t>más</w:t>
+      </w:r>
+      <w:r>
+        <w:rPr>
+          <w:rFonts w:ascii="Arial" w:hAnsi="Arial" w:cs="Arial"/>
+          <w:szCs w:val="26"/>
+        </w:rPr>
+        <w:t xml:space="preserve"> </w:t>
+      </w:r>
+      <w:r>
+        <w:rPr>
+          <w:rFonts w:ascii="Arial" w:hAnsi="Arial" w:cs="Arial"/>
+          <w:szCs w:val="26"/>
+        </w:rPr>
+        <w:t>ordenada y</w:t>
+      </w:r>
+      <w:r>
+        <w:rPr>
+          <w:rFonts w:ascii="Arial" w:hAnsi="Arial" w:cs="Arial"/>
+          <w:szCs w:val="26"/>
+        </w:rPr>
+        <w:t xml:space="preserve"> ocupa mucho menos código en nuestro Subscriber ya que solo debemos enviar el objeto como parámetro.</w:t>
+      </w:r>
+    </w:p>
+    <w:p>
+      <w:pPr>
+        <w:tabs>
+          <w:tab w:val="left" w:pos="2552"/>
+        </w:tabs>
+        <w:rPr>
+          <w:rFonts w:ascii="Arial" w:hAnsi="Arial" w:cs="Arial"/>
+          <w:b/>
+          <w:bCs/>
+          <w:sz w:val="28"/>
+          <w:szCs w:val="26"/>
+        </w:rPr>
+      </w:pPr>
+      <w:r>
+        <w:rPr>
+          <w:rFonts w:ascii="Arial" w:hAnsi="Arial" w:cs="Arial"/>
+          <w:b/>
+          <w:bCs/>
+          <w:sz w:val="28"/>
+          <w:szCs w:val="26"/>
+        </w:rPr>
+        <w:t>Video #16: Subscription y Unsubscribe.</w:t>
+      </w:r>
+    </w:p>
+    <w:p>
+      <w:pPr>
+        <w:tabs>
+          <w:tab w:val="left" w:pos="2552"/>
+        </w:tabs>
+        <w:rPr>
+          <w:rFonts w:ascii="Arial" w:hAnsi="Arial" w:cs="Arial"/>
+          <w:szCs w:val="26"/>
+        </w:rPr>
+      </w:pPr>
+      <w:r>
+        <w:rPr>
+          <w:rFonts w:ascii="Arial" w:hAnsi="Arial" w:cs="Arial"/>
+          <w:szCs w:val="26"/>
+        </w:rPr>
+        <w:t>Para realizar</w:t>
+      </w:r>
+      <w:r>
+        <w:rPr>
+          <w:rFonts w:ascii="Arial" w:hAnsi="Arial" w:cs="Arial"/>
+          <w:szCs w:val="26"/>
+        </w:rPr>
+        <w:t xml:space="preserve"> una suscripción a un observable debemos llamar a nuestro observable y agregarle el método subscribe. Ejemplo </w:t>
+      </w:r>
+    </w:p>
+    <w:p>
+      <w:pPr>
+        <w:tabs>
+          <w:tab w:val="left" w:pos="2552"/>
+        </w:tabs>
+        <w:rPr>
+          <w:rFonts w:ascii="Arial" w:hAnsi="Arial" w:cs="Arial"/>
+          <w:szCs w:val="26"/>
+        </w:rPr>
+      </w:pPr>
+      <w:r>
+        <w:rPr>
+          <w:noProof/>
+        </w:rPr>
+        <w:drawing>
+          <wp:inline distT="0" distB="0" distL="0" distR="0" wp14:anchorId="0CC58096" wp14:editId="6006DBBF">
+            <wp:extent cx="5612130" cy="290195"/>
+            <wp:effectExtent l="0" t="0" r="7620" b="0"/>
+            <wp:docPr id="4" name="Imagen 4"/>
+            <wp:cNvGraphicFramePr>
+              <a:graphicFrameLocks xmlns:a="http://schemas.openxmlformats.org/drawingml/2006/main" noChangeAspect="1"/>
+            </wp:cNvGraphicFramePr>
+            <a:graphic xmlns:a="http://schemas.openxmlformats.org/drawingml/2006/main">
+              <a:graphicData uri="http://schemas.openxmlformats.org/drawingml/2006/picture">
+                <pic:pic xmlns:pic="http://schemas.openxmlformats.org/drawingml/2006/picture">
+                  <pic:nvPicPr>
+                    <pic:cNvPr id="1" name=""/>
+                    <pic:cNvPicPr/>
+                  </pic:nvPicPr>
+                  <pic:blipFill>
+                    <a:blip r:embed="rId13"/>
+                    <a:stretch>
+                      <a:fillRect/>
+                    </a:stretch>
+                  </pic:blipFill>
+                  <pic:spPr>
+                    <a:xfrm>
+                      <a:off x="0" y="0"/>
+                      <a:ext cx="5612130" cy="290195"/>
+                    </a:xfrm>
+                    <a:prstGeom prst="rect">
+                      <a:avLst/>
+                    </a:prstGeom>
+                  </pic:spPr>
+                </pic:pic>
+              </a:graphicData>
+            </a:graphic>
+          </wp:inline>
+        </w:drawing>
+      </w:r>
+      <w:r>
+        <w:rPr>
+          <w:rFonts w:ascii="Arial" w:hAnsi="Arial" w:cs="Arial"/>
+          <w:szCs w:val="26"/>
+        </w:rPr>
+        <w:t xml:space="preserve"> </w:t>
+      </w:r>
+    </w:p>
+    <w:p>
+      <w:pPr>
+        <w:tabs>
+          <w:tab w:val="left" w:pos="2552"/>
+        </w:tabs>
+        <w:rPr>
+          <w:rFonts w:ascii="Arial" w:hAnsi="Arial" w:cs="Arial"/>
+          <w:szCs w:val="26"/>
+        </w:rPr>
+      </w:pPr>
+      <w:r>
+        <w:rPr>
+          <w:rFonts w:ascii="Arial" w:hAnsi="Arial" w:cs="Arial"/>
+          <w:szCs w:val="26"/>
+        </w:rPr>
+        <w:t xml:space="preserve">Para cancelar nuestra suscripción de nuestro observable es un tanto diferente, pues debemos crear </w:t>
+      </w:r>
+      <w:r>
+        <w:rPr>
+          <w:rFonts w:ascii="Arial" w:hAnsi="Arial" w:cs="Arial"/>
+          <w:szCs w:val="26"/>
+        </w:rPr>
+        <w:t>una variable que alojara nuestra suscripción, esta variable debe ser de tipo Subscription, una vez realizada este proceso a nuestra variable la invocamos junto al método Unsubscribe. Ejemplo:</w:t>
+      </w:r>
+    </w:p>
+    <w:p>
+      <w:pPr>
+        <w:tabs>
+          <w:tab w:val="left" w:pos="2552"/>
+        </w:tabs>
+        <w:rPr>
+          <w:rFonts w:ascii="Arial" w:hAnsi="Arial" w:cs="Arial"/>
+          <w:szCs w:val="26"/>
+        </w:rPr>
+      </w:pPr>
+      <w:r>
+        <w:rPr>
+          <w:noProof/>
+        </w:rPr>
+        <w:drawing>
+          <wp:inline distT="0" distB="0" distL="0" distR="0" wp14:anchorId="20678189" wp14:editId="741FBECD">
+            <wp:extent cx="5612130" cy="210820"/>
+            <wp:effectExtent l="0" t="0" r="7620" b="0"/>
+            <wp:docPr id="7" name="Imagen 7"/>
+            <wp:cNvGraphicFramePr>
+              <a:graphicFrameLocks xmlns:a="http://schemas.openxmlformats.org/drawingml/2006/main" noChangeAspect="1"/>
+            </wp:cNvGraphicFramePr>
+            <a:graphic xmlns:a="http://schemas.openxmlformats.org/drawingml/2006/main">
+              <a:graphicData uri="http://schemas.openxmlformats.org/drawingml/2006/picture">
+                <pic:pic xmlns:pic="http://schemas.openxmlformats.org/drawingml/2006/picture">
+                  <pic:nvPicPr>
+                    <pic:cNvPr id="1" name=""/>
+                    <pic:cNvPicPr/>
+                  </pic:nvPicPr>
+                  <pic:blipFill>
+                    <a:blip r:embed="rId14"/>
+                    <a:stretch>
+                      <a:fillRect/>
+                    </a:stretch>
+                  </pic:blipFill>
+                  <pic:spPr>
+                    <a:xfrm>
+                      <a:off x="0" y="0"/>
+                      <a:ext cx="5612130" cy="210820"/>
+                    </a:xfrm>
+                    <a:prstGeom prst="rect">
+                      <a:avLst/>
+                    </a:prstGeom>
+                  </pic:spPr>
+                </pic:pic>
+              </a:graphicData>
+            </a:graphic>
+          </wp:inline>
+        </w:drawing>
+      </w:r>
+    </w:p>
+    <w:p>
+      <w:pPr>
+        <w:tabs>
+          <w:tab w:val="left" w:pos="2552"/>
+        </w:tabs>
+        <w:rPr>
+          <w:rFonts w:ascii="Arial" w:hAnsi="Arial" w:cs="Arial"/>
+          <w:szCs w:val="26"/>
+        </w:rPr>
+      </w:pPr>
+      <w:r>
+        <w:rPr>
+          <w:noProof/>
+        </w:rPr>
+        <w:drawing>
+          <wp:inline distT="0" distB="0" distL="0" distR="0" wp14:anchorId="7FB0E6C1" wp14:editId="40917885">
+            <wp:extent cx="2466975" cy="333375"/>
+            <wp:effectExtent l="0" t="0" r="9525" b="9525"/>
+            <wp:docPr id="8" name="Imagen 8"/>
+            <wp:cNvGraphicFramePr>
+              <a:graphicFrameLocks xmlns:a="http://schemas.openxmlformats.org/drawingml/2006/main" noChangeAspect="1"/>
+            </wp:cNvGraphicFramePr>
+            <a:graphic xmlns:a="http://schemas.openxmlformats.org/drawingml/2006/main">
+              <a:graphicData uri="http://schemas.openxmlformats.org/drawingml/2006/picture">
+                <pic:pic xmlns:pic="http://schemas.openxmlformats.org/drawingml/2006/picture">
+                  <pic:nvPicPr>
+                    <pic:cNvPr id="1" name=""/>
+                    <pic:cNvPicPr/>
+                  </pic:nvPicPr>
+                  <pic:blipFill>
+                    <a:blip r:embed="rId15"/>
+                    <a:stretch>
+                      <a:fillRect/>
+                    </a:stretch>
+                  </pic:blipFill>
+                  <pic:spPr>
+                    <a:xfrm>
+                      <a:off x="0" y="0"/>
+                      <a:ext cx="2466975" cy="333375"/>
+                    </a:xfrm>
+                    <a:prstGeom prst="rect">
+                      <a:avLst/>
+                    </a:prstGeom>
+                  </pic:spPr>
+                </pic:pic>
+              </a:graphicData>
+            </a:graphic>
+          </wp:inline>
+        </w:drawing>
+      </w:r>
+    </w:p>
+    <w:p>
+      <w:pPr>
+        <w:tabs>
+          <w:tab w:val="left" w:pos="2552"/>
+        </w:tabs>
+        <w:rPr>
+          <w:rFonts w:ascii="Arial" w:hAnsi="Arial" w:cs="Arial"/>
+          <w:szCs w:val="26"/>
+        </w:rPr>
+      </w:pPr>
+      <w:r>
+        <w:rPr>
+          <w:rFonts w:ascii="Arial" w:hAnsi="Arial" w:cs="Arial"/>
+          <w:szCs w:val="26"/>
+        </w:rPr>
+        <w:t xml:space="preserve">Primero guardamos el dato y después lo llamamos y le pasmos el método </w:t>
+      </w:r>
+    </w:p>
+    <w:p>
+      <w:pPr>
+        <w:tabs>
+          <w:tab w:val="left" w:pos="2552"/>
+        </w:tabs>
+        <w:rPr>
+          <w:rFonts w:ascii="Arial" w:hAnsi="Arial" w:cs="Arial"/>
+          <w:szCs w:val="26"/>
+        </w:rPr>
+      </w:pPr>
+      <w:r>
+        <w:rPr>
+          <w:rFonts w:ascii="Arial" w:hAnsi="Arial" w:cs="Arial"/>
+          <w:b/>
+          <w:bCs/>
+          <w:szCs w:val="26"/>
+        </w:rPr>
+        <w:t>Nota</w:t>
+      </w:r>
+      <w:r>
+        <w:rPr>
+          <w:rFonts w:ascii="Arial" w:hAnsi="Arial" w:cs="Arial"/>
+          <w:b/>
+          <w:bCs/>
+          <w:szCs w:val="26"/>
+        </w:rPr>
+        <w:t xml:space="preserve">: </w:t>
+      </w:r>
+      <w:r>
+        <w:rPr>
+          <w:rFonts w:ascii="Arial" w:hAnsi="Arial" w:cs="Arial"/>
+          <w:szCs w:val="26"/>
+        </w:rPr>
+        <w:t xml:space="preserve">conozco una nueva función de tiempo </w:t>
+      </w:r>
+      <w:r>
+        <w:rPr>
+          <w:rFonts w:ascii="Arial" w:hAnsi="Arial" w:cs="Arial"/>
+          <w:szCs w:val="26"/>
+        </w:rPr>
+        <w:t>llamada ‘</w:t>
+      </w:r>
+      <w:r>
+        <w:rPr>
+          <w:rFonts w:ascii="Arial" w:hAnsi="Arial" w:cs="Arial"/>
+          <w:b/>
+          <w:bCs/>
+          <w:szCs w:val="26"/>
+        </w:rPr>
+        <w:t>setInterval</w:t>
+      </w:r>
+      <w:r>
+        <w:rPr>
+          <w:rFonts w:ascii="Arial" w:hAnsi="Arial" w:cs="Arial"/>
+          <w:szCs w:val="26"/>
+        </w:rPr>
+        <w:t>’ la cual se ejecuta su contenido cada espacio de tiempo que nosotros especifiquemos.</w:t>
+      </w:r>
+      <w:r>
+        <w:rPr>
+          <w:rFonts w:ascii="Arial" w:hAnsi="Arial" w:cs="Arial"/>
+          <w:szCs w:val="26"/>
+        </w:rPr>
+        <w:t xml:space="preserve"> Ejemplo: </w:t>
+      </w:r>
+      <w:r>
+        <w:rPr>
+          <w:noProof/>
+        </w:rPr>
+        <w:drawing>
+          <wp:inline distT="0" distB="0" distL="0" distR="0" wp14:anchorId="53E1DCB9" wp14:editId="1ADD86FE">
+            <wp:extent cx="4552950" cy="1619250"/>
+            <wp:effectExtent l="0" t="0" r="0" b="0"/>
+            <wp:docPr id="10" name="Imagen 10"/>
+            <wp:cNvGraphicFramePr>
+              <a:graphicFrameLocks xmlns:a="http://schemas.openxmlformats.org/drawingml/2006/main" noChangeAspect="1"/>
+            </wp:cNvGraphicFramePr>
+            <a:graphic xmlns:a="http://schemas.openxmlformats.org/drawingml/2006/main">
+              <a:graphicData uri="http://schemas.openxmlformats.org/drawingml/2006/picture">
+                <pic:pic xmlns:pic="http://schemas.openxmlformats.org/drawingml/2006/picture">
+                  <pic:nvPicPr>
+                    <pic:cNvPr id="1" name=""/>
+                    <pic:cNvPicPr/>
+                  </pic:nvPicPr>
+                  <pic:blipFill>
+                    <a:blip r:embed="rId16"/>
+                    <a:stretch>
+                      <a:fillRect/>
+                    </a:stretch>
+                  </pic:blipFill>
+                  <pic:spPr>
+                    <a:xfrm>
+                      <a:off x="0" y="0"/>
+                      <a:ext cx="4552950" cy="1619250"/>
+                    </a:xfrm>
+                    <a:prstGeom prst="rect">
+                      <a:avLst/>
+                    </a:prstGeom>
+                  </pic:spPr>
+                </pic:pic>
+              </a:graphicData>
+            </a:graphic>
+          </wp:inline>
+        </w:drawing>
+      </w:r>
+    </w:p>
+    <w:p>
+      <w:pPr>
+        <w:tabs>
+          <w:tab w:val="left" w:pos="2552"/>
+        </w:tabs>
+        <w:rPr>
+          <w:rFonts w:ascii="Arial" w:hAnsi="Arial" w:cs="Arial"/>
+          <w:szCs w:val="26"/>
+        </w:rPr>
+      </w:pPr>
+      <w:r>
+        <w:rPr>
+          <w:rFonts w:ascii="Arial" w:hAnsi="Arial" w:cs="Arial"/>
+          <w:szCs w:val="26"/>
+        </w:rPr>
+        <w:t xml:space="preserve">Y podemos terminar su ejecución de la siguiente forma </w:t>
+      </w:r>
+    </w:p>
+    <w:p>
+      <w:pPr>
+        <w:tabs>
+          <w:tab w:val="left" w:pos="2552"/>
+        </w:tabs>
+        <w:rPr>
+          <w:rFonts w:ascii="Arial" w:hAnsi="Arial" w:cs="Arial"/>
+          <w:szCs w:val="26"/>
+        </w:rPr>
+      </w:pPr>
+      <w:r>
+        <w:rPr>
+          <w:noProof/>
+        </w:rPr>
+        <w:drawing>
+          <wp:inline distT="0" distB="0" distL="0" distR="0" wp14:anchorId="7A5AC979" wp14:editId="07F029DC">
+            <wp:extent cx="3057525" cy="352425"/>
+            <wp:effectExtent l="0" t="0" r="9525" b="9525"/>
+            <wp:docPr id="11" name="Imagen 11"/>
+            <wp:cNvGraphicFramePr>
+              <a:graphicFrameLocks xmlns:a="http://schemas.openxmlformats.org/drawingml/2006/main" noChangeAspect="1"/>
+            </wp:cNvGraphicFramePr>
+            <a:graphic xmlns:a="http://schemas.openxmlformats.org/drawingml/2006/main">
+              <a:graphicData uri="http://schemas.openxmlformats.org/drawingml/2006/picture">
+                <pic:pic xmlns:pic="http://schemas.openxmlformats.org/drawingml/2006/picture">
+                  <pic:nvPicPr>
+                    <pic:cNvPr id="1" name=""/>
+                    <pic:cNvPicPr/>
+                  </pic:nvPicPr>
+                  <pic:blipFill>
+                    <a:blip r:embed="rId17"/>
+                    <a:stretch>
+                      <a:fillRect/>
+                    </a:stretch>
+                  </pic:blipFill>
+                  <pic:spPr>
+                    <a:xfrm>
+                      <a:off x="0" y="0"/>
+                      <a:ext cx="3057525" cy="352425"/>
+                    </a:xfrm>
+                    <a:prstGeom prst="rect">
+                      <a:avLst/>
+                    </a:prstGeom>
+                  </pic:spPr>
+                </pic:pic>
+              </a:graphicData>
+            </a:graphic>
+          </wp:inline>
+        </w:drawing>
+      </w:r>
+    </w:p>
+    <w:p>
+      <w:pPr>
+        <w:tabs>
+          <w:tab w:val="left" w:pos="2552"/>
+        </w:tabs>
+        <w:rPr>
+          <w:rFonts w:ascii="Arial" w:hAnsi="Arial" w:cs="Arial"/>
+          <w:szCs w:val="26"/>
+        </w:rPr>
+      </w:pPr>
+    </w:p>
+    <w:p>
+      <w:pPr>
+        <w:tabs>
+          <w:tab w:val="left" w:pos="2552"/>
+        </w:tabs>
+        <w:rPr>
+          <w:rFonts w:ascii="Arial" w:hAnsi="Arial" w:cs="Arial"/>
+          <w:szCs w:val="26"/>
+        </w:rPr>
+      </w:pPr>
+    </w:p>
+    <w:p>
+      <w:pPr>
+        <w:tabs>
+          <w:tab w:val="left" w:pos="2552"/>
+        </w:tabs>
+        <w:rPr>
+          <w:rFonts w:ascii="Arial" w:hAnsi="Arial" w:cs="Arial"/>
+          <w:b/>
+          <w:bCs/>
+          <w:sz w:val="28"/>
+          <w:szCs w:val="26"/>
+          <w:lang w:val="en-US"/>
+        </w:rPr>
+      </w:pPr>
+      <w:r>
+        <w:rPr>
+          <w:rFonts w:ascii="Arial" w:hAnsi="Arial" w:cs="Arial"/>
+          <w:b/>
+          <w:bCs/>
+          <w:sz w:val="28"/>
+          <w:szCs w:val="26"/>
+          <w:lang w:val="en-US"/>
+        </w:rPr>
+        <w:lastRenderedPageBreak/>
+        <w:t>Video #18 y #19: Subject part-1 y Subject part-2</w:t>
+      </w:r>
+      <w:r>
+        <w:rPr>
+          <w:rFonts w:ascii="Arial" w:hAnsi="Arial" w:cs="Arial"/>
+          <w:b/>
+          <w:bCs/>
+          <w:sz w:val="28"/>
+          <w:szCs w:val="26"/>
+          <w:lang w:val="en-US"/>
+        </w:rPr>
+        <w:t>.</w:t>
+      </w:r>
+    </w:p>
+    <w:p>
+      <w:pPr>
+        <w:tabs>
+          <w:tab w:val="left" w:pos="2552"/>
+        </w:tabs>
+        <w:rPr>
+          <w:rFonts w:ascii="Arial" w:hAnsi="Arial" w:cs="Arial"/>
+          <w:szCs w:val="26"/>
+        </w:rPr>
+      </w:pPr>
+      <w:r>
+        <w:rPr>
+          <w:rFonts w:ascii="Arial" w:hAnsi="Arial" w:cs="Arial"/>
+          <w:szCs w:val="26"/>
+        </w:rPr>
+        <w:t>Esta clase</w:t>
+      </w:r>
+      <w:r>
+        <w:rPr>
+          <w:rFonts w:ascii="Arial" w:hAnsi="Arial" w:cs="Arial"/>
+          <w:szCs w:val="26"/>
+        </w:rPr>
+        <w:t xml:space="preserve"> la iniciamos con u</w:t>
+      </w:r>
+      <w:r>
+        <w:rPr>
+          <w:rFonts w:ascii="Arial" w:hAnsi="Arial" w:cs="Arial"/>
+          <w:szCs w:val="26"/>
+        </w:rPr>
+        <w:t xml:space="preserve">na pregunta a resolver la cual es, que pasa cuando tenemos más de una suscripción </w:t>
+      </w:r>
+      <w:r>
+        <w:rPr>
+          <w:rFonts w:ascii="Arial" w:hAnsi="Arial" w:cs="Arial"/>
+          <w:szCs w:val="26"/>
+        </w:rPr>
+        <w:t xml:space="preserve">a un observable y deseamos que los datos que arroje a cada suscripción sean los mismos. </w:t>
+      </w:r>
+    </w:p>
+    <w:p>
+      <w:pPr>
+        <w:tabs>
+          <w:tab w:val="left" w:pos="2552"/>
+        </w:tabs>
+        <w:rPr>
+          <w:rFonts w:ascii="Arial" w:hAnsi="Arial" w:cs="Arial"/>
+          <w:szCs w:val="26"/>
+        </w:rPr>
+      </w:pPr>
+      <w:r>
+        <w:rPr>
+          <w:rFonts w:ascii="Arial" w:hAnsi="Arial" w:cs="Arial"/>
+          <w:szCs w:val="26"/>
+        </w:rPr>
+        <w:t xml:space="preserve">Es aquí cuando llega el Observer </w:t>
+      </w:r>
+      <w:r>
+        <w:rPr>
+          <w:rFonts w:ascii="Arial" w:hAnsi="Arial" w:cs="Arial"/>
+          <w:b/>
+          <w:bCs/>
+          <w:szCs w:val="26"/>
+        </w:rPr>
+        <w:t xml:space="preserve">Subject </w:t>
+      </w:r>
+      <w:r>
+        <w:rPr>
+          <w:rFonts w:ascii="Arial" w:hAnsi="Arial" w:cs="Arial"/>
+          <w:szCs w:val="26"/>
+        </w:rPr>
+        <w:t xml:space="preserve">para solucionar nuestros problemas, ya que normalmente los </w:t>
+      </w:r>
+      <w:r>
+        <w:rPr>
+          <w:rFonts w:ascii="Arial" w:hAnsi="Arial" w:cs="Arial"/>
+          <w:szCs w:val="26"/>
+        </w:rPr>
+        <w:t>Observer</w:t>
+      </w:r>
+      <w:r>
+        <w:rPr>
+          <w:rFonts w:ascii="Arial" w:hAnsi="Arial" w:cs="Arial"/>
+          <w:szCs w:val="26"/>
+        </w:rPr>
+        <w:t xml:space="preserve"> simples generar </w:t>
+      </w:r>
+      <w:r>
+        <w:rPr>
+          <w:rFonts w:ascii="Arial" w:hAnsi="Arial" w:cs="Arial"/>
+          <w:szCs w:val="26"/>
+        </w:rPr>
+        <w:t>una ejecución independiente</w:t>
+      </w:r>
+      <w:r>
+        <w:rPr>
+          <w:rFonts w:ascii="Arial" w:hAnsi="Arial" w:cs="Arial"/>
+          <w:szCs w:val="26"/>
+        </w:rPr>
+        <w:t xml:space="preserve"> para cada suscripción, el Subject nos permite generar </w:t>
+      </w:r>
+      <w:r>
+        <w:rPr>
+          <w:rFonts w:ascii="Arial" w:hAnsi="Arial" w:cs="Arial"/>
+          <w:szCs w:val="26"/>
+        </w:rPr>
+        <w:t>multidifusión</w:t>
+      </w:r>
+      <w:r>
+        <w:rPr>
+          <w:rFonts w:ascii="Arial" w:hAnsi="Arial" w:cs="Arial"/>
+          <w:szCs w:val="26"/>
+        </w:rPr>
+        <w:t xml:space="preserve"> lo que facilita para tener los mismos datos en cada</w:t>
+      </w:r>
+      <w:r>
+        <w:rPr>
+          <w:rFonts w:ascii="Arial" w:hAnsi="Arial" w:cs="Arial"/>
+          <w:szCs w:val="26"/>
+        </w:rPr>
+        <w:t xml:space="preserve"> una de nuestras suscriciones. </w:t>
+      </w:r>
     </w:p>
     <w:sectPr>
       <w:pgSz w:w="12240" w:h="15840"/>
@@ -2242,6 +3586,56 @@
 </w:document>
 </file>
 
+<file path=word/endnotes.xml><?xml version="1.0" encoding="utf-8"?>
+<w:endnotes xmlns:wpc="http://schemas.microsoft.com/office/word/2010/wordprocessingCanvas" xmlns:cx="http://schemas.microsoft.com/office/drawing/2014/chartex" xmlns:cx1="http://schemas.microsoft.com/office/drawing/2015/9/8/chartex" xmlns:cx2="http://schemas.microsoft.com/office/drawing/2015/10/21/chartex" xmlns:cx3="http://schemas.microsoft.com/office/drawing/2016/5/9/chartex" xmlns:cx4="http://schemas.microsoft.com/office/drawing/2016/5/10/chartex" xmlns:cx5="http://schemas.microsoft.com/office/drawing/2016/5/11/chartex" xmlns:cx6="http://schemas.microsoft.com/office/drawing/2016/5/12/chartex" xmlns:cx7="http://schemas.microsoft.com/office/drawing/2016/5/13/chartex" xmlns:cx8="http://schemas.microsoft.com/office/drawing/2016/5/14/chartex" xmlns:mc="http://schemas.openxmlformats.org/markup-compatibility/2006" xmlns:aink="http://schemas.microsoft.com/office/drawing/2016/ink" xmlns:am3d="http://schemas.microsoft.com/office/drawing/2017/model3d" xmlns:o="urn:schemas-microsoft-com:office:office" xmlns:r="http://schemas.openxmlformats.org/officeDocument/2006/relationships" xmlns:m="http://schemas.openxmlformats.org/officeDocument/2006/math" xmlns:v="urn:schemas-microsoft-com:vml" xmlns:wp14="http://schemas.microsoft.com/office/word/2010/wordprocessingDrawing" xmlns:wp="http://schemas.openxmlformats.org/drawingml/2006/wordprocessingDrawing" xmlns:w10="urn:schemas-microsoft-com:office:word" xmlns:w="http://schemas.openxmlformats.org/wordprocessingml/2006/main" xmlns:w14="http://schemas.microsoft.com/office/word/2010/wordml" xmlns:w15="http://schemas.microsoft.com/office/word/2012/wordml" xmlns:w16cex="http://schemas.microsoft.com/office/word/2018/wordml/cex" xmlns:w16cid="http://schemas.microsoft.com/office/word/2016/wordml/cid" xmlns:w16="http://schemas.microsoft.com/office/word/2018/wordml" xmlns:w16se="http://schemas.microsoft.com/office/word/2015/wordml/symex" xmlns:wpg="http://schemas.microsoft.com/office/word/2010/wordprocessingGroup" xmlns:wpi="http://schemas.microsoft.com/office/word/2010/wordprocessingInk" xmlns:wne="http://schemas.microsoft.com/office/word/2006/wordml" xmlns:wps="http://schemas.microsoft.com/office/word/2010/wordprocessingShape" mc:Ignorable="w14 w15 w16se w16cid w16 w16cex wp14">
+  <w:endnote w:type="separator" w:id="-1">
+    <w:p>
+      <w:pPr>
+        <w:spacing w:after="0" w:line="240" w:lineRule="auto"/>
+      </w:pPr>
+      <w:r>
+        <w:separator/>
+      </w:r>
+    </w:p>
+  </w:endnote>
+  <w:endnote w:type="continuationSeparator" w:id="0">
+    <w:p>
+      <w:pPr>
+        <w:spacing w:after="0" w:line="240" w:lineRule="auto"/>
+      </w:pPr>
+      <w:r>
+        <w:continuationSeparator/>
+      </w:r>
+    </w:p>
+  </w:endnote>
+</w:endnotes>
+</file>
+
+<file path=word/footnotes.xml><?xml version="1.0" encoding="utf-8"?>
+<w:footnotes xmlns:wpc="http://schemas.microsoft.com/office/word/2010/wordprocessingCanvas" xmlns:cx="http://schemas.microsoft.com/office/drawing/2014/chartex" xmlns:cx1="http://schemas.microsoft.com/office/drawing/2015/9/8/chartex" xmlns:cx2="http://schemas.microsoft.com/office/drawing/2015/10/21/chartex" xmlns:cx3="http://schemas.microsoft.com/office/drawing/2016/5/9/chartex" xmlns:cx4="http://schemas.microsoft.com/office/drawing/2016/5/10/chartex" xmlns:cx5="http://schemas.microsoft.com/office/drawing/2016/5/11/chartex" xmlns:cx6="http://schemas.microsoft.com/office/drawing/2016/5/12/chartex" xmlns:cx7="http://schemas.microsoft.com/office/drawing/2016/5/13/chartex" xmlns:cx8="http://schemas.microsoft.com/office/drawing/2016/5/14/chartex" xmlns:mc="http://schemas.openxmlformats.org/markup-compatibility/2006" xmlns:aink="http://schemas.microsoft.com/office/drawing/2016/ink" xmlns:am3d="http://schemas.microsoft.com/office/drawing/2017/model3d" xmlns:o="urn:schemas-microsoft-com:office:office" xmlns:r="http://schemas.openxmlformats.org/officeDocument/2006/relationships" xmlns:m="http://schemas.openxmlformats.org/officeDocument/2006/math" xmlns:v="urn:schemas-microsoft-com:vml" xmlns:wp14="http://schemas.microsoft.com/office/word/2010/wordprocessingDrawing" xmlns:wp="http://schemas.openxmlformats.org/drawingml/2006/wordprocessingDrawing" xmlns:w10="urn:schemas-microsoft-com:office:word" xmlns:w="http://schemas.openxmlformats.org/wordprocessingml/2006/main" xmlns:w14="http://schemas.microsoft.com/office/word/2010/wordml" xmlns:w15="http://schemas.microsoft.com/office/word/2012/wordml" xmlns:w16cex="http://schemas.microsoft.com/office/word/2018/wordml/cex" xmlns:w16cid="http://schemas.microsoft.com/office/word/2016/wordml/cid" xmlns:w16="http://schemas.microsoft.com/office/word/2018/wordml" xmlns:w16se="http://schemas.microsoft.com/office/word/2015/wordml/symex" xmlns:wpg="http://schemas.microsoft.com/office/word/2010/wordprocessingGroup" xmlns:wpi="http://schemas.microsoft.com/office/word/2010/wordprocessingInk" xmlns:wne="http://schemas.microsoft.com/office/word/2006/wordml" xmlns:wps="http://schemas.microsoft.com/office/word/2010/wordprocessingShape" mc:Ignorable="w14 w15 w16se w16cid w16 w16cex wp14">
+  <w:footnote w:type="separator" w:id="-1">
+    <w:p>
+      <w:pPr>
+        <w:spacing w:after="0" w:line="240" w:lineRule="auto"/>
+      </w:pPr>
+      <w:r>
+        <w:separator/>
+      </w:r>
+    </w:p>
+  </w:footnote>
+  <w:footnote w:type="continuationSeparator" w:id="0">
+    <w:p>
+      <w:pPr>
+        <w:spacing w:after="0" w:line="240" w:lineRule="auto"/>
+      </w:pPr>
+      <w:r>
+        <w:continuationSeparator/>
+      </w:r>
+    </w:p>
+  </w:footnote>
+</w:footnotes>
+</file>
+
 <file path=word/numbering.xml><?xml version="1.0" encoding="utf-8"?>
 <w:numbering xmlns:wpc="http://schemas.microsoft.com/office/word/2010/wordprocessingCanvas" xmlns:cx="http://schemas.microsoft.com/office/drawing/2014/chartex" xmlns:cx1="http://schemas.microsoft.com/office/drawing/2015/9/8/chartex" xmlns:cx2="http://schemas.microsoft.com/office/drawing/2015/10/21/chartex" xmlns:cx3="http://schemas.microsoft.com/office/drawing/2016/5/9/chartex" xmlns:cx4="http://schemas.microsoft.com/office/drawing/2016/5/10/chartex" xmlns:cx5="http://schemas.microsoft.com/office/drawing/2016/5/11/chartex" xmlns:cx6="http://schemas.microsoft.com/office/drawing/2016/5/12/chartex" xmlns:cx7="http://schemas.microsoft.com/office/drawing/2016/5/13/chartex" xmlns:cx8="http://schemas.microsoft.com/office/drawing/2016/5/14/chartex" xmlns:mc="http://schemas.openxmlformats.org/markup-compatibility/2006" xmlns:aink="http://schemas.microsoft.com/office/drawing/2016/ink" xmlns:am3d="http://schemas.microsoft.com/office/drawing/2017/model3d" xmlns:o="urn:schemas-microsoft-com:office:office" xmlns:r="http://schemas.openxmlformats.org/officeDocument/2006/relationships" xmlns:m="http://schemas.openxmlformats.org/officeDocument/2006/math" xmlns:v="urn:schemas-microsoft-com:vml" xmlns:wp14="http://schemas.microsoft.com/office/word/2010/wordprocessingDrawing" xmlns:wp="http://schemas.openxmlformats.org/drawingml/2006/wordprocessingDrawing" xmlns:w10="urn:schemas-microsoft-com:office:word" xmlns:w="http://schemas.openxmlformats.org/wordprocessingml/2006/main" xmlns:w14="http://schemas.microsoft.com/office/word/2010/wordml" xmlns:w15="http://schemas.microsoft.com/office/word/2012/wordml" xmlns:w16cex="http://schemas.microsoft.com/office/word/2018/wordml/cex" xmlns:w16cid="http://schemas.microsoft.com/office/word/2016/wordml/cid" xmlns:w16="http://schemas.microsoft.com/office/word/2018/wordml" xmlns:w16se="http://schemas.microsoft.com/office/word/2015/wordml/symex" xmlns:wpg="http://schemas.microsoft.com/office/word/2010/wordprocessingGroup" xmlns:wpi="http://schemas.microsoft.com/office/word/2010/wordprocessingInk" xmlns:wne="http://schemas.microsoft.com/office/word/2006/wordml" xmlns:wps="http://schemas.microsoft.com/office/word/2010/wordprocessingShape" mc:Ignorable="w14 w15 w16se w16cid w16 w16cex wp14">
   <w:abstractNum w:abstractNumId="0" w15:restartNumberingAfterBreak="0">
@@ -3131,6 +4525,205 @@
     </w:lvl>
   </w:abstractNum>
   <w:abstractNum w:abstractNumId="8" w15:restartNumberingAfterBreak="0">
+    <w:nsid w:val="4CEE132C"/>
+    <w:multiLevelType w:val="multilevel"/>
+    <w:tmpl w:val="7FDED3C6"/>
+    <w:lvl w:ilvl="0">
+      <w:start w:val="1"/>
+      <w:numFmt w:val="decimal"/>
+      <w:lvlText w:val="%1."/>
+      <w:lvlJc w:val="left"/>
+      <w:pPr>
+        <w:tabs>
+          <w:tab w:val="num" w:pos="720"/>
+        </w:tabs>
+        <w:ind w:left="720" w:hanging="360"/>
+      </w:pPr>
+    </w:lvl>
+    <w:lvl w:ilvl="1" w:tentative="1">
+      <w:start w:val="1"/>
+      <w:numFmt w:val="decimal"/>
+      <w:lvlText w:val="%2."/>
+      <w:lvlJc w:val="left"/>
+      <w:pPr>
+        <w:tabs>
+          <w:tab w:val="num" w:pos="1440"/>
+        </w:tabs>
+        <w:ind w:left="1440" w:hanging="360"/>
+      </w:pPr>
+    </w:lvl>
+    <w:lvl w:ilvl="2" w:tentative="1">
+      <w:start w:val="1"/>
+      <w:numFmt w:val="decimal"/>
+      <w:lvlText w:val="%3."/>
+      <w:lvlJc w:val="left"/>
+      <w:pPr>
+        <w:tabs>
+          <w:tab w:val="num" w:pos="2160"/>
+        </w:tabs>
+        <w:ind w:left="2160" w:hanging="360"/>
+      </w:pPr>
+    </w:lvl>
+    <w:lvl w:ilvl="3" w:tentative="1">
+      <w:start w:val="1"/>
+      <w:numFmt w:val="decimal"/>
+      <w:lvlText w:val="%4."/>
+      <w:lvlJc w:val="left"/>
+      <w:pPr>
+        <w:tabs>
+          <w:tab w:val="num" w:pos="2880"/>
+        </w:tabs>
+        <w:ind w:left="2880" w:hanging="360"/>
+      </w:pPr>
+    </w:lvl>
+    <w:lvl w:ilvl="4" w:tentative="1">
+      <w:start w:val="1"/>
+      <w:numFmt w:val="decimal"/>
+      <w:lvlText w:val="%5."/>
+      <w:lvlJc w:val="left"/>
+      <w:pPr>
+        <w:tabs>
+          <w:tab w:val="num" w:pos="3600"/>
+        </w:tabs>
+        <w:ind w:left="3600" w:hanging="360"/>
+      </w:pPr>
+    </w:lvl>
+    <w:lvl w:ilvl="5" w:tentative="1">
+      <w:start w:val="1"/>
+      <w:numFmt w:val="decimal"/>
+      <w:lvlText w:val="%6."/>
+      <w:lvlJc w:val="left"/>
+      <w:pPr>
+        <w:tabs>
+          <w:tab w:val="num" w:pos="4320"/>
+        </w:tabs>
+        <w:ind w:left="4320" w:hanging="360"/>
+      </w:pPr>
+    </w:lvl>
+    <w:lvl w:ilvl="6" w:tentative="1">
+      <w:start w:val="1"/>
+      <w:numFmt w:val="decimal"/>
+      <w:lvlText w:val="%7."/>
+      <w:lvlJc w:val="left"/>
+      <w:pPr>
+        <w:tabs>
+          <w:tab w:val="num" w:pos="5040"/>
+        </w:tabs>
+        <w:ind w:left="5040" w:hanging="360"/>
+      </w:pPr>
+    </w:lvl>
+    <w:lvl w:ilvl="7" w:tentative="1">
+      <w:start w:val="1"/>
+      <w:numFmt w:val="decimal"/>
+      <w:lvlText w:val="%8."/>
+      <w:lvlJc w:val="left"/>
+      <w:pPr>
+        <w:tabs>
+          <w:tab w:val="num" w:pos="5760"/>
+        </w:tabs>
+        <w:ind w:left="5760" w:hanging="360"/>
+      </w:pPr>
+    </w:lvl>
+    <w:lvl w:ilvl="8" w:tentative="1">
+      <w:start w:val="1"/>
+      <w:numFmt w:val="decimal"/>
+      <w:lvlText w:val="%9."/>
+      <w:lvlJc w:val="left"/>
+      <w:pPr>
+        <w:tabs>
+          <w:tab w:val="num" w:pos="6480"/>
+        </w:tabs>
+        <w:ind w:left="6480" w:hanging="360"/>
+      </w:pPr>
+    </w:lvl>
+  </w:abstractNum>
+  <w:abstractNum w:abstractNumId="9" w15:restartNumberingAfterBreak="0">
+    <w:nsid w:val="5BAC1301"/>
+    <w:multiLevelType w:val="hybridMultilevel"/>
+    <w:tmpl w:val="8374737C"/>
+    <w:lvl w:ilvl="0" w:tplc="080A000F">
+      <w:start w:val="1"/>
+      <w:numFmt w:val="decimal"/>
+      <w:lvlText w:val="%1."/>
+      <w:lvlJc w:val="left"/>
+      <w:pPr>
+        <w:ind w:left="720" w:hanging="360"/>
+      </w:pPr>
+    </w:lvl>
+    <w:lvl w:ilvl="1" w:tplc="080A0019" w:tentative="1">
+      <w:start w:val="1"/>
+      <w:numFmt w:val="lowerLetter"/>
+      <w:lvlText w:val="%2."/>
+      <w:lvlJc w:val="left"/>
+      <w:pPr>
+        <w:ind w:left="1440" w:hanging="360"/>
+      </w:pPr>
+    </w:lvl>
+    <w:lvl w:ilvl="2" w:tplc="080A001B" w:tentative="1">
+      <w:start w:val="1"/>
+      <w:numFmt w:val="lowerRoman"/>
+      <w:lvlText w:val="%3."/>
+      <w:lvlJc w:val="right"/>
+      <w:pPr>
+        <w:ind w:left="2160" w:hanging="180"/>
+      </w:pPr>
+    </w:lvl>
+    <w:lvl w:ilvl="3" w:tplc="080A000F" w:tentative="1">
+      <w:start w:val="1"/>
+      <w:numFmt w:val="decimal"/>
+      <w:lvlText w:val="%4."/>
+      <w:lvlJc w:val="left"/>
+      <w:pPr>
+        <w:ind w:left="2880" w:hanging="360"/>
+      </w:pPr>
+    </w:lvl>
+    <w:lvl w:ilvl="4" w:tplc="080A0019" w:tentative="1">
+      <w:start w:val="1"/>
+      <w:numFmt w:val="lowerLetter"/>
+      <w:lvlText w:val="%5."/>
+      <w:lvlJc w:val="left"/>
+      <w:pPr>
+        <w:ind w:left="3600" w:hanging="360"/>
+      </w:pPr>
+    </w:lvl>
+    <w:lvl w:ilvl="5" w:tplc="080A001B" w:tentative="1">
+      <w:start w:val="1"/>
+      <w:numFmt w:val="lowerRoman"/>
+      <w:lvlText w:val="%6."/>
+      <w:lvlJc w:val="right"/>
+      <w:pPr>
+        <w:ind w:left="4320" w:hanging="180"/>
+      </w:pPr>
+    </w:lvl>
+    <w:lvl w:ilvl="6" w:tplc="080A000F" w:tentative="1">
+      <w:start w:val="1"/>
+      <w:numFmt w:val="decimal"/>
+      <w:lvlText w:val="%7."/>
+      <w:lvlJc w:val="left"/>
+      <w:pPr>
+        <w:ind w:left="5040" w:hanging="360"/>
+      </w:pPr>
+    </w:lvl>
+    <w:lvl w:ilvl="7" w:tplc="080A0019" w:tentative="1">
+      <w:start w:val="1"/>
+      <w:numFmt w:val="lowerLetter"/>
+      <w:lvlText w:val="%8."/>
+      <w:lvlJc w:val="left"/>
+      <w:pPr>
+        <w:ind w:left="5760" w:hanging="360"/>
+      </w:pPr>
+    </w:lvl>
+    <w:lvl w:ilvl="8" w:tplc="080A001B" w:tentative="1">
+      <w:start w:val="1"/>
+      <w:numFmt w:val="lowerRoman"/>
+      <w:lvlText w:val="%9."/>
+      <w:lvlJc w:val="right"/>
+      <w:pPr>
+        <w:ind w:left="6480" w:hanging="180"/>
+      </w:pPr>
+    </w:lvl>
+  </w:abstractNum>
+  <w:abstractNum w:abstractNumId="10" w15:restartNumberingAfterBreak="0">
     <w:nsid w:val="7BD73D6A"/>
     <w:multiLevelType w:val="hybridMultilevel"/>
     <w:tmpl w:val="8374737C"/>
@@ -3223,7 +4816,7 @@
     <w:abstractNumId w:val="1"/>
   </w:num>
   <w:num w:numId="3">
-    <w:abstractNumId w:val="8"/>
+    <w:abstractNumId w:val="10"/>
   </w:num>
   <w:num w:numId="4">
     <w:abstractNumId w:val="4"/>
@@ -3242,6 +4835,12 @@
   </w:num>
   <w:num w:numId="9">
     <w:abstractNumId w:val="3"/>
+  </w:num>
+  <w:num w:numId="10">
+    <w:abstractNumId w:val="9"/>
+  </w:num>
+  <w:num w:numId="11">
+    <w:abstractNumId w:val="8"/>
   </w:num>
 </w:numbering>
 </file>
@@ -3644,6 +5243,9 @@
   <w:style w:type="paragraph" w:default="1" w:styleId="Normal">
     <w:name w:val="Normal"/>
     <w:qFormat/>
+    <w:rPr>
+      <w:lang w:val="es-CO"/>
+    </w:rPr>
   </w:style>
   <w:style w:type="character" w:default="1" w:styleId="Fuentedeprrafopredeter">
     <w:name w:val="Default Paragraph Font"/>
@@ -3687,7 +5289,6 @@
     <w:name w:val="Normal (Web)"/>
     <w:basedOn w:val="Normal"/>
     <w:uiPriority w:val="99"/>
-    <w:semiHidden/>
     <w:unhideWhenUsed/>
     <w:rsid w:val="000171AA"/>
     <w:pPr>
@@ -3698,6 +5299,46 @@
       <w:sz w:val="24"/>
       <w:szCs w:val="24"/>
       <w:lang w:eastAsia="es-MX"/>
+    </w:rPr>
+  </w:style>
+  <w:style w:type="paragraph" w:styleId="Textonotaalfinal">
+    <w:name w:val="endnote text"/>
+    <w:basedOn w:val="Normal"/>
+    <w:link w:val="TextonotaalfinalCar"/>
+    <w:uiPriority w:val="99"/>
+    <w:semiHidden/>
+    <w:unhideWhenUsed/>
+    <w:rsid w:val="00425FF1"/>
+    <w:pPr>
+      <w:spacing w:after="0" w:line="240" w:lineRule="auto"/>
+    </w:pPr>
+    <w:rPr>
+      <w:sz w:val="20"/>
+      <w:szCs w:val="20"/>
+    </w:rPr>
+  </w:style>
+  <w:style w:type="character" w:customStyle="1" w:styleId="TextonotaalfinalCar">
+    <w:name w:val="Texto nota al final Car"/>
+    <w:basedOn w:val="Fuentedeprrafopredeter"/>
+    <w:link w:val="Textonotaalfinal"/>
+    <w:uiPriority w:val="99"/>
+    <w:semiHidden/>
+    <w:rsid w:val="00425FF1"/>
+    <w:rPr>
+      <w:sz w:val="20"/>
+      <w:szCs w:val="20"/>
+      <w:lang w:val="es-CO"/>
+    </w:rPr>
+  </w:style>
+  <w:style w:type="character" w:styleId="Refdenotaalfinal">
+    <w:name w:val="endnote reference"/>
+    <w:basedOn w:val="Fuentedeprrafopredeter"/>
+    <w:uiPriority w:val="99"/>
+    <w:semiHidden/>
+    <w:unhideWhenUsed/>
+    <w:rsid w:val="00425FF1"/>
+    <w:rPr>
+      <w:vertAlign w:val="superscript"/>
     </w:rPr>
   </w:style>
 </w:styles>
@@ -3996,4 +5637,16 @@
     </a:ext>
   </a:extLst>
 </a:theme>
+</file>
+
+<file path=customXml/item1.xml><?xml version="1.0" encoding="utf-8"?>
+<b:Sources xmlns:b="http://schemas.openxmlformats.org/officeDocument/2006/bibliography" xmlns="http://schemas.openxmlformats.org/officeDocument/2006/bibliography" SelectedStyle="\APASixthEditionOfficeOnline.xsl" StyleName="APA" Version="6"/>
+</file>
+
+<file path=customXml/itemProps1.xml><?xml version="1.0" encoding="utf-8"?>
+<ds:datastoreItem xmlns:ds="http://schemas.openxmlformats.org/officeDocument/2006/customXml" ds:itemID="{66AF8D67-F2DA-48D5-97AA-1D5D8C5B5BDA}">
+  <ds:schemaRefs>
+    <ds:schemaRef ds:uri="http://schemas.openxmlformats.org/officeDocument/2006/bibliography"/>
+  </ds:schemaRefs>
+</ds:datastoreItem>
 </file>
</xml_diff>

<commit_message>
Se termina la seccion  4 dejo una nota de todas las  funciones que pueden  que realizamos en esta seccion OF  emite un valor por cada uno de los valores ingresados From  el form emite  eventos en forma de observables con  lo cual nos permite suscribirnos a ello Range  nos emite un obserbale de acuerdo a una secuencia de numeros interval y  timer: timer emite un observable despuede de un tiempo determinado Interval  emite  un  observable cada x tiempo AsyncScheluder Este puede tener un comportamieto parcido a los dos anteriores pero este genera subcriber  por cada emicion.*para mas info entre a la documentacion*
</commit_message>
<xml_diff>
--- a/Apuntes del curos RxJs.docx
+++ b/Apuntes del curos RxJs.docx
@@ -163,9 +163,33 @@
           <w:color w:val="29303B"/>
           <w:sz w:val="26"/>
           <w:szCs w:val="26"/>
+          <w:shd w:val="clear" w:color="auto" w:fill="FFFFFF" w:themeFill="background1"/>
+        </w:rPr>
+        <w:t>Sección 5:</w:t>
+      </w:r>
+      <w:r>
+        <w:rPr>
+          <w:rFonts w:ascii="Arial" w:hAnsi="Arial" w:cs="Arial"/>
+          <w:b/>
+          <w:bCs/>
+          <w:color w:val="29303B"/>
+          <w:sz w:val="26"/>
+          <w:szCs w:val="26"/>
           <w:shd w:val="clear" w:color="auto" w:fill="F7F8FA"/>
         </w:rPr>
-        <w:t>Sección 5: Operadores básicos.</w:t>
+        <w:t xml:space="preserve"> </w:t>
+      </w:r>
+      <w:r>
+        <w:rPr>
+          <w:rFonts w:ascii="Arial" w:hAnsi="Arial" w:cs="Arial"/>
+          <w:b/>
+          <w:bCs/>
+          <w:color w:val="29303B"/>
+          <w:sz w:val="26"/>
+          <w:szCs w:val="26"/>
+          <w:shd w:val="clear" w:color="auto" w:fill="FFFFFF" w:themeFill="background1"/>
+        </w:rPr>
+        <w:t>Operadores básicos.</w:t>
       </w:r>
     </w:p>
     <w:p>
@@ -193,9 +217,33 @@
           <w:color w:val="29303B"/>
           <w:sz w:val="26"/>
           <w:szCs w:val="26"/>
+          <w:shd w:val="clear" w:color="auto" w:fill="FFFFFF" w:themeFill="background1"/>
+        </w:rPr>
+        <w:t>Sección 6:</w:t>
+      </w:r>
+      <w:r>
+        <w:rPr>
+          <w:rFonts w:ascii="Arial" w:hAnsi="Arial" w:cs="Arial"/>
+          <w:b/>
+          <w:bCs/>
+          <w:color w:val="29303B"/>
+          <w:sz w:val="26"/>
+          <w:szCs w:val="26"/>
           <w:shd w:val="clear" w:color="auto" w:fill="F7F8FA"/>
         </w:rPr>
-        <w:t>Sección 6: Operadores no tan comunes.</w:t>
+        <w:t xml:space="preserve"> </w:t>
+      </w:r>
+      <w:r>
+        <w:rPr>
+          <w:rFonts w:ascii="Arial" w:hAnsi="Arial" w:cs="Arial"/>
+          <w:b/>
+          <w:bCs/>
+          <w:color w:val="29303B"/>
+          <w:sz w:val="26"/>
+          <w:szCs w:val="26"/>
+          <w:shd w:val="clear" w:color="auto" w:fill="FFFFFF" w:themeFill="background1"/>
+        </w:rPr>
+        <w:t>Operadores no tan comunes.</w:t>
       </w:r>
     </w:p>
     <w:p>
@@ -3573,8 +3621,2480 @@
           <w:rFonts w:ascii="Arial" w:hAnsi="Arial" w:cs="Arial"/>
           <w:szCs w:val="26"/>
         </w:rPr>
-        <w:t xml:space="preserve"> una de nuestras suscriciones. </w:t>
-      </w:r>
+        <w:t xml:space="preserve"> una de nuestras suscriciones</w:t>
+      </w:r>
+      <w:r>
+        <w:rPr>
+          <w:rFonts w:ascii="Arial" w:hAnsi="Arial" w:cs="Arial"/>
+          <w:szCs w:val="26"/>
+        </w:rPr>
+        <w:t>, en resumen, el Subject permite que cada una de nuestras suscripciones emita los mismos datos</w:t>
+      </w:r>
+      <w:r>
+        <w:rPr>
+          <w:rFonts w:ascii="Arial" w:hAnsi="Arial" w:cs="Arial"/>
+          <w:szCs w:val="26"/>
+        </w:rPr>
+        <w:t>.</w:t>
+      </w:r>
+    </w:p>
+    <w:p>
+      <w:pPr>
+        <w:tabs>
+          <w:tab w:val="left" w:pos="2552"/>
+        </w:tabs>
+        <w:rPr>
+          <w:rFonts w:ascii="Arial" w:hAnsi="Arial" w:cs="Arial"/>
+          <w:color w:val="8EAADB" w:themeColor="accent1" w:themeTint="99"/>
+          <w:szCs w:val="26"/>
+          <w:u w:val="single"/>
+        </w:rPr>
+      </w:pPr>
+      <w:r>
+        <w:rPr>
+          <w:rFonts w:ascii="Arial" w:hAnsi="Arial" w:cs="Arial"/>
+          <w:szCs w:val="26"/>
+        </w:rPr>
+        <w:t xml:space="preserve">Para más información puede consultar la documentación </w:t>
+      </w:r>
+      <w:hyperlink r:id="rId18" w:anchor="subject" w:history="1">
+        <w:r>
+          <w:rPr>
+            <w:rStyle w:val="Hipervnculo"/>
+            <w:rFonts w:ascii="Arial" w:hAnsi="Arial" w:cs="Arial"/>
+            <w:color w:val="48A0FA" w:themeColor="hyperlink" w:themeTint="99"/>
+            <w:szCs w:val="26"/>
+          </w:rPr>
+          <w:t>https://rxjs-dev.firebaseapp.com/guide/subject#subject</w:t>
+        </w:r>
+      </w:hyperlink>
+      <w:r>
+        <w:rPr>
+          <w:rFonts w:ascii="Arial" w:hAnsi="Arial" w:cs="Arial"/>
+          <w:color w:val="8EAADB" w:themeColor="accent1" w:themeTint="99"/>
+          <w:szCs w:val="26"/>
+          <w:u w:val="single"/>
+        </w:rPr>
+        <w:t>.</w:t>
+      </w:r>
+    </w:p>
+    <w:p>
+      <w:pPr>
+        <w:tabs>
+          <w:tab w:val="left" w:pos="2552"/>
+        </w:tabs>
+        <w:rPr>
+          <w:rFonts w:ascii="Arial" w:hAnsi="Arial" w:cs="Arial"/>
+          <w:color w:val="000000" w:themeColor="text1"/>
+          <w:szCs w:val="26"/>
+        </w:rPr>
+      </w:pPr>
+      <w:r>
+        <w:rPr>
+          <w:rFonts w:ascii="Arial" w:hAnsi="Arial" w:cs="Arial"/>
+          <w:color w:val="000000" w:themeColor="text1"/>
+          <w:szCs w:val="26"/>
+        </w:rPr>
+        <w:t>características</w:t>
+      </w:r>
+      <w:r>
+        <w:rPr>
+          <w:rFonts w:ascii="Arial" w:hAnsi="Arial" w:cs="Arial"/>
+          <w:color w:val="000000" w:themeColor="text1"/>
+          <w:szCs w:val="26"/>
+        </w:rPr>
+        <w:t xml:space="preserve"> del </w:t>
+      </w:r>
+      <w:r>
+        <w:rPr>
+          <w:rFonts w:ascii="Arial" w:hAnsi="Arial" w:cs="Arial"/>
+          <w:color w:val="000000" w:themeColor="text1"/>
+          <w:szCs w:val="26"/>
+        </w:rPr>
+        <w:t>Subject</w:t>
+      </w:r>
+      <w:r>
+        <w:rPr>
+          <w:rFonts w:ascii="Arial" w:hAnsi="Arial" w:cs="Arial"/>
+          <w:color w:val="000000" w:themeColor="text1"/>
+          <w:szCs w:val="26"/>
+        </w:rPr>
+        <w:t xml:space="preserve"> </w:t>
+      </w:r>
+    </w:p>
+    <w:p>
+      <w:pPr>
+        <w:tabs>
+          <w:tab w:val="left" w:pos="2552"/>
+        </w:tabs>
+        <w:rPr>
+          <w:rFonts w:ascii="Arial" w:hAnsi="Arial" w:cs="Arial"/>
+          <w:color w:val="000000" w:themeColor="text1"/>
+          <w:szCs w:val="26"/>
+        </w:rPr>
+      </w:pPr>
+      <w:r>
+        <w:rPr>
+          <w:rFonts w:ascii="Arial" w:hAnsi="Arial" w:cs="Arial"/>
+          <w:color w:val="000000" w:themeColor="text1"/>
+          <w:szCs w:val="26"/>
+        </w:rPr>
+        <w:t xml:space="preserve">  1- </w:t>
+      </w:r>
+      <w:r>
+        <w:rPr>
+          <w:rFonts w:ascii="Arial" w:hAnsi="Arial" w:cs="Arial"/>
+          <w:color w:val="000000" w:themeColor="text1"/>
+          <w:szCs w:val="26"/>
+        </w:rPr>
+        <w:t>casteo múltiple</w:t>
+      </w:r>
+      <w:r>
+        <w:rPr>
+          <w:rFonts w:ascii="Arial" w:hAnsi="Arial" w:cs="Arial"/>
+          <w:color w:val="000000" w:themeColor="text1"/>
+          <w:szCs w:val="26"/>
+        </w:rPr>
+        <w:t xml:space="preserve">: se refiere que muchas </w:t>
+      </w:r>
+    </w:p>
+    <w:p>
+      <w:pPr>
+        <w:tabs>
+          <w:tab w:val="left" w:pos="2552"/>
+        </w:tabs>
+        <w:rPr>
+          <w:rFonts w:ascii="Arial" w:hAnsi="Arial" w:cs="Arial"/>
+          <w:color w:val="000000" w:themeColor="text1"/>
+          <w:szCs w:val="26"/>
+        </w:rPr>
+      </w:pPr>
+      <w:r>
+        <w:rPr>
+          <w:rFonts w:ascii="Arial" w:hAnsi="Arial" w:cs="Arial"/>
+          <w:color w:val="000000" w:themeColor="text1"/>
+          <w:szCs w:val="26"/>
+        </w:rPr>
+        <w:t xml:space="preserve">  suscripciones van estar sujetas al observable</w:t>
+      </w:r>
+    </w:p>
+    <w:p>
+      <w:pPr>
+        <w:tabs>
+          <w:tab w:val="left" w:pos="2552"/>
+        </w:tabs>
+        <w:rPr>
+          <w:rFonts w:ascii="Arial" w:hAnsi="Arial" w:cs="Arial"/>
+          <w:color w:val="000000" w:themeColor="text1"/>
+          <w:szCs w:val="26"/>
+        </w:rPr>
+      </w:pPr>
+      <w:r>
+        <w:rPr>
+          <w:rFonts w:ascii="Arial" w:hAnsi="Arial" w:cs="Arial"/>
+          <w:color w:val="000000" w:themeColor="text1"/>
+          <w:szCs w:val="26"/>
+        </w:rPr>
+        <w:t xml:space="preserve">  y </w:t>
+      </w:r>
+      <w:r>
+        <w:rPr>
+          <w:rFonts w:ascii="Arial" w:hAnsi="Arial" w:cs="Arial"/>
+          <w:color w:val="000000" w:themeColor="text1"/>
+          <w:szCs w:val="26"/>
+        </w:rPr>
+        <w:t>servirán</w:t>
+      </w:r>
+      <w:r>
+        <w:rPr>
+          <w:rFonts w:ascii="Arial" w:hAnsi="Arial" w:cs="Arial"/>
+          <w:color w:val="000000" w:themeColor="text1"/>
+          <w:szCs w:val="26"/>
+        </w:rPr>
+        <w:t xml:space="preserve"> para d</w:t>
+      </w:r>
+      <w:r>
+        <w:rPr>
+          <w:rFonts w:ascii="Arial" w:hAnsi="Arial" w:cs="Arial"/>
+          <w:color w:val="000000" w:themeColor="text1"/>
+          <w:szCs w:val="26"/>
+        </w:rPr>
+        <w:t>istribuir</w:t>
+      </w:r>
+      <w:r>
+        <w:rPr>
+          <w:rFonts w:ascii="Arial" w:hAnsi="Arial" w:cs="Arial"/>
+          <w:color w:val="000000" w:themeColor="text1"/>
+          <w:szCs w:val="26"/>
+        </w:rPr>
+        <w:t xml:space="preserve"> la misma data a</w:t>
+      </w:r>
+    </w:p>
+    <w:p>
+      <w:pPr>
+        <w:tabs>
+          <w:tab w:val="left" w:pos="2552"/>
+        </w:tabs>
+        <w:rPr>
+          <w:rFonts w:ascii="Arial" w:hAnsi="Arial" w:cs="Arial"/>
+          <w:color w:val="000000" w:themeColor="text1"/>
+          <w:szCs w:val="26"/>
+        </w:rPr>
+      </w:pPr>
+      <w:r>
+        <w:rPr>
+          <w:rFonts w:ascii="Arial" w:hAnsi="Arial" w:cs="Arial"/>
+          <w:color w:val="000000" w:themeColor="text1"/>
+          <w:szCs w:val="26"/>
+        </w:rPr>
+        <w:t xml:space="preserve">  cada una de ellas </w:t>
+      </w:r>
+    </w:p>
+    <w:p>
+      <w:pPr>
+        <w:tabs>
+          <w:tab w:val="left" w:pos="2552"/>
+        </w:tabs>
+        <w:rPr>
+          <w:rFonts w:ascii="Arial" w:hAnsi="Arial" w:cs="Arial"/>
+          <w:color w:val="000000" w:themeColor="text1"/>
+          <w:szCs w:val="26"/>
+        </w:rPr>
+      </w:pPr>
+      <w:r>
+        <w:rPr>
+          <w:rFonts w:ascii="Arial" w:hAnsi="Arial" w:cs="Arial"/>
+          <w:color w:val="000000" w:themeColor="text1"/>
+          <w:szCs w:val="26"/>
+        </w:rPr>
+        <w:t xml:space="preserve">  2- </w:t>
+      </w:r>
+      <w:r>
+        <w:rPr>
+          <w:rFonts w:ascii="Arial" w:hAnsi="Arial" w:cs="Arial"/>
+          <w:color w:val="000000" w:themeColor="text1"/>
+          <w:szCs w:val="26"/>
+        </w:rPr>
+        <w:t>También</w:t>
+      </w:r>
+      <w:r>
+        <w:rPr>
+          <w:rFonts w:ascii="Arial" w:hAnsi="Arial" w:cs="Arial"/>
+          <w:color w:val="000000" w:themeColor="text1"/>
+          <w:szCs w:val="26"/>
+        </w:rPr>
+        <w:t xml:space="preserve"> es un </w:t>
+      </w:r>
+      <w:r>
+        <w:rPr>
+          <w:rFonts w:ascii="Arial" w:hAnsi="Arial" w:cs="Arial"/>
+          <w:color w:val="000000" w:themeColor="text1"/>
+          <w:szCs w:val="26"/>
+        </w:rPr>
+        <w:t>Observer</w:t>
+      </w:r>
+    </w:p>
+    <w:p>
+      <w:pPr>
+        <w:tabs>
+          <w:tab w:val="left" w:pos="2552"/>
+        </w:tabs>
+        <w:rPr>
+          <w:rFonts w:ascii="Arial" w:hAnsi="Arial" w:cs="Arial"/>
+          <w:color w:val="000000" w:themeColor="text1"/>
+          <w:szCs w:val="26"/>
+        </w:rPr>
+      </w:pPr>
+      <w:r>
+        <w:rPr>
+          <w:rFonts w:ascii="Arial" w:hAnsi="Arial" w:cs="Arial"/>
+          <w:color w:val="000000" w:themeColor="text1"/>
+          <w:szCs w:val="26"/>
+        </w:rPr>
+        <w:t xml:space="preserve">  3- maneja Next, Error, Complete</w:t>
+      </w:r>
+    </w:p>
+    <w:p>
+      <w:pPr>
+        <w:tabs>
+          <w:tab w:val="left" w:pos="2552"/>
+        </w:tabs>
+        <w:rPr>
+          <w:rFonts w:ascii="Arial" w:hAnsi="Arial" w:cs="Arial"/>
+          <w:color w:val="000000" w:themeColor="text1"/>
+          <w:szCs w:val="26"/>
+        </w:rPr>
+      </w:pPr>
+      <w:r>
+        <w:rPr>
+          <w:rFonts w:ascii="Arial" w:hAnsi="Arial" w:cs="Arial"/>
+          <w:b/>
+          <w:bCs/>
+          <w:color w:val="000000" w:themeColor="text1"/>
+          <w:szCs w:val="26"/>
+        </w:rPr>
+        <w:t>Cold Observable:</w:t>
+      </w:r>
+      <w:r>
+        <w:rPr>
+          <w:rFonts w:ascii="Arial" w:hAnsi="Arial" w:cs="Arial"/>
+          <w:color w:val="000000" w:themeColor="text1"/>
+          <w:szCs w:val="26"/>
+        </w:rPr>
+        <w:t xml:space="preserve"> cunado la data es producida por el mismo observable.</w:t>
+      </w:r>
+    </w:p>
+    <w:p>
+      <w:pPr>
+        <w:tabs>
+          <w:tab w:val="left" w:pos="2552"/>
+        </w:tabs>
+        <w:rPr>
+          <w:rFonts w:ascii="Arial" w:hAnsi="Arial" w:cs="Arial"/>
+          <w:color w:val="000000" w:themeColor="text1"/>
+          <w:szCs w:val="26"/>
+        </w:rPr>
+      </w:pPr>
+      <w:r>
+        <w:rPr>
+          <w:rFonts w:ascii="Arial" w:hAnsi="Arial" w:cs="Arial"/>
+          <w:b/>
+          <w:bCs/>
+          <w:color w:val="000000" w:themeColor="text1"/>
+          <w:szCs w:val="26"/>
+        </w:rPr>
+        <w:t xml:space="preserve">Hot Observable: </w:t>
+      </w:r>
+      <w:r>
+        <w:rPr>
+          <w:rFonts w:ascii="Arial" w:hAnsi="Arial" w:cs="Arial"/>
+          <w:color w:val="000000" w:themeColor="text1"/>
+          <w:szCs w:val="26"/>
+        </w:rPr>
+        <w:t>Cunado la data es producida fuera del observable.</w:t>
+      </w:r>
+    </w:p>
+    <w:p>
+      <w:pPr>
+        <w:tabs>
+          <w:tab w:val="left" w:pos="2552"/>
+        </w:tabs>
+        <w:rPr>
+          <w:rFonts w:ascii="Arial" w:hAnsi="Arial" w:cs="Arial"/>
+          <w:b/>
+          <w:bCs/>
+          <w:color w:val="000000" w:themeColor="text1"/>
+          <w:sz w:val="32"/>
+          <w:szCs w:val="32"/>
+        </w:rPr>
+      </w:pPr>
+      <w:r>
+        <w:rPr>
+          <w:rFonts w:ascii="Arial" w:hAnsi="Arial" w:cs="Arial"/>
+          <w:b/>
+          <w:bCs/>
+          <w:color w:val="000000" w:themeColor="text1"/>
+          <w:sz w:val="32"/>
+          <w:szCs w:val="32"/>
+        </w:rPr>
+        <w:t>Sección #4: Funciones para crear Observables.</w:t>
+      </w:r>
+    </w:p>
+    <w:p>
+      <w:pPr>
+        <w:tabs>
+          <w:tab w:val="left" w:pos="2552"/>
+        </w:tabs>
+        <w:rPr>
+          <w:rFonts w:ascii="Arial" w:hAnsi="Arial" w:cs="Arial"/>
+          <w:color w:val="000000" w:themeColor="text1"/>
+        </w:rPr>
+      </w:pPr>
+      <w:r>
+        <w:rPr>
+          <w:rFonts w:ascii="Arial" w:hAnsi="Arial" w:cs="Arial"/>
+          <w:color w:val="000000" w:themeColor="text1"/>
+        </w:rPr>
+        <w:t>¡Es momento de utilizar funciones para crear observables!, esto nos ayudará a reducir mucho el tiempo a la hora de crear nuevos observables.</w:t>
+      </w:r>
+    </w:p>
+    <w:p>
+      <w:pPr>
+        <w:tabs>
+          <w:tab w:val="left" w:pos="2552"/>
+        </w:tabs>
+        <w:rPr>
+          <w:rFonts w:ascii="Arial" w:hAnsi="Arial" w:cs="Arial"/>
+          <w:color w:val="000000" w:themeColor="text1"/>
+        </w:rPr>
+      </w:pPr>
+      <w:r>
+        <w:rPr>
+          <w:rFonts w:ascii="Arial" w:hAnsi="Arial" w:cs="Arial"/>
+          <w:color w:val="000000" w:themeColor="text1"/>
+        </w:rPr>
+        <w:t>Los temas principales de la sección son:</w:t>
+      </w:r>
+    </w:p>
+    <w:p>
+      <w:pPr>
+        <w:pStyle w:val="Prrafodelista"/>
+        <w:numPr>
+          <w:ilvl w:val="0"/>
+          <w:numId w:val="12"/>
+        </w:numPr>
+        <w:tabs>
+          <w:tab w:val="left" w:pos="2552"/>
+        </w:tabs>
+        <w:rPr>
+          <w:rFonts w:ascii="Arial" w:hAnsi="Arial" w:cs="Arial"/>
+          <w:color w:val="000000" w:themeColor="text1"/>
+        </w:rPr>
+      </w:pPr>
+      <w:r>
+        <w:rPr>
+          <w:rFonts w:ascii="Arial" w:hAnsi="Arial" w:cs="Arial"/>
+          <w:color w:val="000000" w:themeColor="text1"/>
+        </w:rPr>
+        <w:t>of</w:t>
+      </w:r>
+    </w:p>
+    <w:p>
+      <w:pPr>
+        <w:pStyle w:val="Prrafodelista"/>
+        <w:numPr>
+          <w:ilvl w:val="0"/>
+          <w:numId w:val="12"/>
+        </w:numPr>
+        <w:tabs>
+          <w:tab w:val="left" w:pos="2552"/>
+        </w:tabs>
+        <w:rPr>
+          <w:rFonts w:ascii="Arial" w:hAnsi="Arial" w:cs="Arial"/>
+          <w:color w:val="000000" w:themeColor="text1"/>
+        </w:rPr>
+      </w:pPr>
+      <w:r>
+        <w:rPr>
+          <w:rFonts w:ascii="Arial" w:hAnsi="Arial" w:cs="Arial"/>
+          <w:color w:val="000000" w:themeColor="text1"/>
+        </w:rPr>
+        <w:t>fromEvent</w:t>
+      </w:r>
+    </w:p>
+    <w:p>
+      <w:pPr>
+        <w:pStyle w:val="Prrafodelista"/>
+        <w:numPr>
+          <w:ilvl w:val="0"/>
+          <w:numId w:val="12"/>
+        </w:numPr>
+        <w:tabs>
+          <w:tab w:val="left" w:pos="2552"/>
+        </w:tabs>
+        <w:rPr>
+          <w:rFonts w:ascii="Arial" w:hAnsi="Arial" w:cs="Arial"/>
+          <w:color w:val="000000" w:themeColor="text1"/>
+        </w:rPr>
+      </w:pPr>
+      <w:r>
+        <w:rPr>
+          <w:rFonts w:ascii="Arial" w:hAnsi="Arial" w:cs="Arial"/>
+          <w:color w:val="000000" w:themeColor="text1"/>
+        </w:rPr>
+        <w:t>interval</w:t>
+      </w:r>
+    </w:p>
+    <w:p>
+      <w:pPr>
+        <w:pStyle w:val="Prrafodelista"/>
+        <w:numPr>
+          <w:ilvl w:val="0"/>
+          <w:numId w:val="12"/>
+        </w:numPr>
+        <w:tabs>
+          <w:tab w:val="left" w:pos="2552"/>
+        </w:tabs>
+        <w:rPr>
+          <w:rFonts w:ascii="Arial" w:hAnsi="Arial" w:cs="Arial"/>
+          <w:color w:val="000000" w:themeColor="text1"/>
+        </w:rPr>
+      </w:pPr>
+      <w:r>
+        <w:rPr>
+          <w:rFonts w:ascii="Arial" w:hAnsi="Arial" w:cs="Arial"/>
+          <w:color w:val="000000" w:themeColor="text1"/>
+        </w:rPr>
+        <w:t>timer</w:t>
+      </w:r>
+    </w:p>
+    <w:p>
+      <w:pPr>
+        <w:pStyle w:val="Prrafodelista"/>
+        <w:numPr>
+          <w:ilvl w:val="0"/>
+          <w:numId w:val="12"/>
+        </w:numPr>
+        <w:tabs>
+          <w:tab w:val="left" w:pos="2552"/>
+        </w:tabs>
+        <w:rPr>
+          <w:rFonts w:ascii="Arial" w:hAnsi="Arial" w:cs="Arial"/>
+          <w:color w:val="000000" w:themeColor="text1"/>
+        </w:rPr>
+      </w:pPr>
+      <w:r>
+        <w:rPr>
+          <w:rFonts w:ascii="Arial" w:hAnsi="Arial" w:cs="Arial"/>
+          <w:color w:val="000000" w:themeColor="text1"/>
+        </w:rPr>
+        <w:t>asyncScheduler</w:t>
+      </w:r>
+    </w:p>
+    <w:p>
+      <w:pPr>
+        <w:tabs>
+          <w:tab w:val="left" w:pos="2552"/>
+        </w:tabs>
+        <w:rPr>
+          <w:rFonts w:ascii="Arial" w:hAnsi="Arial" w:cs="Arial"/>
+          <w:color w:val="000000" w:themeColor="text1"/>
+        </w:rPr>
+      </w:pPr>
+    </w:p>
+    <w:p>
+      <w:pPr>
+        <w:tabs>
+          <w:tab w:val="left" w:pos="2552"/>
+        </w:tabs>
+        <w:rPr>
+          <w:rFonts w:ascii="Arial" w:hAnsi="Arial" w:cs="Arial"/>
+          <w:color w:val="000000" w:themeColor="text1"/>
+        </w:rPr>
+      </w:pPr>
+      <w:r>
+        <w:rPr>
+          <w:rFonts w:ascii="Arial" w:hAnsi="Arial" w:cs="Arial"/>
+          <w:color w:val="000000" w:themeColor="text1"/>
+        </w:rPr>
+        <w:t>Mas adelante veremos otras funciones que crean observables, pero por ahora enfoquemos nuestra atención en las básicas y más comunes.</w:t>
+      </w:r>
+    </w:p>
+    <w:p>
+      <w:pPr>
+        <w:tabs>
+          <w:tab w:val="left" w:pos="2552"/>
+        </w:tabs>
+        <w:rPr>
+          <w:rFonts w:ascii="Arial" w:hAnsi="Arial" w:cs="Arial"/>
+          <w:b/>
+          <w:bCs/>
+          <w:color w:val="000000" w:themeColor="text1"/>
+          <w:sz w:val="28"/>
+          <w:szCs w:val="26"/>
+        </w:rPr>
+      </w:pPr>
+    </w:p>
+    <w:p>
+      <w:pPr>
+        <w:tabs>
+          <w:tab w:val="left" w:pos="2552"/>
+        </w:tabs>
+        <w:rPr>
+          <w:rFonts w:ascii="Arial" w:hAnsi="Arial" w:cs="Arial"/>
+          <w:b/>
+          <w:bCs/>
+          <w:color w:val="000000" w:themeColor="text1"/>
+          <w:sz w:val="28"/>
+          <w:szCs w:val="26"/>
+        </w:rPr>
+      </w:pPr>
+    </w:p>
+    <w:p>
+      <w:pPr>
+        <w:tabs>
+          <w:tab w:val="left" w:pos="2552"/>
+        </w:tabs>
+        <w:rPr>
+          <w:rFonts w:ascii="Arial" w:hAnsi="Arial" w:cs="Arial"/>
+          <w:color w:val="000000" w:themeColor="text1"/>
+          <w:sz w:val="28"/>
+          <w:szCs w:val="26"/>
+        </w:rPr>
+      </w:pPr>
+      <w:r>
+        <w:rPr>
+          <w:rFonts w:ascii="Arial" w:hAnsi="Arial" w:cs="Arial"/>
+          <w:b/>
+          <w:bCs/>
+          <w:color w:val="000000" w:themeColor="text1"/>
+          <w:sz w:val="28"/>
+          <w:szCs w:val="26"/>
+        </w:rPr>
+        <w:lastRenderedPageBreak/>
+        <w:t>Video # 23:</w:t>
+      </w:r>
+      <w:r>
+        <w:rPr>
+          <w:rFonts w:ascii="Arial" w:hAnsi="Arial" w:cs="Arial"/>
+          <w:color w:val="000000" w:themeColor="text1"/>
+          <w:sz w:val="28"/>
+          <w:szCs w:val="26"/>
+        </w:rPr>
+        <w:t xml:space="preserve">  </w:t>
+      </w:r>
+      <w:r>
+        <w:rPr>
+          <w:rFonts w:ascii="Arial" w:hAnsi="Arial" w:cs="Arial"/>
+          <w:b/>
+          <w:bCs/>
+          <w:color w:val="000000" w:themeColor="text1"/>
+          <w:sz w:val="28"/>
+          <w:szCs w:val="26"/>
+        </w:rPr>
+        <w:t>OF</w:t>
+      </w:r>
+      <w:r>
+        <w:rPr>
+          <w:rFonts w:ascii="Arial" w:hAnsi="Arial" w:cs="Arial"/>
+          <w:color w:val="000000" w:themeColor="text1"/>
+          <w:sz w:val="28"/>
+          <w:szCs w:val="26"/>
+        </w:rPr>
+        <w:t>.</w:t>
+      </w:r>
+    </w:p>
+    <w:p>
+      <w:pPr>
+        <w:tabs>
+          <w:tab w:val="left" w:pos="2552"/>
+        </w:tabs>
+        <w:rPr>
+          <w:rFonts w:ascii="Arial" w:hAnsi="Arial" w:cs="Arial"/>
+          <w:color w:val="000000" w:themeColor="text1"/>
+          <w:szCs w:val="26"/>
+        </w:rPr>
+      </w:pPr>
+      <w:r>
+        <w:rPr>
+          <w:rFonts w:ascii="Arial" w:hAnsi="Arial" w:cs="Arial"/>
+          <w:color w:val="000000" w:themeColor="text1"/>
+          <w:szCs w:val="26"/>
+        </w:rPr>
+        <w:t>La función of devuelve un observable en base a un listado de elemento</w:t>
+      </w:r>
+      <w:r>
+        <w:rPr>
+          <w:rFonts w:ascii="Arial" w:hAnsi="Arial" w:cs="Arial"/>
+          <w:color w:val="000000" w:themeColor="text1"/>
+          <w:szCs w:val="26"/>
+        </w:rPr>
+        <w:t>.</w:t>
+      </w:r>
+    </w:p>
+    <w:p>
+      <w:pPr>
+        <w:tabs>
+          <w:tab w:val="left" w:pos="2552"/>
+        </w:tabs>
+        <w:rPr>
+          <w:rFonts w:ascii="Arial" w:hAnsi="Arial" w:cs="Arial"/>
+          <w:color w:val="000000" w:themeColor="text1"/>
+          <w:szCs w:val="26"/>
+        </w:rPr>
+      </w:pPr>
+      <w:r>
+        <w:rPr>
+          <w:rFonts w:ascii="Arial" w:hAnsi="Arial" w:cs="Arial"/>
+          <w:color w:val="000000" w:themeColor="text1"/>
+          <w:szCs w:val="26"/>
+        </w:rPr>
+        <w:t xml:space="preserve">Este operador va emitir los valores uno por uno de manera asíncrona, cuando termina el último valor se finaliza la ejecución del observable. </w:t>
+      </w:r>
+    </w:p>
+    <w:p>
+      <w:pPr>
+        <w:tabs>
+          <w:tab w:val="left" w:pos="2552"/>
+        </w:tabs>
+        <w:rPr>
+          <w:rFonts w:ascii="Arial" w:hAnsi="Arial" w:cs="Arial"/>
+          <w:color w:val="000000" w:themeColor="text1"/>
+          <w:szCs w:val="26"/>
+        </w:rPr>
+      </w:pPr>
+      <w:r>
+        <w:rPr>
+          <w:rFonts w:ascii="Arial" w:hAnsi="Arial" w:cs="Arial"/>
+          <w:b/>
+          <w:bCs/>
+          <w:color w:val="000000" w:themeColor="text1"/>
+          <w:szCs w:val="26"/>
+        </w:rPr>
+        <w:t>Nota</w:t>
+      </w:r>
+      <w:r>
+        <w:rPr>
+          <w:rFonts w:ascii="Arial" w:hAnsi="Arial" w:cs="Arial"/>
+          <w:color w:val="000000" w:themeColor="text1"/>
+          <w:szCs w:val="26"/>
+        </w:rPr>
+        <w:t xml:space="preserve">: cada argumento debe ir separado por una </w:t>
+      </w:r>
+      <w:proofErr w:type="gramStart"/>
+      <w:r>
+        <w:rPr>
+          <w:rFonts w:ascii="Arial" w:hAnsi="Arial" w:cs="Arial"/>
+          <w:color w:val="000000" w:themeColor="text1"/>
+          <w:szCs w:val="26"/>
+        </w:rPr>
+        <w:t>coma</w:t>
+      </w:r>
+      <w:r>
+        <w:rPr>
+          <w:rFonts w:ascii="Arial" w:hAnsi="Arial" w:cs="Arial"/>
+          <w:color w:val="000000" w:themeColor="text1"/>
+          <w:szCs w:val="26"/>
+        </w:rPr>
+        <w:t>,</w:t>
+      </w:r>
+      <w:r>
+        <w:rPr>
+          <w:rFonts w:ascii="Arial" w:hAnsi="Arial" w:cs="Arial"/>
+          <w:color w:val="000000" w:themeColor="text1"/>
+          <w:szCs w:val="26"/>
+        </w:rPr>
+        <w:t xml:space="preserve"> </w:t>
+      </w:r>
+      <w:r>
+        <w:rPr>
+          <w:rFonts w:ascii="Arial" w:hAnsi="Arial" w:cs="Arial"/>
+          <w:color w:val="000000" w:themeColor="text1"/>
+          <w:szCs w:val="26"/>
+        </w:rPr>
+        <w:t xml:space="preserve"> en</w:t>
+      </w:r>
+      <w:proofErr w:type="gramEnd"/>
+      <w:r>
+        <w:rPr>
+          <w:rFonts w:ascii="Arial" w:hAnsi="Arial" w:cs="Arial"/>
+          <w:color w:val="000000" w:themeColor="text1"/>
+          <w:szCs w:val="26"/>
+        </w:rPr>
+        <w:t xml:space="preserve"> el caso que nuestro argumento sea un arreglo podremos usar el operador spread lo que nos va a desintegrar dicho argumento.</w:t>
+      </w:r>
+    </w:p>
+    <w:p>
+      <w:pPr>
+        <w:tabs>
+          <w:tab w:val="left" w:pos="2552"/>
+        </w:tabs>
+        <w:rPr>
+          <w:rFonts w:ascii="Arial" w:hAnsi="Arial" w:cs="Arial"/>
+          <w:color w:val="000000" w:themeColor="text1"/>
+          <w:szCs w:val="26"/>
+        </w:rPr>
+      </w:pPr>
+      <w:r>
+        <w:rPr>
+          <w:noProof/>
+        </w:rPr>
+        <w:drawing>
+          <wp:inline distT="0" distB="0" distL="0" distR="0" wp14:anchorId="246169C5" wp14:editId="48237711">
+            <wp:extent cx="3990975" cy="400050"/>
+            <wp:effectExtent l="0" t="0" r="9525" b="0"/>
+            <wp:docPr id="9" name="Imagen 9"/>
+            <wp:cNvGraphicFramePr>
+              <a:graphicFrameLocks xmlns:a="http://schemas.openxmlformats.org/drawingml/2006/main" noChangeAspect="1"/>
+            </wp:cNvGraphicFramePr>
+            <a:graphic xmlns:a="http://schemas.openxmlformats.org/drawingml/2006/main">
+              <a:graphicData uri="http://schemas.openxmlformats.org/drawingml/2006/picture">
+                <pic:pic xmlns:pic="http://schemas.openxmlformats.org/drawingml/2006/picture">
+                  <pic:nvPicPr>
+                    <pic:cNvPr id="1" name=""/>
+                    <pic:cNvPicPr/>
+                  </pic:nvPicPr>
+                  <pic:blipFill>
+                    <a:blip r:embed="rId19"/>
+                    <a:stretch>
+                      <a:fillRect/>
+                    </a:stretch>
+                  </pic:blipFill>
+                  <pic:spPr>
+                    <a:xfrm>
+                      <a:off x="0" y="0"/>
+                      <a:ext cx="3990975" cy="400050"/>
+                    </a:xfrm>
+                    <a:prstGeom prst="rect">
+                      <a:avLst/>
+                    </a:prstGeom>
+                  </pic:spPr>
+                </pic:pic>
+              </a:graphicData>
+            </a:graphic>
+          </wp:inline>
+        </w:drawing>
+      </w:r>
+    </w:p>
+    <w:p>
+      <w:pPr>
+        <w:tabs>
+          <w:tab w:val="left" w:pos="2552"/>
+        </w:tabs>
+        <w:rPr>
+          <w:rFonts w:ascii="Arial" w:hAnsi="Arial" w:cs="Arial"/>
+          <w:color w:val="000000" w:themeColor="text1"/>
+          <w:szCs w:val="26"/>
+        </w:rPr>
+      </w:pPr>
+      <w:r>
+        <w:rPr>
+          <w:rFonts w:ascii="Arial" w:hAnsi="Arial" w:cs="Arial"/>
+          <w:color w:val="000000" w:themeColor="text1"/>
+          <w:szCs w:val="26"/>
+        </w:rPr>
+        <w:t>En resumen, el OF emite un observable por cada argumento que se le ingrese.</w:t>
+      </w:r>
+    </w:p>
+    <w:p>
+      <w:pPr>
+        <w:tabs>
+          <w:tab w:val="left" w:pos="2552"/>
+        </w:tabs>
+        <w:rPr>
+          <w:rFonts w:ascii="Arial" w:hAnsi="Arial" w:cs="Arial"/>
+          <w:color w:val="000000" w:themeColor="text1"/>
+          <w:szCs w:val="26"/>
+        </w:rPr>
+      </w:pPr>
+      <w:r>
+        <w:rPr>
+          <w:rFonts w:ascii="Arial" w:hAnsi="Arial" w:cs="Arial"/>
+          <w:color w:val="000000" w:themeColor="text1"/>
+          <w:szCs w:val="26"/>
+        </w:rPr>
+        <w:t>pero recomendable tener un tipado estricto de datos.</w:t>
+      </w:r>
+    </w:p>
+    <w:p>
+      <w:pPr>
+        <w:tabs>
+          <w:tab w:val="left" w:pos="2552"/>
+        </w:tabs>
+        <w:rPr>
+          <w:rFonts w:ascii="Arial" w:hAnsi="Arial" w:cs="Arial"/>
+          <w:color w:val="000000" w:themeColor="text1"/>
+          <w:szCs w:val="26"/>
+        </w:rPr>
+      </w:pPr>
+      <w:r>
+        <w:rPr>
+          <w:rFonts w:ascii="Arial" w:hAnsi="Arial" w:cs="Arial"/>
+          <w:color w:val="000000" w:themeColor="text1"/>
+          <w:szCs w:val="26"/>
+        </w:rPr>
+        <w:t>Para mayor información es recomendable que ingrese a la documentación.</w:t>
+      </w:r>
+    </w:p>
+    <w:p>
+      <w:pPr>
+        <w:tabs>
+          <w:tab w:val="left" w:pos="2552"/>
+        </w:tabs>
+        <w:rPr>
+          <w:rFonts w:ascii="Arial" w:hAnsi="Arial" w:cs="Arial"/>
+          <w:b/>
+          <w:bCs/>
+          <w:color w:val="2E74B5" w:themeColor="accent5" w:themeShade="BF"/>
+          <w:szCs w:val="26"/>
+        </w:rPr>
+      </w:pPr>
+      <w:hyperlink r:id="rId20" w:history="1">
+        <w:r>
+          <w:rPr>
+            <w:rStyle w:val="Hipervnculo"/>
+            <w:rFonts w:ascii="Arial" w:hAnsi="Arial" w:cs="Arial"/>
+            <w:b/>
+            <w:bCs/>
+            <w:color w:val="034990" w:themeColor="hyperlink" w:themeShade="BF"/>
+            <w:szCs w:val="26"/>
+          </w:rPr>
+          <w:t>https://rxjs-dev.firebaseapp.com/api/index/function/of</w:t>
+        </w:r>
+      </w:hyperlink>
+    </w:p>
+    <w:p>
+      <w:pPr>
+        <w:tabs>
+          <w:tab w:val="left" w:pos="2552"/>
+        </w:tabs>
+        <w:rPr>
+          <w:rFonts w:ascii="Arial" w:hAnsi="Arial" w:cs="Arial"/>
+          <w:b/>
+          <w:bCs/>
+          <w:color w:val="000000" w:themeColor="text1"/>
+          <w:sz w:val="28"/>
+          <w:szCs w:val="26"/>
+        </w:rPr>
+      </w:pPr>
+      <w:r>
+        <w:rPr>
+          <w:rFonts w:ascii="Arial" w:hAnsi="Arial" w:cs="Arial"/>
+          <w:b/>
+          <w:bCs/>
+          <w:color w:val="000000" w:themeColor="text1"/>
+          <w:sz w:val="28"/>
+          <w:szCs w:val="26"/>
+        </w:rPr>
+        <w:t>video #24: fromEvent.</w:t>
+      </w:r>
+    </w:p>
+    <w:p>
+      <w:pPr>
+        <w:tabs>
+          <w:tab w:val="left" w:pos="2552"/>
+        </w:tabs>
+        <w:rPr>
+          <w:rFonts w:ascii="Arial" w:hAnsi="Arial" w:cs="Arial"/>
+          <w:b/>
+          <w:bCs/>
+          <w:color w:val="000000" w:themeColor="text1"/>
+          <w:sz w:val="28"/>
+          <w:szCs w:val="26"/>
+        </w:rPr>
+      </w:pPr>
+      <w:r>
+        <w:rPr>
+          <w:noProof/>
+        </w:rPr>
+        <w:drawing>
+          <wp:inline distT="0" distB="0" distL="0" distR="0" wp14:anchorId="76F21CD5" wp14:editId="39C190CE">
+            <wp:extent cx="5612130" cy="1101725"/>
+            <wp:effectExtent l="0" t="0" r="7620" b="3175"/>
+            <wp:docPr id="12" name="Imagen 12"/>
+            <wp:cNvGraphicFramePr>
+              <a:graphicFrameLocks xmlns:a="http://schemas.openxmlformats.org/drawingml/2006/main" noChangeAspect="1"/>
+            </wp:cNvGraphicFramePr>
+            <a:graphic xmlns:a="http://schemas.openxmlformats.org/drawingml/2006/main">
+              <a:graphicData uri="http://schemas.openxmlformats.org/drawingml/2006/picture">
+                <pic:pic xmlns:pic="http://schemas.openxmlformats.org/drawingml/2006/picture">
+                  <pic:nvPicPr>
+                    <pic:cNvPr id="1" name=""/>
+                    <pic:cNvPicPr/>
+                  </pic:nvPicPr>
+                  <pic:blipFill>
+                    <a:blip r:embed="rId21"/>
+                    <a:stretch>
+                      <a:fillRect/>
+                    </a:stretch>
+                  </pic:blipFill>
+                  <pic:spPr>
+                    <a:xfrm>
+                      <a:off x="0" y="0"/>
+                      <a:ext cx="5612130" cy="1101725"/>
+                    </a:xfrm>
+                    <a:prstGeom prst="rect">
+                      <a:avLst/>
+                    </a:prstGeom>
+                  </pic:spPr>
+                </pic:pic>
+              </a:graphicData>
+            </a:graphic>
+          </wp:inline>
+        </w:drawing>
+      </w:r>
+    </w:p>
+    <w:p>
+      <w:pPr>
+        <w:tabs>
+          <w:tab w:val="left" w:pos="2552"/>
+        </w:tabs>
+        <w:rPr>
+          <w:rFonts w:ascii="Arial" w:hAnsi="Arial" w:cs="Arial"/>
+          <w:color w:val="000000" w:themeColor="text1"/>
+          <w:szCs w:val="26"/>
+        </w:rPr>
+      </w:pPr>
+      <w:r>
+        <w:rPr>
+          <w:rFonts w:ascii="Arial" w:hAnsi="Arial" w:cs="Arial"/>
+          <w:color w:val="000000" w:themeColor="text1"/>
+          <w:szCs w:val="26"/>
+        </w:rPr>
+        <w:t>En FromEvent emite eventos en forma observables lo que permite suscribirnos a sus cambios y controlar la data que recibe las suscripciones. Para mayor información entra a la documentación oficial.</w:t>
+      </w:r>
+    </w:p>
+    <w:p>
+      <w:pPr>
+        <w:tabs>
+          <w:tab w:val="left" w:pos="2552"/>
+        </w:tabs>
+        <w:rPr>
+          <w:rFonts w:ascii="Arial" w:hAnsi="Arial" w:cs="Arial"/>
+          <w:color w:val="2F5496" w:themeColor="accent1" w:themeShade="BF"/>
+          <w:szCs w:val="26"/>
+        </w:rPr>
+      </w:pPr>
+      <w:hyperlink r:id="rId22" w:history="1">
+        <w:r>
+          <w:rPr>
+            <w:rStyle w:val="Hipervnculo"/>
+            <w:rFonts w:ascii="Arial" w:hAnsi="Arial" w:cs="Arial"/>
+            <w:color w:val="034990" w:themeColor="hyperlink" w:themeShade="BF"/>
+            <w:szCs w:val="26"/>
+          </w:rPr>
+          <w:t>https://rxjs-dev.firebaseapp.com/api/index/function/fromEvent</w:t>
+        </w:r>
+      </w:hyperlink>
+      <w:r>
+        <w:rPr>
+          <w:rFonts w:ascii="Arial" w:hAnsi="Arial" w:cs="Arial"/>
+          <w:color w:val="2F5496" w:themeColor="accent1" w:themeShade="BF"/>
+          <w:szCs w:val="26"/>
+        </w:rPr>
+        <w:t>.</w:t>
+      </w:r>
+    </w:p>
+    <w:p>
+      <w:pPr>
+        <w:tabs>
+          <w:tab w:val="left" w:pos="2552"/>
+          <w:tab w:val="left" w:pos="2955"/>
+        </w:tabs>
+        <w:rPr>
+          <w:rFonts w:ascii="Arial" w:hAnsi="Arial" w:cs="Arial"/>
+          <w:b/>
+          <w:bCs/>
+          <w:color w:val="000000" w:themeColor="text1"/>
+          <w:sz w:val="28"/>
+          <w:szCs w:val="26"/>
+        </w:rPr>
+      </w:pPr>
+      <w:r>
+        <w:rPr>
+          <w:rFonts w:ascii="Arial" w:hAnsi="Arial" w:cs="Arial"/>
+          <w:b/>
+          <w:bCs/>
+          <w:color w:val="000000" w:themeColor="text1"/>
+          <w:sz w:val="28"/>
+          <w:szCs w:val="26"/>
+        </w:rPr>
+        <w:t>Video #25: Range.</w:t>
+      </w:r>
+      <w:r>
+        <w:rPr>
+          <w:rFonts w:ascii="Arial" w:hAnsi="Arial" w:cs="Arial"/>
+          <w:b/>
+          <w:bCs/>
+          <w:color w:val="000000" w:themeColor="text1"/>
+          <w:sz w:val="28"/>
+          <w:szCs w:val="26"/>
+        </w:rPr>
+        <w:tab/>
+      </w:r>
+    </w:p>
+    <w:p>
+      <w:pPr>
+        <w:tabs>
+          <w:tab w:val="left" w:pos="2552"/>
+          <w:tab w:val="left" w:pos="2955"/>
+        </w:tabs>
+        <w:rPr>
+          <w:rFonts w:ascii="Arial" w:hAnsi="Arial" w:cs="Arial"/>
+          <w:b/>
+          <w:bCs/>
+          <w:color w:val="000000" w:themeColor="text1"/>
+          <w:sz w:val="28"/>
+          <w:szCs w:val="26"/>
+        </w:rPr>
+      </w:pPr>
+      <w:r>
+        <w:rPr>
+          <w:noProof/>
+        </w:rPr>
+        <w:drawing>
+          <wp:inline distT="0" distB="0" distL="0" distR="0" wp14:anchorId="4E416B6A" wp14:editId="0B70D67C">
+            <wp:extent cx="5612130" cy="1678305"/>
+            <wp:effectExtent l="0" t="0" r="7620" b="0"/>
+            <wp:docPr id="13" name="Imagen 13"/>
+            <wp:cNvGraphicFramePr>
+              <a:graphicFrameLocks xmlns:a="http://schemas.openxmlformats.org/drawingml/2006/main" noChangeAspect="1"/>
+            </wp:cNvGraphicFramePr>
+            <a:graphic xmlns:a="http://schemas.openxmlformats.org/drawingml/2006/main">
+              <a:graphicData uri="http://schemas.openxmlformats.org/drawingml/2006/picture">
+                <pic:pic xmlns:pic="http://schemas.openxmlformats.org/drawingml/2006/picture">
+                  <pic:nvPicPr>
+                    <pic:cNvPr id="1" name=""/>
+                    <pic:cNvPicPr/>
+                  </pic:nvPicPr>
+                  <pic:blipFill>
+                    <a:blip r:embed="rId23"/>
+                    <a:stretch>
+                      <a:fillRect/>
+                    </a:stretch>
+                  </pic:blipFill>
+                  <pic:spPr>
+                    <a:xfrm>
+                      <a:off x="0" y="0"/>
+                      <a:ext cx="5612130" cy="1678305"/>
+                    </a:xfrm>
+                    <a:prstGeom prst="rect">
+                      <a:avLst/>
+                    </a:prstGeom>
+                  </pic:spPr>
+                </pic:pic>
+              </a:graphicData>
+            </a:graphic>
+          </wp:inline>
+        </w:drawing>
+      </w:r>
+    </w:p>
+    <w:p>
+      <w:pPr>
+        <w:tabs>
+          <w:tab w:val="left" w:pos="2552"/>
+        </w:tabs>
+        <w:rPr>
+          <w:rFonts w:ascii="Arial" w:hAnsi="Arial" w:cs="Arial"/>
+          <w:bCs/>
+          <w:color w:val="000000" w:themeColor="text1"/>
+          <w:szCs w:val="26"/>
+        </w:rPr>
+      </w:pPr>
+      <w:r>
+        <w:rPr>
+          <w:rFonts w:ascii="Arial" w:hAnsi="Arial" w:cs="Arial"/>
+          <w:bCs/>
+          <w:color w:val="000000" w:themeColor="text1"/>
+          <w:szCs w:val="26"/>
+        </w:rPr>
+        <w:lastRenderedPageBreak/>
+        <w:t>Range nos crea un observable que emite secuencia de números en base a un rango. Que por defecto son síncronos</w:t>
+      </w:r>
+      <w:r>
+        <w:rPr>
+          <w:rFonts w:ascii="Arial" w:hAnsi="Arial" w:cs="Arial"/>
+          <w:bCs/>
+          <w:color w:val="000000" w:themeColor="text1"/>
+          <w:szCs w:val="26"/>
+        </w:rPr>
+        <w:t>, pero estos también pueden ser asíncronos, mediante otro proceso llamado scheduler.</w:t>
+      </w:r>
+    </w:p>
+    <w:p>
+      <w:pPr>
+        <w:tabs>
+          <w:tab w:val="left" w:pos="2552"/>
+        </w:tabs>
+        <w:rPr>
+          <w:rFonts w:ascii="Arial" w:hAnsi="Arial" w:cs="Arial"/>
+          <w:bCs/>
+          <w:color w:val="000000" w:themeColor="text1"/>
+          <w:szCs w:val="26"/>
+        </w:rPr>
+      </w:pPr>
+      <w:r>
+        <w:rPr>
+          <w:rFonts w:ascii="Arial" w:hAnsi="Arial" w:cs="Arial"/>
+          <w:bCs/>
+          <w:color w:val="000000" w:themeColor="text1"/>
+          <w:szCs w:val="26"/>
+        </w:rPr>
+        <w:t>Este observable recibe dos argumentos obligatorios, el primero, la primera posición del rango que por defecto esta es 0, el segundo, luego cuantos elementos se desea mostrar. El ultimo es un argumento opcional el cual es el scheduler.</w:t>
+      </w:r>
+    </w:p>
+    <w:p>
+      <w:pPr>
+        <w:tabs>
+          <w:tab w:val="left" w:pos="2552"/>
+        </w:tabs>
+        <w:rPr>
+          <w:rFonts w:ascii="Arial" w:hAnsi="Arial" w:cs="Arial"/>
+          <w:b/>
+          <w:bCs/>
+          <w:color w:val="000000" w:themeColor="text1"/>
+          <w:sz w:val="28"/>
+          <w:szCs w:val="26"/>
+        </w:rPr>
+      </w:pPr>
+      <w:r>
+        <w:rPr>
+          <w:rFonts w:ascii="Arial" w:hAnsi="Arial" w:cs="Arial"/>
+          <w:b/>
+          <w:bCs/>
+          <w:color w:val="000000" w:themeColor="text1"/>
+          <w:sz w:val="28"/>
+          <w:szCs w:val="26"/>
+        </w:rPr>
+        <w:t>Video # 26: Interval y timer.</w:t>
+      </w:r>
+    </w:p>
+    <w:p>
+      <w:pPr>
+        <w:tabs>
+          <w:tab w:val="left" w:pos="2552"/>
+        </w:tabs>
+        <w:rPr>
+          <w:rFonts w:ascii="Arial" w:hAnsi="Arial" w:cs="Arial"/>
+          <w:color w:val="000000" w:themeColor="text1"/>
+          <w:szCs w:val="26"/>
+        </w:rPr>
+      </w:pPr>
+      <w:r>
+        <w:rPr>
+          <w:rFonts w:ascii="Arial" w:hAnsi="Arial" w:cs="Arial"/>
+          <w:color w:val="000000" w:themeColor="text1"/>
+          <w:szCs w:val="26"/>
+        </w:rPr>
+        <w:t xml:space="preserve">Crea un observable cada intervalo de tiempo especificado, en resumen, </w:t>
+      </w:r>
+      <w:proofErr w:type="spellStart"/>
+      <w:r>
+        <w:rPr>
+          <w:rFonts w:ascii="Arial" w:hAnsi="Arial" w:cs="Arial"/>
+          <w:color w:val="000000" w:themeColor="text1"/>
+          <w:szCs w:val="26"/>
+        </w:rPr>
+        <w:t>pro</w:t>
+      </w:r>
+      <w:proofErr w:type="spellEnd"/>
+      <w:r>
+        <w:rPr>
+          <w:rFonts w:ascii="Arial" w:hAnsi="Arial" w:cs="Arial"/>
+          <w:color w:val="000000" w:themeColor="text1"/>
+          <w:szCs w:val="26"/>
+        </w:rPr>
+        <w:t xml:space="preserve"> ejemplo </w:t>
+      </w:r>
+      <w:r>
+        <w:rPr>
+          <w:rFonts w:ascii="Arial" w:hAnsi="Arial" w:cs="Arial"/>
+          <w:color w:val="000000" w:themeColor="text1"/>
+          <w:szCs w:val="26"/>
+        </w:rPr>
+        <w:t xml:space="preserve">enviamos por parámetro un segundo, apenas se complete ese segundo comenzara a emitir </w:t>
+      </w:r>
+      <w:proofErr w:type="gramStart"/>
+      <w:r>
+        <w:rPr>
+          <w:rFonts w:ascii="Arial" w:hAnsi="Arial" w:cs="Arial"/>
+          <w:color w:val="000000" w:themeColor="text1"/>
+          <w:szCs w:val="26"/>
+        </w:rPr>
+        <w:t>un secuencia</w:t>
+      </w:r>
+      <w:proofErr w:type="gramEnd"/>
+      <w:r>
+        <w:rPr>
+          <w:rFonts w:ascii="Arial" w:hAnsi="Arial" w:cs="Arial"/>
+          <w:color w:val="000000" w:themeColor="text1"/>
+          <w:szCs w:val="26"/>
+        </w:rPr>
+        <w:t xml:space="preserve"> de números </w:t>
+      </w:r>
+      <w:r>
+        <w:rPr>
+          <w:rFonts w:ascii="Arial" w:hAnsi="Arial" w:cs="Arial"/>
+          <w:color w:val="000000" w:themeColor="text1"/>
+          <w:szCs w:val="26"/>
+        </w:rPr>
+        <w:t xml:space="preserve">accedente cada intervalo de tiempo asignado. </w:t>
+      </w:r>
+    </w:p>
+    <w:p>
+      <w:pPr>
+        <w:tabs>
+          <w:tab w:val="left" w:pos="2552"/>
+        </w:tabs>
+        <w:rPr>
+          <w:rFonts w:ascii="Arial" w:hAnsi="Arial" w:cs="Arial"/>
+          <w:color w:val="000000" w:themeColor="text1"/>
+          <w:szCs w:val="26"/>
+        </w:rPr>
+      </w:pPr>
+      <w:r>
+        <w:rPr>
+          <w:noProof/>
+        </w:rPr>
+        <w:drawing>
+          <wp:inline distT="0" distB="0" distL="0" distR="0" wp14:anchorId="78E8CAA9" wp14:editId="45659B9D">
+            <wp:extent cx="5612130" cy="1523365"/>
+            <wp:effectExtent l="0" t="0" r="7620" b="635"/>
+            <wp:docPr id="14" name="Imagen 14"/>
+            <wp:cNvGraphicFramePr>
+              <a:graphicFrameLocks xmlns:a="http://schemas.openxmlformats.org/drawingml/2006/main" noChangeAspect="1"/>
+            </wp:cNvGraphicFramePr>
+            <a:graphic xmlns:a="http://schemas.openxmlformats.org/drawingml/2006/main">
+              <a:graphicData uri="http://schemas.openxmlformats.org/drawingml/2006/picture">
+                <pic:pic xmlns:pic="http://schemas.openxmlformats.org/drawingml/2006/picture">
+                  <pic:nvPicPr>
+                    <pic:cNvPr id="1" name=""/>
+                    <pic:cNvPicPr/>
+                  </pic:nvPicPr>
+                  <pic:blipFill>
+                    <a:blip r:embed="rId24"/>
+                    <a:stretch>
+                      <a:fillRect/>
+                    </a:stretch>
+                  </pic:blipFill>
+                  <pic:spPr>
+                    <a:xfrm>
+                      <a:off x="0" y="0"/>
+                      <a:ext cx="5612130" cy="1523365"/>
+                    </a:xfrm>
+                    <a:prstGeom prst="rect">
+                      <a:avLst/>
+                    </a:prstGeom>
+                  </pic:spPr>
+                </pic:pic>
+              </a:graphicData>
+            </a:graphic>
+          </wp:inline>
+        </w:drawing>
+      </w:r>
+    </w:p>
+    <w:p>
+      <w:pPr>
+        <w:tabs>
+          <w:tab w:val="left" w:pos="2552"/>
+        </w:tabs>
+        <w:rPr>
+          <w:rFonts w:ascii="Arial" w:hAnsi="Arial" w:cs="Arial"/>
+          <w:color w:val="2E74B5" w:themeColor="accent5" w:themeShade="BF"/>
+          <w:szCs w:val="26"/>
+        </w:rPr>
+      </w:pPr>
+      <w:r>
+        <w:rPr>
+          <w:rFonts w:ascii="Arial" w:hAnsi="Arial" w:cs="Arial"/>
+          <w:color w:val="000000" w:themeColor="text1"/>
+          <w:szCs w:val="26"/>
+        </w:rPr>
+        <w:t>Para más información consulte la documentación:</w:t>
+      </w:r>
+      <w:r>
+        <w:rPr>
+          <w:rFonts w:ascii="Arial" w:hAnsi="Arial" w:cs="Arial"/>
+          <w:color w:val="000000" w:themeColor="text1"/>
+          <w:szCs w:val="26"/>
+        </w:rPr>
+        <w:br/>
+        <w:t xml:space="preserve"> </w:t>
+      </w:r>
+      <w:hyperlink r:id="rId25" w:history="1">
+        <w:r>
+          <w:rPr>
+            <w:rStyle w:val="Hipervnculo"/>
+            <w:rFonts w:ascii="Arial" w:hAnsi="Arial" w:cs="Arial"/>
+            <w:color w:val="034990" w:themeColor="hyperlink" w:themeShade="BF"/>
+            <w:szCs w:val="26"/>
+          </w:rPr>
+          <w:t>https://rxjs-dev.firebaseapp.com/api/index/function/interval</w:t>
+        </w:r>
+      </w:hyperlink>
+      <w:r>
+        <w:rPr>
+          <w:rFonts w:ascii="Arial" w:hAnsi="Arial" w:cs="Arial"/>
+          <w:color w:val="2E74B5" w:themeColor="accent5" w:themeShade="BF"/>
+          <w:szCs w:val="26"/>
+        </w:rPr>
+        <w:t>.</w:t>
+      </w:r>
+    </w:p>
+    <w:p>
+      <w:pPr>
+        <w:tabs>
+          <w:tab w:val="left" w:pos="2552"/>
+        </w:tabs>
+        <w:rPr>
+          <w:rFonts w:ascii="Arial" w:hAnsi="Arial" w:cs="Arial"/>
+          <w:b/>
+          <w:bCs/>
+          <w:color w:val="000000" w:themeColor="text1"/>
+          <w:sz w:val="24"/>
+          <w:szCs w:val="26"/>
+        </w:rPr>
+      </w:pPr>
+      <w:r>
+        <w:rPr>
+          <w:rFonts w:ascii="Arial" w:hAnsi="Arial" w:cs="Arial"/>
+          <w:b/>
+          <w:bCs/>
+          <w:color w:val="000000" w:themeColor="text1"/>
+          <w:sz w:val="24"/>
+          <w:szCs w:val="26"/>
+        </w:rPr>
+        <w:t xml:space="preserve">Timer: </w:t>
+      </w:r>
+    </w:p>
+    <w:p>
+      <w:pPr>
+        <w:tabs>
+          <w:tab w:val="left" w:pos="2552"/>
+        </w:tabs>
+        <w:rPr>
+          <w:rFonts w:ascii="Arial" w:hAnsi="Arial" w:cs="Arial"/>
+          <w:bCs/>
+          <w:color w:val="000000" w:themeColor="text1"/>
+          <w:szCs w:val="26"/>
+        </w:rPr>
+      </w:pPr>
+      <w:r>
+        <w:rPr>
+          <w:rFonts w:ascii="Arial" w:hAnsi="Arial" w:cs="Arial"/>
+          <w:bCs/>
+          <w:color w:val="000000" w:themeColor="text1"/>
+          <w:szCs w:val="26"/>
+        </w:rPr>
+        <w:t xml:space="preserve">Esta </w:t>
+      </w:r>
+      <w:r>
+        <w:rPr>
+          <w:rFonts w:ascii="Arial" w:hAnsi="Arial" w:cs="Arial"/>
+          <w:bCs/>
+          <w:color w:val="000000" w:themeColor="text1"/>
+          <w:szCs w:val="26"/>
+        </w:rPr>
+        <w:t>función,</w:t>
+      </w:r>
+      <w:r>
+        <w:rPr>
+          <w:rFonts w:ascii="Arial" w:hAnsi="Arial" w:cs="Arial"/>
+          <w:bCs/>
+          <w:color w:val="000000" w:themeColor="text1"/>
+          <w:szCs w:val="26"/>
+        </w:rPr>
+        <w:t xml:space="preserve"> aunque muy parecida a al interval su funcionamiento es diferente, </w:t>
+      </w:r>
+      <w:r>
+        <w:rPr>
+          <w:rFonts w:ascii="Arial" w:hAnsi="Arial" w:cs="Arial"/>
+          <w:bCs/>
+          <w:color w:val="000000" w:themeColor="text1"/>
+          <w:szCs w:val="26"/>
+        </w:rPr>
+        <w:t>porque,</w:t>
+      </w:r>
+      <w:r>
+        <w:rPr>
+          <w:rFonts w:ascii="Arial" w:hAnsi="Arial" w:cs="Arial"/>
+          <w:bCs/>
+          <w:color w:val="000000" w:themeColor="text1"/>
+          <w:szCs w:val="26"/>
+        </w:rPr>
+        <w:t xml:space="preserve"> </w:t>
+      </w:r>
+      <w:r>
+        <w:rPr>
+          <w:rFonts w:ascii="Arial" w:hAnsi="Arial" w:cs="Arial"/>
+          <w:bCs/>
+          <w:color w:val="000000" w:themeColor="text1"/>
+          <w:szCs w:val="26"/>
+        </w:rPr>
+        <w:t>aunque emita</w:t>
+      </w:r>
+      <w:r>
+        <w:rPr>
+          <w:rFonts w:ascii="Arial" w:hAnsi="Arial" w:cs="Arial"/>
+          <w:bCs/>
+          <w:color w:val="000000" w:themeColor="text1"/>
+          <w:szCs w:val="26"/>
+        </w:rPr>
+        <w:t xml:space="preserve"> </w:t>
+      </w:r>
+      <w:r>
+        <w:rPr>
+          <w:rFonts w:ascii="Arial" w:hAnsi="Arial" w:cs="Arial"/>
+          <w:bCs/>
+          <w:color w:val="000000" w:themeColor="text1"/>
+          <w:szCs w:val="26"/>
+        </w:rPr>
+        <w:t>valor</w:t>
+      </w:r>
+      <w:r>
+        <w:rPr>
+          <w:rFonts w:ascii="Arial" w:hAnsi="Arial" w:cs="Arial"/>
+          <w:bCs/>
+          <w:color w:val="000000" w:themeColor="text1"/>
+          <w:szCs w:val="26"/>
+        </w:rPr>
+        <w:t xml:space="preserve"> en </w:t>
+      </w:r>
+      <w:r>
+        <w:rPr>
+          <w:rFonts w:ascii="Arial" w:hAnsi="Arial" w:cs="Arial"/>
+          <w:bCs/>
+          <w:color w:val="000000" w:themeColor="text1"/>
+          <w:szCs w:val="26"/>
+        </w:rPr>
+        <w:t xml:space="preserve">un </w:t>
+      </w:r>
+      <w:r>
+        <w:rPr>
+          <w:rFonts w:ascii="Arial" w:hAnsi="Arial" w:cs="Arial"/>
+          <w:bCs/>
+          <w:color w:val="000000" w:themeColor="text1"/>
+          <w:szCs w:val="26"/>
+        </w:rPr>
+        <w:t>tiempo determinado a est</w:t>
+      </w:r>
+      <w:r>
+        <w:rPr>
+          <w:rFonts w:ascii="Arial" w:hAnsi="Arial" w:cs="Arial"/>
+          <w:bCs/>
+          <w:color w:val="000000" w:themeColor="text1"/>
+          <w:szCs w:val="26"/>
+        </w:rPr>
+        <w:t>a</w:t>
+      </w:r>
+      <w:r>
+        <w:rPr>
+          <w:rFonts w:ascii="Arial" w:hAnsi="Arial" w:cs="Arial"/>
+          <w:bCs/>
+          <w:color w:val="000000" w:themeColor="text1"/>
+          <w:szCs w:val="26"/>
+        </w:rPr>
+        <w:t xml:space="preserve"> función </w:t>
+      </w:r>
+      <w:r>
+        <w:rPr>
+          <w:rFonts w:ascii="Arial" w:hAnsi="Arial" w:cs="Arial"/>
+          <w:bCs/>
+          <w:color w:val="000000" w:themeColor="text1"/>
+          <w:szCs w:val="26"/>
+        </w:rPr>
+        <w:t>le diremos</w:t>
+      </w:r>
+      <w:r>
+        <w:rPr>
+          <w:rFonts w:ascii="Arial" w:hAnsi="Arial" w:cs="Arial"/>
+          <w:bCs/>
+          <w:color w:val="000000" w:themeColor="text1"/>
+          <w:szCs w:val="26"/>
+        </w:rPr>
+        <w:t xml:space="preserve"> en cuanto tiempo comience emitir y cada cuando queremos </w:t>
+      </w:r>
+      <w:r>
+        <w:rPr>
+          <w:rFonts w:ascii="Arial" w:hAnsi="Arial" w:cs="Arial"/>
+          <w:bCs/>
+          <w:color w:val="000000" w:themeColor="text1"/>
+          <w:szCs w:val="26"/>
+        </w:rPr>
+        <w:t xml:space="preserve">que emita nuestro valor. </w:t>
+      </w:r>
+    </w:p>
+    <w:p>
+      <w:pPr>
+        <w:tabs>
+          <w:tab w:val="left" w:pos="2552"/>
+        </w:tabs>
+        <w:rPr>
+          <w:rFonts w:ascii="Arial" w:hAnsi="Arial" w:cs="Arial"/>
+          <w:bCs/>
+          <w:color w:val="000000" w:themeColor="text1"/>
+          <w:szCs w:val="26"/>
+        </w:rPr>
+      </w:pPr>
+      <w:r>
+        <w:rPr>
+          <w:noProof/>
+        </w:rPr>
+        <w:drawing>
+          <wp:inline distT="0" distB="0" distL="0" distR="0" wp14:anchorId="6ECCC9DF" wp14:editId="10F2464E">
+            <wp:extent cx="5612130" cy="1486535"/>
+            <wp:effectExtent l="0" t="0" r="7620" b="0"/>
+            <wp:docPr id="15" name="Imagen 15"/>
+            <wp:cNvGraphicFramePr>
+              <a:graphicFrameLocks xmlns:a="http://schemas.openxmlformats.org/drawingml/2006/main" noChangeAspect="1"/>
+            </wp:cNvGraphicFramePr>
+            <a:graphic xmlns:a="http://schemas.openxmlformats.org/drawingml/2006/main">
+              <a:graphicData uri="http://schemas.openxmlformats.org/drawingml/2006/picture">
+                <pic:pic xmlns:pic="http://schemas.openxmlformats.org/drawingml/2006/picture">
+                  <pic:nvPicPr>
+                    <pic:cNvPr id="1" name=""/>
+                    <pic:cNvPicPr/>
+                  </pic:nvPicPr>
+                  <pic:blipFill>
+                    <a:blip r:embed="rId26"/>
+                    <a:stretch>
+                      <a:fillRect/>
+                    </a:stretch>
+                  </pic:blipFill>
+                  <pic:spPr>
+                    <a:xfrm>
+                      <a:off x="0" y="0"/>
+                      <a:ext cx="5612130" cy="1486535"/>
+                    </a:xfrm>
+                    <a:prstGeom prst="rect">
+                      <a:avLst/>
+                    </a:prstGeom>
+                  </pic:spPr>
+                </pic:pic>
+              </a:graphicData>
+            </a:graphic>
+          </wp:inline>
+        </w:drawing>
+      </w:r>
+    </w:p>
+    <w:p>
+      <w:pPr>
+        <w:tabs>
+          <w:tab w:val="left" w:pos="2552"/>
+        </w:tabs>
+        <w:rPr>
+          <w:rFonts w:ascii="Arial" w:hAnsi="Arial" w:cs="Arial"/>
+          <w:bCs/>
+          <w:color w:val="000000" w:themeColor="text1"/>
+          <w:szCs w:val="26"/>
+        </w:rPr>
+      </w:pPr>
+    </w:p>
+    <w:p>
+      <w:pPr>
+        <w:tabs>
+          <w:tab w:val="left" w:pos="2552"/>
+        </w:tabs>
+        <w:rPr>
+          <w:rFonts w:ascii="Arial" w:hAnsi="Arial" w:cs="Arial"/>
+          <w:bCs/>
+          <w:color w:val="000000" w:themeColor="text1"/>
+          <w:szCs w:val="26"/>
+        </w:rPr>
+      </w:pPr>
+      <w:r>
+        <w:rPr>
+          <w:rFonts w:ascii="Arial" w:hAnsi="Arial" w:cs="Arial"/>
+          <w:bCs/>
+          <w:color w:val="000000" w:themeColor="text1"/>
+          <w:szCs w:val="26"/>
+        </w:rPr>
+        <w:t>Para más información ingrese a la documentación oficial</w:t>
+      </w:r>
+    </w:p>
+    <w:p>
+      <w:pPr>
+        <w:tabs>
+          <w:tab w:val="left" w:pos="2552"/>
+        </w:tabs>
+        <w:rPr>
+          <w:rFonts w:ascii="Arial" w:hAnsi="Arial" w:cs="Arial"/>
+          <w:b/>
+          <w:color w:val="2E74B5" w:themeColor="accent5" w:themeShade="BF"/>
+          <w:szCs w:val="26"/>
+        </w:rPr>
+      </w:pPr>
+      <w:hyperlink r:id="rId27" w:history="1">
+        <w:r>
+          <w:rPr>
+            <w:rStyle w:val="Hipervnculo"/>
+            <w:rFonts w:ascii="Arial" w:hAnsi="Arial" w:cs="Arial"/>
+            <w:b/>
+            <w:color w:val="034990" w:themeColor="hyperlink" w:themeShade="BF"/>
+            <w:szCs w:val="26"/>
+          </w:rPr>
+          <w:t>https://rxjs-dev.firebaseapp.com/api/index/function/timer</w:t>
+        </w:r>
+      </w:hyperlink>
+    </w:p>
+    <w:p>
+      <w:pPr>
+        <w:tabs>
+          <w:tab w:val="left" w:pos="2552"/>
+        </w:tabs>
+        <w:rPr>
+          <w:rFonts w:ascii="Arial" w:hAnsi="Arial" w:cs="Arial"/>
+          <w:b/>
+          <w:color w:val="000000" w:themeColor="text1"/>
+          <w:szCs w:val="26"/>
+        </w:rPr>
+      </w:pPr>
+    </w:p>
+    <w:p>
+      <w:pPr>
+        <w:tabs>
+          <w:tab w:val="left" w:pos="2552"/>
+        </w:tabs>
+        <w:rPr>
+          <w:rFonts w:ascii="Arial" w:hAnsi="Arial" w:cs="Arial"/>
+          <w:bCs/>
+          <w:color w:val="000000" w:themeColor="text1"/>
+          <w:szCs w:val="26"/>
+        </w:rPr>
+      </w:pPr>
+      <w:r>
+        <w:rPr>
+          <w:rFonts w:ascii="Arial" w:hAnsi="Arial" w:cs="Arial"/>
+          <w:b/>
+          <w:color w:val="000000" w:themeColor="text1"/>
+          <w:szCs w:val="26"/>
+        </w:rPr>
+        <w:t xml:space="preserve">Nota: </w:t>
+      </w:r>
+      <w:r>
+        <w:rPr>
+          <w:rFonts w:ascii="Arial" w:hAnsi="Arial" w:cs="Arial"/>
+          <w:bCs/>
+          <w:color w:val="000000" w:themeColor="text1"/>
+          <w:szCs w:val="26"/>
+        </w:rPr>
+        <w:t>Recordemos que estas funciones se activan o ejecutan tan pronto el stock de col backs de JavaScript lo permita.</w:t>
+      </w:r>
+    </w:p>
+    <w:p>
+      <w:pPr>
+        <w:tabs>
+          <w:tab w:val="left" w:pos="2552"/>
+        </w:tabs>
+        <w:rPr>
+          <w:rFonts w:ascii="Arial" w:hAnsi="Arial" w:cs="Arial"/>
+          <w:b/>
+          <w:bCs/>
+          <w:color w:val="000000" w:themeColor="text1"/>
+          <w:sz w:val="28"/>
+          <w:szCs w:val="26"/>
+        </w:rPr>
+      </w:pPr>
+      <w:r>
+        <w:rPr>
+          <w:rFonts w:ascii="Arial" w:hAnsi="Arial" w:cs="Arial"/>
+          <w:b/>
+          <w:bCs/>
+          <w:color w:val="000000" w:themeColor="text1"/>
+          <w:sz w:val="28"/>
+          <w:szCs w:val="26"/>
+        </w:rPr>
+        <w:lastRenderedPageBreak/>
+        <w:t>Video #27: timer – configuraciones especiales.</w:t>
+      </w:r>
+    </w:p>
+    <w:p>
+      <w:pPr>
+        <w:tabs>
+          <w:tab w:val="left" w:pos="2552"/>
+        </w:tabs>
+        <w:rPr>
+          <w:rFonts w:ascii="Arial" w:hAnsi="Arial" w:cs="Arial"/>
+          <w:color w:val="000000" w:themeColor="text1"/>
+          <w:szCs w:val="26"/>
+        </w:rPr>
+      </w:pPr>
+      <w:r>
+        <w:rPr>
+          <w:rFonts w:ascii="Arial" w:hAnsi="Arial" w:cs="Arial"/>
+          <w:color w:val="000000" w:themeColor="text1"/>
+          <w:szCs w:val="26"/>
+        </w:rPr>
+        <w:t xml:space="preserve">En esta clase nos </w:t>
+      </w:r>
+      <w:proofErr w:type="spellStart"/>
+      <w:r>
+        <w:rPr>
+          <w:rFonts w:ascii="Arial" w:hAnsi="Arial" w:cs="Arial"/>
+          <w:color w:val="000000" w:themeColor="text1"/>
+          <w:szCs w:val="26"/>
+        </w:rPr>
+        <w:t>mostro</w:t>
+      </w:r>
+      <w:proofErr w:type="spellEnd"/>
+      <w:r>
+        <w:rPr>
+          <w:rFonts w:ascii="Arial" w:hAnsi="Arial" w:cs="Arial"/>
+          <w:color w:val="000000" w:themeColor="text1"/>
+          <w:szCs w:val="26"/>
+        </w:rPr>
+        <w:t xml:space="preserve"> algunas posibles </w:t>
+      </w:r>
+      <w:r>
+        <w:rPr>
+          <w:rFonts w:ascii="Arial" w:hAnsi="Arial" w:cs="Arial"/>
+          <w:color w:val="000000" w:themeColor="text1"/>
+          <w:szCs w:val="26"/>
+        </w:rPr>
+        <w:t xml:space="preserve">utilizaciones del timer, para más información diríjase a observables -&gt; </w:t>
+      </w:r>
+      <w:r>
+        <w:rPr>
+          <w:rFonts w:ascii="Arial" w:hAnsi="Arial" w:cs="Arial"/>
+          <w:color w:val="000000" w:themeColor="text1"/>
+          <w:szCs w:val="26"/>
+        </w:rPr>
+        <w:t>07- interval&amp;Timer</w:t>
+      </w:r>
+      <w:r>
+        <w:rPr>
+          <w:rFonts w:ascii="Arial" w:hAnsi="Arial" w:cs="Arial"/>
+          <w:color w:val="000000" w:themeColor="text1"/>
+          <w:szCs w:val="26"/>
+        </w:rPr>
+        <w:t>, en la cual está el ejercicio realizado.</w:t>
+      </w:r>
+    </w:p>
+    <w:p>
+      <w:pPr>
+        <w:tabs>
+          <w:tab w:val="left" w:pos="2552"/>
+        </w:tabs>
+        <w:rPr>
+          <w:rFonts w:ascii="Arial" w:hAnsi="Arial" w:cs="Arial"/>
+          <w:b/>
+          <w:bCs/>
+          <w:color w:val="000000" w:themeColor="text1"/>
+          <w:sz w:val="28"/>
+          <w:szCs w:val="26"/>
+        </w:rPr>
+      </w:pPr>
+      <w:r>
+        <w:rPr>
+          <w:rFonts w:ascii="Arial" w:hAnsi="Arial" w:cs="Arial"/>
+          <w:b/>
+          <w:bCs/>
+          <w:color w:val="000000" w:themeColor="text1"/>
+          <w:sz w:val="28"/>
+          <w:szCs w:val="26"/>
+        </w:rPr>
+        <w:t>Video #28: asyncScheduler.</w:t>
+      </w:r>
+    </w:p>
+    <w:p>
+      <w:pPr>
+        <w:tabs>
+          <w:tab w:val="left" w:pos="2552"/>
+        </w:tabs>
+        <w:rPr>
+          <w:rFonts w:ascii="Arial" w:hAnsi="Arial" w:cs="Arial"/>
+          <w:color w:val="000000" w:themeColor="text1"/>
+          <w:szCs w:val="26"/>
+        </w:rPr>
+      </w:pPr>
+      <w:r>
+        <w:rPr>
+          <w:rFonts w:ascii="Arial" w:hAnsi="Arial" w:cs="Arial"/>
+          <w:color w:val="000000" w:themeColor="text1"/>
+          <w:szCs w:val="26"/>
+        </w:rPr>
+        <w:t>el asyncScheduler realiza el comportamiento del</w:t>
+      </w:r>
+      <w:r>
+        <w:rPr>
+          <w:rFonts w:ascii="Arial" w:hAnsi="Arial" w:cs="Arial"/>
+          <w:color w:val="000000" w:themeColor="text1"/>
+          <w:szCs w:val="26"/>
+        </w:rPr>
+        <w:t xml:space="preserve"> </w:t>
+      </w:r>
+      <w:r>
+        <w:rPr>
+          <w:rFonts w:ascii="Arial" w:hAnsi="Arial" w:cs="Arial"/>
+          <w:color w:val="000000" w:themeColor="text1"/>
+          <w:szCs w:val="26"/>
+        </w:rPr>
+        <w:t xml:space="preserve">setTImeout y </w:t>
+      </w:r>
+      <w:r>
+        <w:rPr>
+          <w:rFonts w:ascii="Arial" w:hAnsi="Arial" w:cs="Arial"/>
+          <w:color w:val="000000" w:themeColor="text1"/>
+          <w:szCs w:val="26"/>
+        </w:rPr>
+        <w:t>setInterval,</w:t>
+      </w:r>
+      <w:r>
+        <w:rPr>
+          <w:rFonts w:ascii="Arial" w:hAnsi="Arial" w:cs="Arial"/>
+          <w:color w:val="000000" w:themeColor="text1"/>
+          <w:szCs w:val="26"/>
+        </w:rPr>
+        <w:t xml:space="preserve"> pero la ventaja que tiene este </w:t>
+      </w:r>
+      <w:r>
+        <w:rPr>
+          <w:rFonts w:ascii="Arial" w:hAnsi="Arial" w:cs="Arial"/>
+          <w:color w:val="000000" w:themeColor="text1"/>
+          <w:szCs w:val="26"/>
+        </w:rPr>
+        <w:t>método</w:t>
+      </w:r>
+      <w:r>
+        <w:rPr>
+          <w:rFonts w:ascii="Arial" w:hAnsi="Arial" w:cs="Arial"/>
+          <w:color w:val="000000" w:themeColor="text1"/>
+          <w:szCs w:val="26"/>
+        </w:rPr>
+        <w:t xml:space="preserve"> sobre los otros dos e</w:t>
+      </w:r>
+      <w:r>
+        <w:rPr>
+          <w:rFonts w:ascii="Arial" w:hAnsi="Arial" w:cs="Arial"/>
+          <w:color w:val="000000" w:themeColor="text1"/>
+          <w:szCs w:val="26"/>
+        </w:rPr>
+        <w:t xml:space="preserve">s </w:t>
+      </w:r>
+      <w:r>
+        <w:rPr>
+          <w:rFonts w:ascii="Arial" w:hAnsi="Arial" w:cs="Arial"/>
+          <w:color w:val="000000" w:themeColor="text1"/>
+          <w:szCs w:val="26"/>
+        </w:rPr>
+        <w:t xml:space="preserve">que puede generar un </w:t>
+      </w:r>
+      <w:r>
+        <w:rPr>
+          <w:rFonts w:ascii="Arial" w:hAnsi="Arial" w:cs="Arial"/>
+          <w:color w:val="000000" w:themeColor="text1"/>
+          <w:szCs w:val="26"/>
+        </w:rPr>
+        <w:t>Subscriber</w:t>
+      </w:r>
+      <w:r>
+        <w:rPr>
+          <w:rFonts w:ascii="Arial" w:hAnsi="Arial" w:cs="Arial"/>
+          <w:color w:val="000000" w:themeColor="text1"/>
+          <w:szCs w:val="26"/>
+        </w:rPr>
+        <w:t>.</w:t>
+      </w:r>
+      <w:r>
+        <w:rPr>
+          <w:rFonts w:ascii="Arial" w:hAnsi="Arial" w:cs="Arial"/>
+          <w:color w:val="000000" w:themeColor="text1"/>
+          <w:szCs w:val="26"/>
+        </w:rPr>
+        <w:t xml:space="preserve"> </w:t>
+      </w:r>
+    </w:p>
+    <w:p>
+      <w:pPr>
+        <w:tabs>
+          <w:tab w:val="left" w:pos="2552"/>
+        </w:tabs>
+        <w:rPr>
+          <w:rFonts w:ascii="Arial" w:hAnsi="Arial" w:cs="Arial"/>
+          <w:color w:val="000000" w:themeColor="text1"/>
+          <w:szCs w:val="26"/>
+        </w:rPr>
+      </w:pPr>
+      <w:r>
+        <w:rPr>
+          <w:noProof/>
+        </w:rPr>
+        <w:drawing>
+          <wp:inline distT="0" distB="0" distL="0" distR="0" wp14:anchorId="27A93F49" wp14:editId="6633EC86">
+            <wp:extent cx="5612130" cy="1065530"/>
+            <wp:effectExtent l="0" t="0" r="7620" b="1270"/>
+            <wp:docPr id="16" name="Imagen 16"/>
+            <wp:cNvGraphicFramePr>
+              <a:graphicFrameLocks xmlns:a="http://schemas.openxmlformats.org/drawingml/2006/main" noChangeAspect="1"/>
+            </wp:cNvGraphicFramePr>
+            <a:graphic xmlns:a="http://schemas.openxmlformats.org/drawingml/2006/main">
+              <a:graphicData uri="http://schemas.openxmlformats.org/drawingml/2006/picture">
+                <pic:pic xmlns:pic="http://schemas.openxmlformats.org/drawingml/2006/picture">
+                  <pic:nvPicPr>
+                    <pic:cNvPr id="1" name=""/>
+                    <pic:cNvPicPr/>
+                  </pic:nvPicPr>
+                  <pic:blipFill>
+                    <a:blip r:embed="rId28"/>
+                    <a:stretch>
+                      <a:fillRect/>
+                    </a:stretch>
+                  </pic:blipFill>
+                  <pic:spPr>
+                    <a:xfrm>
+                      <a:off x="0" y="0"/>
+                      <a:ext cx="5612130" cy="1065530"/>
+                    </a:xfrm>
+                    <a:prstGeom prst="rect">
+                      <a:avLst/>
+                    </a:prstGeom>
+                  </pic:spPr>
+                </pic:pic>
+              </a:graphicData>
+            </a:graphic>
+          </wp:inline>
+        </w:drawing>
+      </w:r>
+    </w:p>
+    <w:p>
+      <w:pPr>
+        <w:tabs>
+          <w:tab w:val="left" w:pos="2552"/>
+        </w:tabs>
+        <w:rPr>
+          <w:rFonts w:ascii="Arial" w:hAnsi="Arial" w:cs="Arial"/>
+          <w:color w:val="000000" w:themeColor="text1"/>
+          <w:szCs w:val="26"/>
+        </w:rPr>
+      </w:pPr>
+      <w:r>
+        <w:rPr>
+          <w:rFonts w:ascii="Arial" w:hAnsi="Arial" w:cs="Arial"/>
+          <w:color w:val="000000" w:themeColor="text1"/>
+          <w:szCs w:val="26"/>
+        </w:rPr>
+        <w:t xml:space="preserve">El código de arriba es un ejemplo de </w:t>
+      </w:r>
+      <w:proofErr w:type="spellStart"/>
+      <w:r>
+        <w:rPr>
+          <w:rFonts w:ascii="Arial" w:hAnsi="Arial" w:cs="Arial"/>
+          <w:color w:val="000000" w:themeColor="text1"/>
+          <w:szCs w:val="26"/>
+        </w:rPr>
+        <w:t>como</w:t>
+      </w:r>
+      <w:proofErr w:type="spellEnd"/>
+      <w:r>
+        <w:rPr>
+          <w:rFonts w:ascii="Arial" w:hAnsi="Arial" w:cs="Arial"/>
+          <w:color w:val="000000" w:themeColor="text1"/>
+          <w:szCs w:val="26"/>
+        </w:rPr>
+        <w:t xml:space="preserve"> trabaja el asyncScheduler como el setTimeout.</w:t>
+      </w:r>
+    </w:p>
+    <w:p>
+      <w:pPr>
+        <w:tabs>
+          <w:tab w:val="left" w:pos="2552"/>
+        </w:tabs>
+        <w:rPr>
+          <w:rFonts w:ascii="Arial" w:hAnsi="Arial" w:cs="Arial"/>
+          <w:color w:val="000000" w:themeColor="text1"/>
+          <w:szCs w:val="26"/>
+        </w:rPr>
+      </w:pPr>
+      <w:r>
+        <w:rPr>
+          <w:rFonts w:ascii="Arial" w:hAnsi="Arial" w:cs="Arial"/>
+          <w:color w:val="000000" w:themeColor="text1"/>
+          <w:szCs w:val="26"/>
+        </w:rPr>
+        <w:t xml:space="preserve">El siguiente ejemplo te mostrare como trabajar con el asyncScheduler como un setInterval </w:t>
+      </w:r>
+    </w:p>
+    <w:p>
+      <w:pPr>
+        <w:tabs>
+          <w:tab w:val="left" w:pos="2552"/>
+        </w:tabs>
+        <w:rPr>
+          <w:rFonts w:ascii="Arial" w:hAnsi="Arial" w:cs="Arial"/>
+          <w:color w:val="000000" w:themeColor="text1"/>
+          <w:szCs w:val="26"/>
+        </w:rPr>
+      </w:pPr>
+      <w:r>
+        <w:rPr>
+          <w:noProof/>
+        </w:rPr>
+        <w:drawing>
+          <wp:inline distT="0" distB="0" distL="0" distR="0" wp14:anchorId="1DE1E25C" wp14:editId="70382C23">
+            <wp:extent cx="5612130" cy="1286510"/>
+            <wp:effectExtent l="0" t="0" r="7620" b="8890"/>
+            <wp:docPr id="17" name="Imagen 17"/>
+            <wp:cNvGraphicFramePr>
+              <a:graphicFrameLocks xmlns:a="http://schemas.openxmlformats.org/drawingml/2006/main" noChangeAspect="1"/>
+            </wp:cNvGraphicFramePr>
+            <a:graphic xmlns:a="http://schemas.openxmlformats.org/drawingml/2006/main">
+              <a:graphicData uri="http://schemas.openxmlformats.org/drawingml/2006/picture">
+                <pic:pic xmlns:pic="http://schemas.openxmlformats.org/drawingml/2006/picture">
+                  <pic:nvPicPr>
+                    <pic:cNvPr id="1" name=""/>
+                    <pic:cNvPicPr/>
+                  </pic:nvPicPr>
+                  <pic:blipFill>
+                    <a:blip r:embed="rId29"/>
+                    <a:stretch>
+                      <a:fillRect/>
+                    </a:stretch>
+                  </pic:blipFill>
+                  <pic:spPr>
+                    <a:xfrm>
+                      <a:off x="0" y="0"/>
+                      <a:ext cx="5612130" cy="1286510"/>
+                    </a:xfrm>
+                    <a:prstGeom prst="rect">
+                      <a:avLst/>
+                    </a:prstGeom>
+                  </pic:spPr>
+                </pic:pic>
+              </a:graphicData>
+            </a:graphic>
+          </wp:inline>
+        </w:drawing>
+      </w:r>
+    </w:p>
+    <w:p>
+      <w:pPr>
+        <w:tabs>
+          <w:tab w:val="left" w:pos="2552"/>
+        </w:tabs>
+        <w:rPr>
+          <w:rFonts w:ascii="Arial" w:hAnsi="Arial" w:cs="Arial"/>
+          <w:color w:val="000000" w:themeColor="text1"/>
+          <w:szCs w:val="26"/>
+        </w:rPr>
+      </w:pPr>
+      <w:r>
+        <w:rPr>
+          <w:rFonts w:ascii="Arial" w:hAnsi="Arial" w:cs="Arial"/>
+          <w:color w:val="000000" w:themeColor="text1"/>
+          <w:szCs w:val="26"/>
+        </w:rPr>
+        <w:t>para trabajar con Scheduler como setInterval el parámetro</w:t>
+      </w:r>
+      <w:r>
+        <w:rPr>
+          <w:rFonts w:ascii="Arial" w:hAnsi="Arial" w:cs="Arial"/>
+          <w:color w:val="000000" w:themeColor="text1"/>
+          <w:szCs w:val="26"/>
+        </w:rPr>
+        <w:t xml:space="preserve"> </w:t>
+      </w:r>
+      <w:r>
+        <w:rPr>
+          <w:rFonts w:ascii="Arial" w:hAnsi="Arial" w:cs="Arial"/>
+          <w:color w:val="000000" w:themeColor="text1"/>
+          <w:szCs w:val="26"/>
+        </w:rPr>
+        <w:t>que recibe no puede ser una función de flecha debe ser una</w:t>
+      </w:r>
+      <w:r>
+        <w:rPr>
+          <w:rFonts w:ascii="Arial" w:hAnsi="Arial" w:cs="Arial"/>
+          <w:color w:val="000000" w:themeColor="text1"/>
+          <w:szCs w:val="26"/>
+        </w:rPr>
+        <w:t xml:space="preserve"> </w:t>
+      </w:r>
+      <w:r>
+        <w:rPr>
+          <w:rFonts w:ascii="Arial" w:hAnsi="Arial" w:cs="Arial"/>
+          <w:color w:val="000000" w:themeColor="text1"/>
+          <w:szCs w:val="26"/>
+        </w:rPr>
+        <w:t>función normal</w:t>
+      </w:r>
+      <w:r>
+        <w:rPr>
+          <w:rFonts w:ascii="Arial" w:hAnsi="Arial" w:cs="Arial"/>
+          <w:color w:val="000000" w:themeColor="text1"/>
+          <w:szCs w:val="26"/>
+        </w:rPr>
+        <w:t>, esta función</w:t>
+      </w:r>
+      <w:r>
+        <w:rPr>
+          <w:rFonts w:ascii="Arial" w:hAnsi="Arial" w:cs="Arial"/>
+          <w:color w:val="000000" w:themeColor="text1"/>
+          <w:szCs w:val="26"/>
+        </w:rPr>
+        <w:t xml:space="preserve"> como parámetro r</w:t>
+      </w:r>
+      <w:r>
+        <w:rPr>
+          <w:rFonts w:ascii="Arial" w:hAnsi="Arial" w:cs="Arial"/>
+          <w:color w:val="000000" w:themeColor="text1"/>
+          <w:szCs w:val="26"/>
+        </w:rPr>
+        <w:t>ecibe</w:t>
+      </w:r>
+      <w:r>
+        <w:rPr>
+          <w:rFonts w:ascii="Arial" w:hAnsi="Arial" w:cs="Arial"/>
+          <w:color w:val="000000" w:themeColor="text1"/>
+          <w:szCs w:val="26"/>
+        </w:rPr>
+        <w:t xml:space="preserve"> el state.  </w:t>
+      </w:r>
+    </w:p>
+    <w:p>
+      <w:pPr>
+        <w:tabs>
+          <w:tab w:val="left" w:pos="2552"/>
+        </w:tabs>
+        <w:rPr>
+          <w:rFonts w:ascii="Arial" w:hAnsi="Arial" w:cs="Arial"/>
+          <w:color w:val="000000" w:themeColor="text1"/>
+          <w:szCs w:val="26"/>
+        </w:rPr>
+      </w:pPr>
+      <w:r>
+        <w:rPr>
+          <w:rFonts w:ascii="Arial" w:hAnsi="Arial" w:cs="Arial"/>
+          <w:color w:val="000000" w:themeColor="text1"/>
+          <w:szCs w:val="26"/>
+        </w:rPr>
+        <w:t>P</w:t>
+      </w:r>
+      <w:r>
+        <w:rPr>
+          <w:rFonts w:ascii="Arial" w:hAnsi="Arial" w:cs="Arial"/>
+          <w:color w:val="000000" w:themeColor="text1"/>
+          <w:szCs w:val="26"/>
+        </w:rPr>
+        <w:t>ara que cumpla con la función del setInterval debemos</w:t>
+      </w:r>
+      <w:r>
+        <w:rPr>
+          <w:rFonts w:ascii="Arial" w:hAnsi="Arial" w:cs="Arial"/>
+          <w:color w:val="000000" w:themeColor="text1"/>
+          <w:szCs w:val="26"/>
+        </w:rPr>
+        <w:t xml:space="preserve"> </w:t>
+      </w:r>
+      <w:r>
+        <w:rPr>
+          <w:rFonts w:ascii="Arial" w:hAnsi="Arial" w:cs="Arial"/>
+          <w:color w:val="000000" w:themeColor="text1"/>
+          <w:szCs w:val="26"/>
+        </w:rPr>
+        <w:t xml:space="preserve">llamar nuestro Schedule dentro nuestra función y determinar </w:t>
+      </w:r>
+      <w:r>
+        <w:rPr>
+          <w:rFonts w:ascii="Arial" w:hAnsi="Arial" w:cs="Arial"/>
+          <w:color w:val="000000" w:themeColor="text1"/>
+          <w:szCs w:val="26"/>
+        </w:rPr>
+        <w:t>cuál</w:t>
+      </w:r>
+      <w:r>
+        <w:rPr>
+          <w:rFonts w:ascii="Arial" w:hAnsi="Arial" w:cs="Arial"/>
+          <w:color w:val="000000" w:themeColor="text1"/>
+          <w:szCs w:val="26"/>
+        </w:rPr>
+        <w:t xml:space="preserve"> va ser su nuevo state y el intervalo de tiempo en el</w:t>
+      </w:r>
+      <w:r>
+        <w:rPr>
+          <w:rFonts w:ascii="Arial" w:hAnsi="Arial" w:cs="Arial"/>
+          <w:color w:val="000000" w:themeColor="text1"/>
+          <w:szCs w:val="26"/>
+        </w:rPr>
+        <w:t xml:space="preserve"> </w:t>
+      </w:r>
+      <w:r>
+        <w:rPr>
+          <w:rFonts w:ascii="Arial" w:hAnsi="Arial" w:cs="Arial"/>
+          <w:color w:val="000000" w:themeColor="text1"/>
+          <w:szCs w:val="26"/>
+        </w:rPr>
+        <w:t>cual será ejecutado de nuevo.</w:t>
+      </w:r>
+    </w:p>
+    <w:p>
+      <w:pPr>
+        <w:tabs>
+          <w:tab w:val="left" w:pos="2552"/>
+        </w:tabs>
+        <w:rPr>
+          <w:rFonts w:ascii="Arial" w:hAnsi="Arial" w:cs="Arial"/>
+          <w:color w:val="000000" w:themeColor="text1"/>
+          <w:szCs w:val="26"/>
+        </w:rPr>
+      </w:pPr>
+      <w:r>
+        <w:rPr>
+          <w:noProof/>
+        </w:rPr>
+        <w:drawing>
+          <wp:inline distT="0" distB="0" distL="0" distR="0" wp14:anchorId="54DE7003" wp14:editId="72DEB80A">
+            <wp:extent cx="5612130" cy="1336675"/>
+            <wp:effectExtent l="0" t="0" r="7620" b="0"/>
+            <wp:docPr id="18" name="Imagen 18"/>
+            <wp:cNvGraphicFramePr>
+              <a:graphicFrameLocks xmlns:a="http://schemas.openxmlformats.org/drawingml/2006/main" noChangeAspect="1"/>
+            </wp:cNvGraphicFramePr>
+            <a:graphic xmlns:a="http://schemas.openxmlformats.org/drawingml/2006/main">
+              <a:graphicData uri="http://schemas.openxmlformats.org/drawingml/2006/picture">
+                <pic:pic xmlns:pic="http://schemas.openxmlformats.org/drawingml/2006/picture">
+                  <pic:nvPicPr>
+                    <pic:cNvPr id="1" name=""/>
+                    <pic:cNvPicPr/>
+                  </pic:nvPicPr>
+                  <pic:blipFill>
+                    <a:blip r:embed="rId30"/>
+                    <a:stretch>
+                      <a:fillRect/>
+                    </a:stretch>
+                  </pic:blipFill>
+                  <pic:spPr>
+                    <a:xfrm>
+                      <a:off x="0" y="0"/>
+                      <a:ext cx="5612130" cy="1336675"/>
+                    </a:xfrm>
+                    <a:prstGeom prst="rect">
+                      <a:avLst/>
+                    </a:prstGeom>
+                  </pic:spPr>
+                </pic:pic>
+              </a:graphicData>
+            </a:graphic>
+          </wp:inline>
+        </w:drawing>
+      </w:r>
+    </w:p>
+    <w:p>
+      <w:pPr>
+        <w:tabs>
+          <w:tab w:val="left" w:pos="2552"/>
+        </w:tabs>
+        <w:rPr>
+          <w:rFonts w:ascii="Arial" w:hAnsi="Arial" w:cs="Arial"/>
+          <w:color w:val="000000" w:themeColor="text1"/>
+          <w:szCs w:val="26"/>
+        </w:rPr>
+      </w:pPr>
+      <w:r>
+        <w:rPr>
+          <w:rFonts w:ascii="Arial" w:hAnsi="Arial" w:cs="Arial"/>
+          <w:b/>
+          <w:bCs/>
+          <w:color w:val="000000" w:themeColor="text1"/>
+          <w:szCs w:val="26"/>
+        </w:rPr>
+        <w:t>Nota</w:t>
+      </w:r>
+      <w:r>
+        <w:rPr>
+          <w:rFonts w:ascii="Arial" w:hAnsi="Arial" w:cs="Arial"/>
+          <w:color w:val="000000" w:themeColor="text1"/>
+          <w:szCs w:val="26"/>
+        </w:rPr>
+        <w:t xml:space="preserve">: la </w:t>
+      </w:r>
+      <w:r>
+        <w:rPr>
+          <w:rFonts w:ascii="Arial" w:hAnsi="Arial" w:cs="Arial"/>
+          <w:color w:val="000000" w:themeColor="text1"/>
+          <w:szCs w:val="26"/>
+        </w:rPr>
+        <w:t>principal ventaja</w:t>
+      </w:r>
+      <w:r>
+        <w:rPr>
+          <w:rFonts w:ascii="Arial" w:hAnsi="Arial" w:cs="Arial"/>
+          <w:color w:val="000000" w:themeColor="text1"/>
+          <w:szCs w:val="26"/>
+        </w:rPr>
+        <w:t xml:space="preserve"> de estas formas de realizar </w:t>
+      </w:r>
+      <w:r>
+        <w:rPr>
+          <w:rFonts w:ascii="Arial" w:hAnsi="Arial" w:cs="Arial"/>
+          <w:color w:val="000000" w:themeColor="text1"/>
+          <w:szCs w:val="26"/>
+        </w:rPr>
+        <w:t>la función</w:t>
+      </w:r>
+      <w:r>
+        <w:rPr>
+          <w:rFonts w:ascii="Arial" w:hAnsi="Arial" w:cs="Arial"/>
+          <w:color w:val="000000" w:themeColor="text1"/>
+          <w:szCs w:val="26"/>
+        </w:rPr>
+        <w:t xml:space="preserve"> del setTimeout y setInterval, es que genera suscripciones de sus </w:t>
+      </w:r>
+      <w:r>
+        <w:rPr>
+          <w:rFonts w:ascii="Arial" w:hAnsi="Arial" w:cs="Arial"/>
+          <w:color w:val="000000" w:themeColor="text1"/>
+          <w:szCs w:val="26"/>
+        </w:rPr>
+        <w:t>procesos los</w:t>
+      </w:r>
+      <w:r>
+        <w:rPr>
+          <w:rFonts w:ascii="Arial" w:hAnsi="Arial" w:cs="Arial"/>
+          <w:color w:val="000000" w:themeColor="text1"/>
+          <w:szCs w:val="26"/>
+        </w:rPr>
+        <w:t xml:space="preserve"> que permite conocer su estado.</w:t>
+      </w:r>
+    </w:p>
+    <w:p>
+      <w:pPr>
+        <w:tabs>
+          <w:tab w:val="left" w:pos="2552"/>
+        </w:tabs>
+        <w:rPr>
+          <w:rFonts w:ascii="Arial" w:hAnsi="Arial" w:cs="Arial"/>
+          <w:b/>
+          <w:bCs/>
+          <w:color w:val="000000" w:themeColor="text1"/>
+          <w:szCs w:val="26"/>
+        </w:rPr>
+      </w:pPr>
+    </w:p>
+    <w:p>
+      <w:pPr>
+        <w:tabs>
+          <w:tab w:val="left" w:pos="2552"/>
+        </w:tabs>
+        <w:rPr>
+          <w:rFonts w:ascii="Arial" w:hAnsi="Arial" w:cs="Arial"/>
+          <w:b/>
+          <w:bCs/>
+          <w:color w:val="000000" w:themeColor="text1"/>
+          <w:sz w:val="28"/>
+          <w:szCs w:val="26"/>
+        </w:rPr>
+      </w:pPr>
+      <w:r>
+        <w:rPr>
+          <w:rFonts w:ascii="Arial" w:hAnsi="Arial" w:cs="Arial"/>
+          <w:b/>
+          <w:bCs/>
+          <w:color w:val="000000" w:themeColor="text1"/>
+          <w:sz w:val="28"/>
+          <w:szCs w:val="26"/>
+        </w:rPr>
+        <w:lastRenderedPageBreak/>
+        <w:t>Video #29: Mas ejemplos con Form y of.</w:t>
+      </w:r>
+    </w:p>
+    <w:p>
+      <w:pPr>
+        <w:tabs>
+          <w:tab w:val="left" w:pos="2552"/>
+        </w:tabs>
+        <w:rPr>
+          <w:rFonts w:ascii="Arial" w:hAnsi="Arial" w:cs="Arial"/>
+          <w:color w:val="000000" w:themeColor="text1"/>
+          <w:szCs w:val="26"/>
+        </w:rPr>
+      </w:pPr>
+    </w:p>
+    <w:p>
+      <w:pPr>
+        <w:tabs>
+          <w:tab w:val="left" w:pos="2552"/>
+        </w:tabs>
+        <w:rPr>
+          <w:rFonts w:ascii="Arial" w:hAnsi="Arial" w:cs="Arial"/>
+          <w:b/>
+          <w:bCs/>
+          <w:color w:val="000000" w:themeColor="text1"/>
+          <w:sz w:val="28"/>
+          <w:szCs w:val="26"/>
+        </w:rPr>
+      </w:pPr>
+    </w:p>
+    <w:p>
+      <w:pPr>
+        <w:tabs>
+          <w:tab w:val="left" w:pos="2552"/>
+        </w:tabs>
+        <w:rPr>
+          <w:rFonts w:ascii="Arial" w:hAnsi="Arial" w:cs="Arial"/>
+          <w:color w:val="000000" w:themeColor="text1"/>
+          <w:szCs w:val="26"/>
+        </w:rPr>
+      </w:pPr>
     </w:p>
     <w:sectPr>
       <w:pgSz w:w="12240" w:h="15840"/>
@@ -4724,6 +7244,119 @@
     </w:lvl>
   </w:abstractNum>
   <w:abstractNum w:abstractNumId="10" w15:restartNumberingAfterBreak="0">
+    <w:nsid w:val="664B2AF4"/>
+    <w:multiLevelType w:val="hybridMultilevel"/>
+    <w:tmpl w:val="F6D03BB4"/>
+    <w:lvl w:ilvl="0" w:tplc="240A0001">
+      <w:start w:val="1"/>
+      <w:numFmt w:val="bullet"/>
+      <w:lvlText w:val=""/>
+      <w:lvlJc w:val="left"/>
+      <w:pPr>
+        <w:ind w:left="720" w:hanging="360"/>
+      </w:pPr>
+      <w:rPr>
+        <w:rFonts w:ascii="Symbol" w:hAnsi="Symbol" w:hint="default"/>
+      </w:rPr>
+    </w:lvl>
+    <w:lvl w:ilvl="1" w:tplc="240A0003" w:tentative="1">
+      <w:start w:val="1"/>
+      <w:numFmt w:val="bullet"/>
+      <w:lvlText w:val="o"/>
+      <w:lvlJc w:val="left"/>
+      <w:pPr>
+        <w:ind w:left="1440" w:hanging="360"/>
+      </w:pPr>
+      <w:rPr>
+        <w:rFonts w:ascii="Courier New" w:hAnsi="Courier New" w:cs="Courier New" w:hint="default"/>
+      </w:rPr>
+    </w:lvl>
+    <w:lvl w:ilvl="2" w:tplc="240A0005" w:tentative="1">
+      <w:start w:val="1"/>
+      <w:numFmt w:val="bullet"/>
+      <w:lvlText w:val=""/>
+      <w:lvlJc w:val="left"/>
+      <w:pPr>
+        <w:ind w:left="2160" w:hanging="360"/>
+      </w:pPr>
+      <w:rPr>
+        <w:rFonts w:ascii="Wingdings" w:hAnsi="Wingdings" w:hint="default"/>
+      </w:rPr>
+    </w:lvl>
+    <w:lvl w:ilvl="3" w:tplc="240A0001" w:tentative="1">
+      <w:start w:val="1"/>
+      <w:numFmt w:val="bullet"/>
+      <w:lvlText w:val=""/>
+      <w:lvlJc w:val="left"/>
+      <w:pPr>
+        <w:ind w:left="2880" w:hanging="360"/>
+      </w:pPr>
+      <w:rPr>
+        <w:rFonts w:ascii="Symbol" w:hAnsi="Symbol" w:hint="default"/>
+      </w:rPr>
+    </w:lvl>
+    <w:lvl w:ilvl="4" w:tplc="240A0003" w:tentative="1">
+      <w:start w:val="1"/>
+      <w:numFmt w:val="bullet"/>
+      <w:lvlText w:val="o"/>
+      <w:lvlJc w:val="left"/>
+      <w:pPr>
+        <w:ind w:left="3600" w:hanging="360"/>
+      </w:pPr>
+      <w:rPr>
+        <w:rFonts w:ascii="Courier New" w:hAnsi="Courier New" w:cs="Courier New" w:hint="default"/>
+      </w:rPr>
+    </w:lvl>
+    <w:lvl w:ilvl="5" w:tplc="240A0005" w:tentative="1">
+      <w:start w:val="1"/>
+      <w:numFmt w:val="bullet"/>
+      <w:lvlText w:val=""/>
+      <w:lvlJc w:val="left"/>
+      <w:pPr>
+        <w:ind w:left="4320" w:hanging="360"/>
+      </w:pPr>
+      <w:rPr>
+        <w:rFonts w:ascii="Wingdings" w:hAnsi="Wingdings" w:hint="default"/>
+      </w:rPr>
+    </w:lvl>
+    <w:lvl w:ilvl="6" w:tplc="240A0001" w:tentative="1">
+      <w:start w:val="1"/>
+      <w:numFmt w:val="bullet"/>
+      <w:lvlText w:val=""/>
+      <w:lvlJc w:val="left"/>
+      <w:pPr>
+        <w:ind w:left="5040" w:hanging="360"/>
+      </w:pPr>
+      <w:rPr>
+        <w:rFonts w:ascii="Symbol" w:hAnsi="Symbol" w:hint="default"/>
+      </w:rPr>
+    </w:lvl>
+    <w:lvl w:ilvl="7" w:tplc="240A0003" w:tentative="1">
+      <w:start w:val="1"/>
+      <w:numFmt w:val="bullet"/>
+      <w:lvlText w:val="o"/>
+      <w:lvlJc w:val="left"/>
+      <w:pPr>
+        <w:ind w:left="5760" w:hanging="360"/>
+      </w:pPr>
+      <w:rPr>
+        <w:rFonts w:ascii="Courier New" w:hAnsi="Courier New" w:cs="Courier New" w:hint="default"/>
+      </w:rPr>
+    </w:lvl>
+    <w:lvl w:ilvl="8" w:tplc="240A0005" w:tentative="1">
+      <w:start w:val="1"/>
+      <w:numFmt w:val="bullet"/>
+      <w:lvlText w:val=""/>
+      <w:lvlJc w:val="left"/>
+      <w:pPr>
+        <w:ind w:left="6480" w:hanging="360"/>
+      </w:pPr>
+      <w:rPr>
+        <w:rFonts w:ascii="Wingdings" w:hAnsi="Wingdings" w:hint="default"/>
+      </w:rPr>
+    </w:lvl>
+  </w:abstractNum>
+  <w:abstractNum w:abstractNumId="11" w15:restartNumberingAfterBreak="0">
     <w:nsid w:val="7BD73D6A"/>
     <w:multiLevelType w:val="hybridMultilevel"/>
     <w:tmpl w:val="8374737C"/>
@@ -4816,7 +7449,7 @@
     <w:abstractNumId w:val="1"/>
   </w:num>
   <w:num w:numId="3">
-    <w:abstractNumId w:val="10"/>
+    <w:abstractNumId w:val="11"/>
   </w:num>
   <w:num w:numId="4">
     <w:abstractNumId w:val="4"/>
@@ -4841,6 +7474,9 @@
   </w:num>
   <w:num w:numId="11">
     <w:abstractNumId w:val="8"/>
+  </w:num>
+  <w:num w:numId="12">
+    <w:abstractNumId w:val="10"/>
   </w:num>
 </w:numbering>
 </file>
@@ -5341,6 +7977,29 @@
       <w:vertAlign w:val="superscript"/>
     </w:rPr>
   </w:style>
+  <w:style w:type="character" w:styleId="Hipervnculo">
+    <w:name w:val="Hyperlink"/>
+    <w:basedOn w:val="Fuentedeprrafopredeter"/>
+    <w:uiPriority w:val="99"/>
+    <w:unhideWhenUsed/>
+    <w:rsid w:val="0036091F"/>
+    <w:rPr>
+      <w:color w:val="0563C1" w:themeColor="hyperlink"/>
+      <w:u w:val="single"/>
+    </w:rPr>
+  </w:style>
+  <w:style w:type="character" w:styleId="Mencinsinresolver">
+    <w:name w:val="Unresolved Mention"/>
+    <w:basedOn w:val="Fuentedeprrafopredeter"/>
+    <w:uiPriority w:val="99"/>
+    <w:semiHidden/>
+    <w:unhideWhenUsed/>
+    <w:rsid w:val="0036091F"/>
+    <w:rPr>
+      <w:color w:val="605E5C"/>
+      <w:shd w:val="clear" w:color="auto" w:fill="E1DFDD"/>
+    </w:rPr>
+  </w:style>
 </w:styles>
 </file>
 

</xml_diff>